<commit_message>
Documentation - Added User Manual
</commit_message>
<xml_diff>
--- a/documentation/User Manual.docx
+++ b/documentation/User Manual.docx
@@ -2,6 +2,593 @@
 <file path=word/document.xml><?xml version="1.0" encoding="utf-8"?>
 <w:document xmlns:wpc="http://schemas.microsoft.com/office/word/2010/wordprocessingCanvas" xmlns:mc="http://schemas.openxmlformats.org/markup-compatibility/2006" xmlns:o="urn:schemas-microsoft-com:office:office" xmlns:r="http://schemas.openxmlformats.org/officeDocument/2006/relationships" xmlns:m="http://schemas.openxmlformats.org/officeDocument/2006/math" xmlns:v="urn:schemas-microsoft-com:vml" xmlns:wp14="http://schemas.microsoft.com/office/word/2010/wordprocessingDrawing" xmlns:wp="http://schemas.openxmlformats.org/drawingml/2006/wordprocessingDrawing" xmlns:w10="urn:schemas-microsoft-com:office:word" xmlns:w="http://schemas.openxmlformats.org/wordprocessingml/2006/main" xmlns:w14="http://schemas.microsoft.com/office/word/2010/wordml" xmlns:wpg="http://schemas.microsoft.com/office/word/2010/wordprocessingGroup" xmlns:wpi="http://schemas.microsoft.com/office/word/2010/wordprocessingInk" xmlns:wne="http://schemas.microsoft.com/office/word/2006/wordml" xmlns:wps="http://schemas.microsoft.com/office/word/2010/wordprocessingShape" mc:Ignorable="w14 wp14">
   <w:body>
+    <w:sdt>
+      <w:sdtPr>
+        <w:rPr>
+          <w:rFonts w:asciiTheme="majorHAnsi" w:eastAsiaTheme="majorEastAsia" w:hAnsiTheme="majorHAnsi" w:cstheme="majorBidi"/>
+          <w:caps/>
+        </w:rPr>
+        <w:id w:val="1070232915"/>
+        <w:docPartObj>
+          <w:docPartGallery w:val="Cover Pages"/>
+          <w:docPartUnique/>
+        </w:docPartObj>
+      </w:sdtPr>
+      <w:sdtEndPr>
+        <w:rPr>
+          <w:rFonts w:asciiTheme="minorHAnsi" w:eastAsiaTheme="minorHAnsi" w:hAnsiTheme="minorHAnsi" w:cstheme="minorBidi"/>
+          <w:caps w:val="0"/>
+          <w:noProof/>
+          <w:lang w:val="en-CA" w:eastAsia="en-CA"/>
+        </w:rPr>
+      </w:sdtEndPr>
+      <w:sdtContent>
+        <w:tbl>
+          <w:tblPr>
+            <w:tblW w:w="5000" w:type="pct"/>
+            <w:jc w:val="center"/>
+            <w:tblLook w:val="04A0" w:firstRow="1" w:lastRow="0" w:firstColumn="1" w:lastColumn="0" w:noHBand="0" w:noVBand="1"/>
+          </w:tblPr>
+          <w:tblGrid>
+            <w:gridCol w:w="9576"/>
+          </w:tblGrid>
+          <w:tr>
+            <w:trPr>
+              <w:trHeight w:val="2880"/>
+              <w:jc w:val="center"/>
+            </w:trPr>
+            <w:tc>
+              <w:tcPr>
+                <w:tcW w:w="5000" w:type="pct"/>
+              </w:tcPr>
+              <w:p>
+                <w:pPr>
+                  <w:pStyle w:val="NoSpacing"/>
+                  <w:jc w:val="center"/>
+                  <w:rPr>
+                    <w:rFonts w:asciiTheme="majorHAnsi" w:eastAsiaTheme="majorEastAsia" w:hAnsiTheme="majorHAnsi" w:cstheme="majorBidi"/>
+                    <w:caps/>
+                  </w:rPr>
+                </w:pPr>
+              </w:p>
+            </w:tc>
+          </w:tr>
+          <w:tr>
+            <w:trPr>
+              <w:trHeight w:val="1440"/>
+              <w:jc w:val="center"/>
+            </w:trPr>
+            <w:sdt>
+              <w:sdtPr>
+                <w:rPr>
+                  <w:rFonts w:asciiTheme="majorHAnsi" w:eastAsiaTheme="majorEastAsia" w:hAnsiTheme="majorHAnsi" w:cstheme="majorBidi"/>
+                  <w:sz w:val="80"/>
+                  <w:szCs w:val="80"/>
+                </w:rPr>
+                <w:alias w:val="Title"/>
+                <w:id w:val="15524250"/>
+                <w:placeholder>
+                  <w:docPart w:val="F7E4E8F32F334157A1114FA68C49DBE3"/>
+                </w:placeholder>
+                <w:dataBinding w:prefixMappings="xmlns:ns0='http://schemas.openxmlformats.org/package/2006/metadata/core-properties' xmlns:ns1='http://purl.org/dc/elements/1.1/'" w:xpath="/ns0:coreProperties[1]/ns1:title[1]" w:storeItemID="{6C3C8BC8-F283-45AE-878A-BAB7291924A1}"/>
+                <w:text/>
+              </w:sdtPr>
+              <w:sdtContent>
+                <w:tc>
+                  <w:tcPr>
+                    <w:tcW w:w="5000" w:type="pct"/>
+                    <w:tcBorders>
+                      <w:bottom w:val="single" w:sz="4" w:space="0" w:color="4F81BD" w:themeColor="accent1"/>
+                    </w:tcBorders>
+                    <w:vAlign w:val="center"/>
+                  </w:tcPr>
+                  <w:p>
+                    <w:pPr>
+                      <w:pStyle w:val="NoSpacing"/>
+                      <w:jc w:val="center"/>
+                      <w:rPr>
+                        <w:rFonts w:asciiTheme="majorHAnsi" w:eastAsiaTheme="majorEastAsia" w:hAnsiTheme="majorHAnsi" w:cstheme="majorBidi"/>
+                        <w:sz w:val="80"/>
+                        <w:szCs w:val="80"/>
+                      </w:rPr>
+                    </w:pPr>
+                    <w:proofErr w:type="spellStart"/>
+                    <w:r>
+                      <w:rPr>
+                        <w:rFonts w:asciiTheme="majorHAnsi" w:eastAsiaTheme="majorEastAsia" w:hAnsiTheme="majorHAnsi" w:cstheme="majorBidi"/>
+                        <w:sz w:val="80"/>
+                        <w:szCs w:val="80"/>
+                      </w:rPr>
+                      <w:t>TrackMyWords</w:t>
+                    </w:r>
+                    <w:proofErr w:type="spellEnd"/>
+                    <w:r>
+                      <w:rPr>
+                        <w:rFonts w:asciiTheme="majorHAnsi" w:eastAsiaTheme="majorEastAsia" w:hAnsiTheme="majorHAnsi" w:cstheme="majorBidi"/>
+                        <w:sz w:val="80"/>
+                        <w:szCs w:val="80"/>
+                      </w:rPr>
+                      <w:t xml:space="preserve"> – User Manual</w:t>
+                    </w:r>
+                  </w:p>
+                </w:tc>
+              </w:sdtContent>
+            </w:sdt>
+          </w:tr>
+          <w:tr>
+            <w:trPr>
+              <w:trHeight w:val="720"/>
+              <w:jc w:val="center"/>
+            </w:trPr>
+            <w:tc>
+              <w:tcPr>
+                <w:tcW w:w="5000" w:type="pct"/>
+                <w:tcBorders>
+                  <w:top w:val="single" w:sz="4" w:space="0" w:color="4F81BD" w:themeColor="accent1"/>
+                </w:tcBorders>
+                <w:vAlign w:val="center"/>
+              </w:tcPr>
+              <w:p>
+                <w:pPr>
+                  <w:pStyle w:val="NoSpacing"/>
+                  <w:jc w:val="center"/>
+                  <w:rPr>
+                    <w:rFonts w:asciiTheme="majorHAnsi" w:eastAsiaTheme="majorEastAsia" w:hAnsiTheme="majorHAnsi" w:cstheme="majorBidi"/>
+                    <w:sz w:val="44"/>
+                    <w:szCs w:val="44"/>
+                  </w:rPr>
+                </w:pPr>
+                <w:r>
+                  <w:rPr>
+                    <w:rFonts w:asciiTheme="majorHAnsi" w:eastAsiaTheme="majorEastAsia" w:hAnsiTheme="majorHAnsi" w:cstheme="majorBidi"/>
+                    <w:sz w:val="44"/>
+                    <w:szCs w:val="44"/>
+                  </w:rPr>
+                  <w:t>Comp231-062</w:t>
+                </w:r>
+              </w:p>
+              <w:p>
+                <w:pPr>
+                  <w:pStyle w:val="NoSpacing"/>
+                  <w:jc w:val="center"/>
+                  <w:rPr>
+                    <w:rFonts w:asciiTheme="majorHAnsi" w:eastAsiaTheme="majorEastAsia" w:hAnsiTheme="majorHAnsi" w:cstheme="majorBidi"/>
+                    <w:sz w:val="44"/>
+                    <w:szCs w:val="44"/>
+                  </w:rPr>
+                </w:pPr>
+              </w:p>
+              <w:p>
+                <w:pPr>
+                  <w:pStyle w:val="NoSpacing"/>
+                  <w:jc w:val="center"/>
+                  <w:rPr>
+                    <w:rFonts w:asciiTheme="majorHAnsi" w:eastAsiaTheme="majorEastAsia" w:hAnsiTheme="majorHAnsi" w:cstheme="majorBidi"/>
+                    <w:sz w:val="44"/>
+                    <w:szCs w:val="44"/>
+                  </w:rPr>
+                </w:pPr>
+              </w:p>
+              <w:p>
+                <w:pPr>
+                  <w:pStyle w:val="NoSpacing"/>
+                  <w:jc w:val="center"/>
+                  <w:rPr>
+                    <w:rFonts w:asciiTheme="majorHAnsi" w:eastAsiaTheme="majorEastAsia" w:hAnsiTheme="majorHAnsi" w:cstheme="majorBidi"/>
+                    <w:sz w:val="44"/>
+                    <w:szCs w:val="44"/>
+                  </w:rPr>
+                </w:pPr>
+              </w:p>
+              <w:p>
+                <w:pPr>
+                  <w:pStyle w:val="NoSpacing"/>
+                  <w:jc w:val="center"/>
+                  <w:rPr>
+                    <w:rFonts w:asciiTheme="majorHAnsi" w:eastAsiaTheme="majorEastAsia" w:hAnsiTheme="majorHAnsi" w:cstheme="majorBidi"/>
+                    <w:sz w:val="44"/>
+                    <w:szCs w:val="44"/>
+                  </w:rPr>
+                </w:pPr>
+              </w:p>
+            </w:tc>
+          </w:tr>
+          <w:tr>
+            <w:trPr>
+              <w:trHeight w:val="360"/>
+              <w:jc w:val="center"/>
+            </w:trPr>
+            <w:tc>
+              <w:tcPr>
+                <w:tcW w:w="5000" w:type="pct"/>
+                <w:vAlign w:val="center"/>
+              </w:tcPr>
+              <w:p>
+                <w:pPr>
+                  <w:pStyle w:val="NoSpacing"/>
+                  <w:jc w:val="center"/>
+                  <w:rPr>
+                    <w:rFonts w:ascii="Calibri" w:hAnsi="Calibri"/>
+                    <w:b/>
+                    <w:bCs/>
+                    <w:color w:val="000000"/>
+                    <w:sz w:val="24"/>
+                    <w:szCs w:val="24"/>
+                  </w:rPr>
+                </w:pPr>
+                <w:proofErr w:type="spellStart"/>
+                <w:r>
+                  <w:rPr>
+                    <w:rFonts w:ascii="Calibri" w:hAnsi="Calibri"/>
+                    <w:b/>
+                    <w:bCs/>
+                    <w:color w:val="000000"/>
+                    <w:sz w:val="24"/>
+                    <w:szCs w:val="24"/>
+                  </w:rPr>
+                  <w:t>Taras</w:t>
+                </w:r>
+                <w:proofErr w:type="spellEnd"/>
+                <w:r>
+                  <w:rPr>
+                    <w:rFonts w:ascii="Calibri" w:hAnsi="Calibri"/>
+                    <w:b/>
+                    <w:bCs/>
+                    <w:color w:val="000000"/>
+                    <w:sz w:val="24"/>
+                    <w:szCs w:val="24"/>
+                  </w:rPr>
+                  <w:t xml:space="preserve"> </w:t>
+                </w:r>
+                <w:proofErr w:type="spellStart"/>
+                <w:r>
+                  <w:rPr>
+                    <w:rFonts w:ascii="Calibri" w:hAnsi="Calibri"/>
+                    <w:b/>
+                    <w:bCs/>
+                    <w:color w:val="000000"/>
+                    <w:sz w:val="24"/>
+                    <w:szCs w:val="24"/>
+                  </w:rPr>
+                  <w:t>Paniuta</w:t>
+                </w:r>
+                <w:proofErr w:type="spellEnd"/>
+                <w:r>
+                  <w:rPr>
+                    <w:rFonts w:ascii="Calibri" w:hAnsi="Calibri"/>
+                    <w:b/>
+                    <w:bCs/>
+                    <w:color w:val="000000"/>
+                    <w:sz w:val="24"/>
+                    <w:szCs w:val="24"/>
+                  </w:rPr>
+                  <w:t xml:space="preserve"> – </w:t>
+                </w:r>
+                <w:bookmarkStart w:id="0" w:name="_GoBack"/>
+                <w:bookmarkEnd w:id="0"/>
+                <w:r>
+                  <w:rPr>
+                    <w:rFonts w:ascii="Calibri" w:hAnsi="Calibri"/>
+                    <w:b/>
+                    <w:bCs/>
+                    <w:color w:val="000000"/>
+                    <w:sz w:val="24"/>
+                    <w:szCs w:val="24"/>
+                  </w:rPr>
+                  <w:t>300795251</w:t>
+                </w:r>
+              </w:p>
+              <w:p>
+                <w:pPr>
+                  <w:pStyle w:val="NoSpacing"/>
+                  <w:jc w:val="center"/>
+                  <w:rPr>
+                    <w:rFonts w:ascii="Calibri" w:hAnsi="Calibri"/>
+                    <w:b/>
+                    <w:bCs/>
+                    <w:color w:val="000000"/>
+                    <w:sz w:val="24"/>
+                    <w:szCs w:val="24"/>
+                  </w:rPr>
+                </w:pPr>
+                <w:r>
+                  <w:rPr>
+                    <w:rFonts w:ascii="Calibri" w:hAnsi="Calibri"/>
+                    <w:b/>
+                    <w:bCs/>
+                    <w:color w:val="000000"/>
+                    <w:sz w:val="24"/>
+                    <w:szCs w:val="24"/>
+                  </w:rPr>
+                  <w:t>Amina Abbasi – 300703899</w:t>
+                </w:r>
+              </w:p>
+              <w:p>
+                <w:pPr>
+                  <w:pStyle w:val="NoSpacing"/>
+                  <w:jc w:val="center"/>
+                  <w:rPr>
+                    <w:rFonts w:ascii="Calibri" w:hAnsi="Calibri"/>
+                    <w:b/>
+                    <w:bCs/>
+                    <w:color w:val="000000"/>
+                    <w:sz w:val="24"/>
+                    <w:szCs w:val="24"/>
+                  </w:rPr>
+                </w:pPr>
+                <w:proofErr w:type="spellStart"/>
+                <w:r>
+                  <w:rPr>
+                    <w:rFonts w:ascii="Calibri" w:hAnsi="Calibri"/>
+                    <w:b/>
+                    <w:bCs/>
+                    <w:color w:val="000000"/>
+                    <w:sz w:val="24"/>
+                    <w:szCs w:val="24"/>
+                  </w:rPr>
+                  <w:t>Navpreet</w:t>
+                </w:r>
+                <w:proofErr w:type="spellEnd"/>
+                <w:r>
+                  <w:rPr>
+                    <w:rFonts w:ascii="Calibri" w:hAnsi="Calibri"/>
+                    <w:b/>
+                    <w:bCs/>
+                    <w:color w:val="000000"/>
+                    <w:sz w:val="24"/>
+                    <w:szCs w:val="24"/>
+                  </w:rPr>
+                  <w:t xml:space="preserve"> Singh – 300775872</w:t>
+                </w:r>
+              </w:p>
+              <w:p>
+                <w:pPr>
+                  <w:pStyle w:val="NoSpacing"/>
+                  <w:jc w:val="center"/>
+                  <w:rPr>
+                    <w:rFonts w:ascii="Calibri" w:hAnsi="Calibri"/>
+                    <w:b/>
+                    <w:bCs/>
+                    <w:color w:val="000000"/>
+                    <w:sz w:val="24"/>
+                    <w:szCs w:val="24"/>
+                  </w:rPr>
+                </w:pPr>
+                <w:r>
+                  <w:rPr>
+                    <w:rFonts w:ascii="Calibri" w:hAnsi="Calibri"/>
+                    <w:b/>
+                    <w:bCs/>
+                    <w:color w:val="000000"/>
+                    <w:sz w:val="24"/>
+                    <w:szCs w:val="24"/>
+                  </w:rPr>
+                  <w:t xml:space="preserve">Luke </w:t>
+                </w:r>
+                <w:proofErr w:type="spellStart"/>
+                <w:r>
+                  <w:rPr>
+                    <w:rFonts w:ascii="Calibri" w:hAnsi="Calibri"/>
+                    <w:b/>
+                    <w:bCs/>
+                    <w:color w:val="000000"/>
+                    <w:sz w:val="24"/>
+                    <w:szCs w:val="24"/>
+                  </w:rPr>
+                  <w:t>Farnell</w:t>
+                </w:r>
+                <w:proofErr w:type="spellEnd"/>
+                <w:r>
+                  <w:rPr>
+                    <w:rFonts w:ascii="Calibri" w:hAnsi="Calibri"/>
+                    <w:b/>
+                    <w:bCs/>
+                    <w:color w:val="000000"/>
+                    <w:sz w:val="24"/>
+                    <w:szCs w:val="24"/>
+                  </w:rPr>
+                  <w:t xml:space="preserve"> – 300700511</w:t>
+                </w:r>
+              </w:p>
+              <w:p>
+                <w:pPr>
+                  <w:pStyle w:val="NoSpacing"/>
+                  <w:jc w:val="center"/>
+                  <w:rPr>
+                    <w:rFonts w:ascii="Calibri" w:hAnsi="Calibri"/>
+                    <w:b/>
+                    <w:bCs/>
+                    <w:color w:val="000000"/>
+                    <w:sz w:val="24"/>
+                    <w:szCs w:val="24"/>
+                  </w:rPr>
+                </w:pPr>
+                <w:r>
+                  <w:rPr>
+                    <w:rFonts w:ascii="Calibri" w:hAnsi="Calibri"/>
+                    <w:b/>
+                    <w:bCs/>
+                    <w:color w:val="000000"/>
+                    <w:sz w:val="24"/>
+                    <w:szCs w:val="24"/>
+                  </w:rPr>
+                  <w:t xml:space="preserve">Joanne </w:t>
+                </w:r>
+                <w:proofErr w:type="spellStart"/>
+                <w:r>
+                  <w:rPr>
+                    <w:rFonts w:ascii="Calibri" w:hAnsi="Calibri"/>
+                    <w:b/>
+                    <w:bCs/>
+                    <w:color w:val="000000"/>
+                    <w:sz w:val="24"/>
+                    <w:szCs w:val="24"/>
+                  </w:rPr>
+                  <w:t>Tanson</w:t>
+                </w:r>
+                <w:proofErr w:type="spellEnd"/>
+                <w:r>
+                  <w:rPr>
+                    <w:rFonts w:ascii="Calibri" w:hAnsi="Calibri"/>
+                    <w:b/>
+                    <w:bCs/>
+                    <w:color w:val="000000"/>
+                    <w:sz w:val="24"/>
+                    <w:szCs w:val="24"/>
+                  </w:rPr>
+                  <w:t xml:space="preserve"> – 300767984</w:t>
+                </w:r>
+              </w:p>
+              <w:p>
+                <w:pPr>
+                  <w:pStyle w:val="NoSpacing"/>
+                  <w:jc w:val="center"/>
+                  <w:rPr>
+                    <w:rFonts w:ascii="Calibri" w:hAnsi="Calibri"/>
+                    <w:b/>
+                    <w:bCs/>
+                    <w:color w:val="000000"/>
+                    <w:sz w:val="24"/>
+                    <w:szCs w:val="24"/>
+                  </w:rPr>
+                </w:pPr>
+                <w:r>
+                  <w:rPr>
+                    <w:rFonts w:ascii="Calibri" w:hAnsi="Calibri"/>
+                    <w:b/>
+                    <w:bCs/>
+                    <w:color w:val="000000"/>
+                    <w:sz w:val="24"/>
+                    <w:szCs w:val="24"/>
+                  </w:rPr>
+                  <w:t>Andrew Cumming – 300695420</w:t>
+                </w:r>
+              </w:p>
+              <w:p>
+                <w:pPr>
+                  <w:pStyle w:val="NoSpacing"/>
+                  <w:jc w:val="center"/>
+                </w:pPr>
+                <w:proofErr w:type="spellStart"/>
+                <w:r>
+                  <w:rPr>
+                    <w:rFonts w:ascii="Calibri" w:hAnsi="Calibri"/>
+                    <w:b/>
+                    <w:bCs/>
+                    <w:color w:val="000000"/>
+                    <w:sz w:val="24"/>
+                    <w:szCs w:val="24"/>
+                  </w:rPr>
+                  <w:t>Aakash</w:t>
+                </w:r>
+                <w:proofErr w:type="spellEnd"/>
+                <w:r>
+                  <w:rPr>
+                    <w:rFonts w:ascii="Calibri" w:hAnsi="Calibri"/>
+                    <w:b/>
+                    <w:bCs/>
+                    <w:color w:val="000000"/>
+                    <w:sz w:val="24"/>
+                    <w:szCs w:val="24"/>
+                  </w:rPr>
+                  <w:t xml:space="preserve"> Jain – 300795874</w:t>
+                </w:r>
+              </w:p>
+            </w:tc>
+          </w:tr>
+          <w:tr>
+            <w:trPr>
+              <w:trHeight w:val="360"/>
+              <w:jc w:val="center"/>
+            </w:trPr>
+            <w:tc>
+              <w:tcPr>
+                <w:tcW w:w="5000" w:type="pct"/>
+                <w:vAlign w:val="center"/>
+              </w:tcPr>
+              <w:p>
+                <w:pPr>
+                  <w:pStyle w:val="NoSpacing"/>
+                  <w:jc w:val="center"/>
+                  <w:rPr>
+                    <w:b/>
+                    <w:bCs/>
+                  </w:rPr>
+                </w:pPr>
+              </w:p>
+            </w:tc>
+          </w:tr>
+          <w:tr>
+            <w:trPr>
+              <w:trHeight w:val="360"/>
+              <w:jc w:val="center"/>
+            </w:trPr>
+            <w:tc>
+              <w:tcPr>
+                <w:tcW w:w="5000" w:type="pct"/>
+                <w:vAlign w:val="center"/>
+              </w:tcPr>
+              <w:p>
+                <w:pPr>
+                  <w:pStyle w:val="NoSpacing"/>
+                  <w:jc w:val="center"/>
+                  <w:rPr>
+                    <w:b/>
+                    <w:bCs/>
+                  </w:rPr>
+                </w:pPr>
+              </w:p>
+            </w:tc>
+          </w:tr>
+        </w:tbl>
+        <w:p/>
+        <w:p/>
+        <w:tbl>
+          <w:tblPr>
+            <w:tblpPr w:leftFromText="187" w:rightFromText="187" w:horzAnchor="margin" w:tblpXSpec="center" w:tblpYSpec="bottom"/>
+            <w:tblW w:w="5000" w:type="pct"/>
+            <w:tblLook w:val="04A0" w:firstRow="1" w:lastRow="0" w:firstColumn="1" w:lastColumn="0" w:noHBand="0" w:noVBand="1"/>
+          </w:tblPr>
+          <w:tblGrid>
+            <w:gridCol w:w="9576"/>
+          </w:tblGrid>
+          <w:tr>
+            <w:tc>
+              <w:tcPr>
+                <w:tcW w:w="5000" w:type="pct"/>
+              </w:tcPr>
+              <w:p>
+                <w:pPr>
+                  <w:pStyle w:val="NoSpacing"/>
+                </w:pPr>
+              </w:p>
+            </w:tc>
+          </w:tr>
+        </w:tbl>
+        <w:p/>
+        <w:p>
+          <w:pPr>
+            <w:rPr>
+              <w:rFonts w:asciiTheme="majorHAnsi" w:eastAsiaTheme="majorEastAsia" w:hAnsiTheme="majorHAnsi" w:cstheme="majorBidi"/>
+              <w:b/>
+              <w:bCs/>
+              <w:noProof/>
+              <w:color w:val="365F91" w:themeColor="accent1" w:themeShade="BF"/>
+              <w:sz w:val="28"/>
+              <w:szCs w:val="28"/>
+              <w:lang w:eastAsia="en-CA"/>
+            </w:rPr>
+          </w:pPr>
+          <w:r>
+            <w:rPr>
+              <w:noProof/>
+              <w:lang w:eastAsia="en-CA"/>
+            </w:rPr>
+            <w:br w:type="page"/>
+          </w:r>
+        </w:p>
+      </w:sdtContent>
+    </w:sdt>
     <w:p>
       <w:pPr>
         <w:pStyle w:val="Heading1"/>
@@ -15,6 +602,7 @@
           <w:noProof/>
           <w:lang w:eastAsia="en-CA"/>
         </w:rPr>
+        <w:lastRenderedPageBreak/>
         <w:t>Search Screen</w:t>
       </w:r>
     </w:p>
@@ -52,7 +640,7 @@
         <mc:AlternateContent>
           <mc:Choice Requires="wps">
             <w:drawing>
-              <wp:anchor distT="0" distB="0" distL="114300" distR="114300" simplePos="0" relativeHeight="251659264" behindDoc="0" locked="0" layoutInCell="1" allowOverlap="1" wp14:anchorId="6435FE1D" wp14:editId="06628351">
+              <wp:anchor distT="0" distB="0" distL="114300" distR="114300" simplePos="0" relativeHeight="251659264" behindDoc="0" locked="0" layoutInCell="1" allowOverlap="1" wp14:anchorId="6D904728" wp14:editId="5306B0B5">
                 <wp:simplePos x="0" y="0"/>
                 <wp:positionH relativeFrom="column">
                   <wp:posOffset>1306830</wp:posOffset>
@@ -126,7 +714,7 @@
         <mc:AlternateContent>
           <mc:Choice Requires="wps">
             <w:drawing>
-              <wp:anchor distT="0" distB="0" distL="114300" distR="114300" simplePos="0" relativeHeight="251660288" behindDoc="0" locked="0" layoutInCell="1" allowOverlap="1" wp14:anchorId="0C5479AB" wp14:editId="1FCC544A">
+              <wp:anchor distT="0" distB="0" distL="114300" distR="114300" simplePos="0" relativeHeight="251660288" behindDoc="0" locked="0" layoutInCell="1" allowOverlap="1" wp14:anchorId="42B5EE3D" wp14:editId="588175DF">
                 <wp:simplePos x="0" y="0"/>
                 <wp:positionH relativeFrom="column">
                   <wp:posOffset>3316310</wp:posOffset>
@@ -195,7 +783,7 @@
         <mc:AlternateContent>
           <mc:Choice Requires="wps">
             <w:drawing>
-              <wp:anchor distT="0" distB="0" distL="114300" distR="114300" simplePos="0" relativeHeight="251677696" behindDoc="0" locked="0" layoutInCell="1" allowOverlap="1" wp14:anchorId="60699EF4" wp14:editId="4F03E622">
+              <wp:anchor distT="0" distB="0" distL="114300" distR="114300" simplePos="0" relativeHeight="251677696" behindDoc="0" locked="0" layoutInCell="1" allowOverlap="1" wp14:anchorId="7993D26F" wp14:editId="36FCF824">
                 <wp:simplePos x="0" y="0"/>
                 <wp:positionH relativeFrom="column">
                   <wp:posOffset>1989455</wp:posOffset>
@@ -288,7 +876,7 @@
           <w:lang w:eastAsia="en-CA"/>
         </w:rPr>
         <w:drawing>
-          <wp:anchor distT="0" distB="0" distL="114300" distR="114300" simplePos="0" relativeHeight="251661312" behindDoc="1" locked="0" layoutInCell="1" allowOverlap="1" wp14:anchorId="7CCA5313" wp14:editId="78E208F1">
+          <wp:anchor distT="0" distB="0" distL="114300" distR="114300" simplePos="0" relativeHeight="251661312" behindDoc="1" locked="0" layoutInCell="1" allowOverlap="1" wp14:anchorId="21C854D2" wp14:editId="1D6ACAAB">
             <wp:simplePos x="0" y="0"/>
             <wp:positionH relativeFrom="column">
               <wp:posOffset>1989455</wp:posOffset>
@@ -645,7 +1233,7 @@
         </w:rPr>
         <w:lastRenderedPageBreak/>
         <w:drawing>
-          <wp:anchor distT="0" distB="0" distL="114300" distR="114300" simplePos="0" relativeHeight="251664384" behindDoc="1" locked="0" layoutInCell="1" allowOverlap="1" wp14:anchorId="4AC13F78" wp14:editId="72ACC910">
+          <wp:anchor distT="0" distB="0" distL="114300" distR="114300" simplePos="0" relativeHeight="251664384" behindDoc="1" locked="0" layoutInCell="1" allowOverlap="1" wp14:anchorId="24EDB573" wp14:editId="4E56C083">
             <wp:simplePos x="0" y="0"/>
             <wp:positionH relativeFrom="column">
               <wp:posOffset>1983105</wp:posOffset>
@@ -717,7 +1305,7 @@
         <mc:AlternateContent>
           <mc:Choice Requires="wps">
             <w:drawing>
-              <wp:anchor distT="0" distB="0" distL="114300" distR="114300" simplePos="0" relativeHeight="251662336" behindDoc="0" locked="0" layoutInCell="1" allowOverlap="1" wp14:anchorId="680C047D" wp14:editId="301522BA">
+              <wp:anchor distT="0" distB="0" distL="114300" distR="114300" simplePos="0" relativeHeight="251662336" behindDoc="0" locked="0" layoutInCell="1" allowOverlap="1" wp14:anchorId="71244338" wp14:editId="1733AF30">
                 <wp:simplePos x="0" y="0"/>
                 <wp:positionH relativeFrom="column">
                   <wp:posOffset>1513268</wp:posOffset>
@@ -813,7 +1401,7 @@
         <mc:AlternateContent>
           <mc:Choice Requires="wps">
             <w:drawing>
-              <wp:anchor distT="0" distB="0" distL="114300" distR="114300" simplePos="0" relativeHeight="251663360" behindDoc="0" locked="0" layoutInCell="1" allowOverlap="1" wp14:anchorId="31D43CFF" wp14:editId="3634DD60">
+              <wp:anchor distT="0" distB="0" distL="114300" distR="114300" simplePos="0" relativeHeight="251663360" behindDoc="0" locked="0" layoutInCell="1" allowOverlap="1" wp14:anchorId="34D47105" wp14:editId="5500A994">
                 <wp:simplePos x="0" y="0"/>
                 <wp:positionH relativeFrom="column">
                   <wp:posOffset>3895725</wp:posOffset>
@@ -918,7 +1506,7 @@
         <mc:AlternateContent>
           <mc:Choice Requires="wps">
             <w:drawing>
-              <wp:anchor distT="0" distB="0" distL="114300" distR="114300" simplePos="0" relativeHeight="251665408" behindDoc="0" locked="0" layoutInCell="1" allowOverlap="1" wp14:anchorId="687FBAE9" wp14:editId="07326F4A">
+              <wp:anchor distT="0" distB="0" distL="114300" distR="114300" simplePos="0" relativeHeight="251665408" behindDoc="0" locked="0" layoutInCell="1" allowOverlap="1" wp14:anchorId="157667AA" wp14:editId="7A739083">
                 <wp:simplePos x="0" y="0"/>
                 <wp:positionH relativeFrom="column">
                   <wp:posOffset>3908738</wp:posOffset>
@@ -1042,7 +1630,7 @@
           <w:lang w:eastAsia="en-CA"/>
         </w:rPr>
         <w:drawing>
-          <wp:anchor distT="0" distB="0" distL="114300" distR="114300" simplePos="0" relativeHeight="251668480" behindDoc="1" locked="0" layoutInCell="1" allowOverlap="1" wp14:anchorId="14203544" wp14:editId="32A838A9">
+          <wp:anchor distT="0" distB="0" distL="114300" distR="114300" simplePos="0" relativeHeight="251668480" behindDoc="1" locked="0" layoutInCell="1" allowOverlap="1" wp14:anchorId="3E7BF4CA" wp14:editId="346AC552">
             <wp:simplePos x="0" y="0"/>
             <wp:positionH relativeFrom="column">
               <wp:posOffset>1970405</wp:posOffset>
@@ -1120,7 +1708,7 @@
         <mc:AlternateContent>
           <mc:Choice Requires="wps">
             <w:drawing>
-              <wp:anchor distT="0" distB="0" distL="114300" distR="114300" simplePos="0" relativeHeight="251678720" behindDoc="0" locked="0" layoutInCell="1" allowOverlap="1" wp14:anchorId="7A9285C1" wp14:editId="62223F90">
+              <wp:anchor distT="0" distB="0" distL="114300" distR="114300" simplePos="0" relativeHeight="251678720" behindDoc="0" locked="0" layoutInCell="1" allowOverlap="1" wp14:anchorId="7F20AFC1" wp14:editId="24037E91">
                 <wp:simplePos x="0" y="0"/>
                 <wp:positionH relativeFrom="column">
                   <wp:posOffset>1513205</wp:posOffset>
@@ -1219,7 +1807,7 @@
         <mc:AlternateContent>
           <mc:Choice Requires="wps">
             <w:drawing>
-              <wp:anchor distT="0" distB="0" distL="114300" distR="114300" simplePos="0" relativeHeight="251679744" behindDoc="0" locked="0" layoutInCell="1" allowOverlap="1" wp14:anchorId="506DA600" wp14:editId="198633FB">
+              <wp:anchor distT="0" distB="0" distL="114300" distR="114300" simplePos="0" relativeHeight="251679744" behindDoc="0" locked="0" layoutInCell="1" allowOverlap="1" wp14:anchorId="351B5978" wp14:editId="75440D6F">
                 <wp:simplePos x="0" y="0"/>
                 <wp:positionH relativeFrom="column">
                   <wp:posOffset>3303270</wp:posOffset>
@@ -1354,7 +1942,7 @@
         </w:rPr>
         <w:lastRenderedPageBreak/>
         <w:drawing>
-          <wp:inline distT="0" distB="0" distL="0" distR="0" wp14:anchorId="2C61C925" wp14:editId="3E6E63B0">
+          <wp:inline distT="0" distB="0" distL="0" distR="0" wp14:anchorId="4EC4480B" wp14:editId="5B0CBD6A">
             <wp:extent cx="1940641" cy="3071611"/>
             <wp:effectExtent l="0" t="0" r="2540" b="0"/>
             <wp:docPr id="23" name="Picture 23"/>
@@ -1445,7 +2033,7 @@
         <mc:AlternateContent>
           <mc:Choice Requires="wps">
             <w:drawing>
-              <wp:anchor distT="0" distB="0" distL="114300" distR="114300" simplePos="0" relativeHeight="251681792" behindDoc="0" locked="0" layoutInCell="1" allowOverlap="1" wp14:anchorId="6BBCCAE9" wp14:editId="44C14AAD">
+              <wp:anchor distT="0" distB="0" distL="114300" distR="114300" simplePos="0" relativeHeight="251681792" behindDoc="0" locked="0" layoutInCell="1" allowOverlap="1" wp14:anchorId="12CB692C" wp14:editId="208E7269">
                 <wp:simplePos x="0" y="0"/>
                 <wp:positionH relativeFrom="column">
                   <wp:posOffset>437515</wp:posOffset>
@@ -1578,7 +2166,7 @@
           <w:lang w:eastAsia="en-CA"/>
         </w:rPr>
         <w:drawing>
-          <wp:anchor distT="0" distB="0" distL="114300" distR="114300" simplePos="0" relativeHeight="251672576" behindDoc="1" locked="0" layoutInCell="1" allowOverlap="1" wp14:anchorId="0665EE04" wp14:editId="0F68CBEC">
+          <wp:anchor distT="0" distB="0" distL="114300" distR="114300" simplePos="0" relativeHeight="251672576" behindDoc="1" locked="0" layoutInCell="1" allowOverlap="1" wp14:anchorId="13C7ED2E" wp14:editId="77E2B8AD">
             <wp:simplePos x="0" y="0"/>
             <wp:positionH relativeFrom="column">
               <wp:posOffset>437515</wp:posOffset>
@@ -1654,7 +2242,7 @@
         <mc:AlternateContent>
           <mc:Choice Requires="wps">
             <w:drawing>
-              <wp:anchor distT="0" distB="0" distL="114300" distR="114300" simplePos="0" relativeHeight="251673600" behindDoc="0" locked="0" layoutInCell="1" allowOverlap="1" wp14:anchorId="025A6279" wp14:editId="6080762D">
+              <wp:anchor distT="0" distB="0" distL="114300" distR="114300" simplePos="0" relativeHeight="251673600" behindDoc="0" locked="0" layoutInCell="1" allowOverlap="1" wp14:anchorId="4FD3C32D" wp14:editId="09F378C8">
                 <wp:simplePos x="0" y="0"/>
                 <wp:positionH relativeFrom="column">
                   <wp:posOffset>-92710</wp:posOffset>
@@ -1724,7 +2312,7 @@
         <mc:AlternateContent>
           <mc:Choice Requires="wps">
             <w:drawing>
-              <wp:anchor distT="0" distB="0" distL="114300" distR="114300" simplePos="0" relativeHeight="251674624" behindDoc="0" locked="0" layoutInCell="1" allowOverlap="1" wp14:anchorId="1CE07700" wp14:editId="6A4208D9">
+              <wp:anchor distT="0" distB="0" distL="114300" distR="114300" simplePos="0" relativeHeight="251674624" behindDoc="0" locked="0" layoutInCell="1" allowOverlap="1" wp14:anchorId="5C6D458E" wp14:editId="67123B90">
                 <wp:simplePos x="0" y="0"/>
                 <wp:positionH relativeFrom="column">
                   <wp:posOffset>699949</wp:posOffset>
@@ -1805,7 +2393,7 @@
         <mc:AlternateContent>
           <mc:Choice Requires="wps">
             <w:drawing>
-              <wp:anchor distT="0" distB="0" distL="114300" distR="114300" simplePos="0" relativeHeight="251683840" behindDoc="0" locked="0" layoutInCell="1" allowOverlap="1" wp14:anchorId="216CC593" wp14:editId="64E44DAD">
+              <wp:anchor distT="0" distB="0" distL="114300" distR="114300" simplePos="0" relativeHeight="251683840" behindDoc="0" locked="0" layoutInCell="1" allowOverlap="1" wp14:anchorId="4184017E" wp14:editId="003A141F">
                 <wp:simplePos x="0" y="0"/>
                 <wp:positionH relativeFrom="column">
                   <wp:posOffset>1369060</wp:posOffset>
@@ -1938,7 +2526,7 @@
           <w:lang w:eastAsia="en-CA"/>
         </w:rPr>
         <w:drawing>
-          <wp:anchor distT="0" distB="0" distL="114300" distR="114300" simplePos="0" relativeHeight="251675648" behindDoc="1" locked="0" layoutInCell="1" allowOverlap="1">
+          <wp:anchor distT="0" distB="0" distL="114300" distR="114300" simplePos="0" relativeHeight="251675648" behindDoc="1" locked="0" layoutInCell="1" allowOverlap="1" wp14:anchorId="4F229877" wp14:editId="7D3FF7B4">
             <wp:simplePos x="0" y="0"/>
             <wp:positionH relativeFrom="column">
               <wp:posOffset>1369060</wp:posOffset>
@@ -2106,7 +2694,7 @@
         </w:rPr>
         <w:lastRenderedPageBreak/>
         <w:drawing>
-          <wp:inline distT="0" distB="0" distL="0" distR="0" wp14:anchorId="2FCCFE12" wp14:editId="663BB89A">
+          <wp:inline distT="0" distB="0" distL="0" distR="0" wp14:anchorId="1A0EA0E4" wp14:editId="3E3EFEE7">
             <wp:extent cx="1708026" cy="2672366"/>
             <wp:effectExtent l="0" t="0" r="6985" b="0"/>
             <wp:docPr id="31" name="Picture 31"/>
@@ -2204,7 +2792,7 @@
         <mc:AlternateContent>
           <mc:Choice Requires="wps">
             <w:drawing>
-              <wp:anchor distT="0" distB="0" distL="114300" distR="114300" simplePos="0" relativeHeight="251684864" behindDoc="0" locked="0" layoutInCell="1" allowOverlap="1">
+              <wp:anchor distT="0" distB="0" distL="114300" distR="114300" simplePos="0" relativeHeight="251684864" behindDoc="0" locked="0" layoutInCell="1" allowOverlap="1" wp14:anchorId="11C5C6FA" wp14:editId="6B6F1D3D">
                 <wp:simplePos x="0" y="0"/>
                 <wp:positionH relativeFrom="column">
                   <wp:posOffset>3696237</wp:posOffset>
@@ -2269,7 +2857,7 @@
           <w:lang w:eastAsia="en-CA"/>
         </w:rPr>
         <w:drawing>
-          <wp:anchor distT="0" distB="0" distL="114300" distR="114300" simplePos="0" relativeHeight="251685888" behindDoc="1" locked="0" layoutInCell="1" allowOverlap="1">
+          <wp:anchor distT="0" distB="0" distL="114300" distR="114300" simplePos="0" relativeHeight="251685888" behindDoc="1" locked="0" layoutInCell="1" allowOverlap="1" wp14:anchorId="20C1A4BF" wp14:editId="3FDA0954">
             <wp:simplePos x="0" y="0"/>
             <wp:positionH relativeFrom="column">
               <wp:posOffset>2060575</wp:posOffset>
@@ -2455,8 +3043,6 @@
       <w:r>
         <w:t xml:space="preserve"> </w:t>
       </w:r>
-      <w:bookmarkStart w:id="0" w:name="_GoBack"/>
-      <w:bookmarkEnd w:id="0"/>
     </w:p>
     <w:p>
       <w:pPr>
@@ -2483,14 +3069,25 @@
       </w:pPr>
     </w:p>
     <w:p>
-      <w:pPr>
-        <w:jc w:val="center"/>
-      </w:pPr>
+      <w:r>
+        <w:br w:type="page"/>
+      </w:r>
+    </w:p>
+    <w:p>
+      <w:pPr>
+        <w:pStyle w:val="Heading1"/>
+      </w:pPr>
+      <w:r>
+        <w:lastRenderedPageBreak/>
+        <w:t xml:space="preserve">Admin - </w:t>
+      </w:r>
     </w:p>
     <w:sectPr>
       <w:pgSz w:w="12240" w:h="15840"/>
       <w:pgMar w:top="1440" w:right="1440" w:bottom="1440" w:left="1440" w:header="708" w:footer="708" w:gutter="0"/>
+      <w:pgNumType w:start="0"/>
       <w:cols w:space="708"/>
+      <w:titlePg/>
       <w:docGrid w:linePitch="360"/>
     </w:sectPr>
   </w:body>
@@ -2771,6 +3368,31 @@
       <w:szCs w:val="18"/>
     </w:rPr>
   </w:style>
+  <w:style w:type="paragraph" w:styleId="NoSpacing">
+    <w:name w:val="No Spacing"/>
+    <w:link w:val="NoSpacingChar"/>
+    <w:uiPriority w:val="1"/>
+    <w:qFormat/>
+    <w:rsid w:val="0029398E"/>
+    <w:pPr>
+      <w:spacing w:after="0" w:line="240" w:lineRule="auto"/>
+    </w:pPr>
+    <w:rPr>
+      <w:rFonts w:eastAsiaTheme="minorEastAsia"/>
+      <w:lang w:val="en-US" w:eastAsia="ja-JP"/>
+    </w:rPr>
+  </w:style>
+  <w:style w:type="character" w:customStyle="1" w:styleId="NoSpacingChar">
+    <w:name w:val="No Spacing Char"/>
+    <w:basedOn w:val="DefaultParagraphFont"/>
+    <w:link w:val="NoSpacing"/>
+    <w:uiPriority w:val="1"/>
+    <w:rsid w:val="0029398E"/>
+    <w:rPr>
+      <w:rFonts w:eastAsiaTheme="minorEastAsia"/>
+      <w:lang w:val="en-US" w:eastAsia="ja-JP"/>
+    </w:rPr>
+  </w:style>
 </w:styles>
 </file>
 
@@ -3048,7 +3670,575 @@
       <w:szCs w:val="18"/>
     </w:rPr>
   </w:style>
+  <w:style w:type="paragraph" w:styleId="NoSpacing">
+    <w:name w:val="No Spacing"/>
+    <w:link w:val="NoSpacingChar"/>
+    <w:uiPriority w:val="1"/>
+    <w:qFormat/>
+    <w:rsid w:val="0029398E"/>
+    <w:pPr>
+      <w:spacing w:after="0" w:line="240" w:lineRule="auto"/>
+    </w:pPr>
+    <w:rPr>
+      <w:rFonts w:eastAsiaTheme="minorEastAsia"/>
+      <w:lang w:val="en-US" w:eastAsia="ja-JP"/>
+    </w:rPr>
+  </w:style>
+  <w:style w:type="character" w:customStyle="1" w:styleId="NoSpacingChar">
+    <w:name w:val="No Spacing Char"/>
+    <w:basedOn w:val="DefaultParagraphFont"/>
+    <w:link w:val="NoSpacing"/>
+    <w:uiPriority w:val="1"/>
+    <w:rsid w:val="0029398E"/>
+    <w:rPr>
+      <w:rFonts w:eastAsiaTheme="minorEastAsia"/>
+      <w:lang w:val="en-US" w:eastAsia="ja-JP"/>
+    </w:rPr>
+  </w:style>
 </w:styles>
+</file>
+
+<file path=word/glossary/document.xml><?xml version="1.0" encoding="utf-8"?>
+<w:glossaryDocument xmlns:wpc="http://schemas.microsoft.com/office/word/2010/wordprocessingCanvas" xmlns:mc="http://schemas.openxmlformats.org/markup-compatibility/2006" xmlns:o="urn:schemas-microsoft-com:office:office" xmlns:r="http://schemas.openxmlformats.org/officeDocument/2006/relationships" xmlns:m="http://schemas.openxmlformats.org/officeDocument/2006/math" xmlns:v="urn:schemas-microsoft-com:vml" xmlns:wp14="http://schemas.microsoft.com/office/word/2010/wordprocessingDrawing" xmlns:wp="http://schemas.openxmlformats.org/drawingml/2006/wordprocessingDrawing" xmlns:w10="urn:schemas-microsoft-com:office:word" xmlns:w="http://schemas.openxmlformats.org/wordprocessingml/2006/main" xmlns:w14="http://schemas.microsoft.com/office/word/2010/wordml" xmlns:wpg="http://schemas.microsoft.com/office/word/2010/wordprocessingGroup" xmlns:wpi="http://schemas.microsoft.com/office/word/2010/wordprocessingInk" xmlns:wne="http://schemas.microsoft.com/office/word/2006/wordml" xmlns:wps="http://schemas.microsoft.com/office/word/2010/wordprocessingShape" mc:Ignorable="w14 wp14">
+  <w:docParts>
+    <w:docPart>
+      <w:docPartPr>
+        <w:name w:val="F7E4E8F32F334157A1114FA68C49DBE3"/>
+        <w:category>
+          <w:name w:val="General"/>
+          <w:gallery w:val="placeholder"/>
+        </w:category>
+        <w:types>
+          <w:type w:val="bbPlcHdr"/>
+        </w:types>
+        <w:behaviors>
+          <w:behavior w:val="content"/>
+        </w:behaviors>
+        <w:guid w:val="{7C4E8400-6D17-45CC-BB9D-8E7AEA11C34E}"/>
+      </w:docPartPr>
+      <w:docPartBody>
+        <w:p>
+          <w:pPr>
+            <w:pStyle w:val="F7E4E8F32F334157A1114FA68C49DBE3"/>
+          </w:pPr>
+          <w:r>
+            <w:rPr>
+              <w:rFonts w:asciiTheme="majorHAnsi" w:eastAsiaTheme="majorEastAsia" w:hAnsiTheme="majorHAnsi" w:cstheme="majorBidi"/>
+              <w:sz w:val="80"/>
+              <w:szCs w:val="80"/>
+            </w:rPr>
+            <w:t>[Type the document title]</w:t>
+          </w:r>
+        </w:p>
+      </w:docPartBody>
+    </w:docPart>
+  </w:docParts>
+</w:glossaryDocument>
+</file>
+
+<file path=word/glossary/fontTable.xml><?xml version="1.0" encoding="utf-8"?>
+<w:fonts xmlns:mc="http://schemas.openxmlformats.org/markup-compatibility/2006" xmlns:r="http://schemas.openxmlformats.org/officeDocument/2006/relationships" xmlns:w="http://schemas.openxmlformats.org/wordprocessingml/2006/main" xmlns:w14="http://schemas.microsoft.com/office/word/2010/wordml" mc:Ignorable="w14">
+  <w:font w:name="Calibri">
+    <w:panose1 w:val="020F0502020204030204"/>
+    <w:charset w:val="00"/>
+    <w:family w:val="swiss"/>
+    <w:pitch w:val="variable"/>
+    <w:sig w:usb0="E00002FF" w:usb1="4000ACFF" w:usb2="00000001" w:usb3="00000000" w:csb0="0000019F" w:csb1="00000000"/>
+  </w:font>
+  <w:font w:name="Times New Roman">
+    <w:panose1 w:val="02020603050405020304"/>
+    <w:charset w:val="00"/>
+    <w:family w:val="roman"/>
+    <w:pitch w:val="variable"/>
+    <w:sig w:usb0="E0002AFF" w:usb1="C0007841" w:usb2="00000009" w:usb3="00000000" w:csb0="000001FF" w:csb1="00000000"/>
+  </w:font>
+  <w:font w:name="Cambria">
+    <w:panose1 w:val="02040503050406030204"/>
+    <w:charset w:val="00"/>
+    <w:family w:val="roman"/>
+    <w:pitch w:val="variable"/>
+    <w:sig w:usb0="E00002FF" w:usb1="400004FF" w:usb2="00000000" w:usb3="00000000" w:csb0="0000019F" w:csb1="00000000"/>
+  </w:font>
+  <w:font w:name="Tahoma">
+    <w:panose1 w:val="020B0604030504040204"/>
+    <w:charset w:val="00"/>
+    <w:family w:val="swiss"/>
+    <w:pitch w:val="variable"/>
+    <w:sig w:usb0="E1002EFF" w:usb1="C000605B" w:usb2="00000029" w:usb3="00000000" w:csb0="000101FF" w:csb1="00000000"/>
+  </w:font>
+</w:fonts>
+</file>
+
+<file path=word/glossary/settings.xml><?xml version="1.0" encoding="utf-8"?>
+<w:settings xmlns:mc="http://schemas.openxmlformats.org/markup-compatibility/2006" xmlns:o="urn:schemas-microsoft-com:office:office" xmlns:r="http://schemas.openxmlformats.org/officeDocument/2006/relationships" xmlns:m="http://schemas.openxmlformats.org/officeDocument/2006/math" xmlns:v="urn:schemas-microsoft-com:vml" xmlns:w10="urn:schemas-microsoft-com:office:word" xmlns:w="http://schemas.openxmlformats.org/wordprocessingml/2006/main" xmlns:w14="http://schemas.microsoft.com/office/word/2010/wordml" xmlns:sl="http://schemas.openxmlformats.org/schemaLibrary/2006/main" mc:Ignorable="w14">
+  <w:view w:val="normal"/>
+  <w:defaultTabStop w:val="720"/>
+  <w:characterSpacingControl w:val="doNotCompress"/>
+  <w:compat>
+    <w:useFELayout/>
+    <w:compatSetting w:name="compatibilityMode" w:uri="http://schemas.microsoft.com/office/word" w:val="14"/>
+    <w:compatSetting w:name="overrideTableStyleFontSizeAndJustification" w:uri="http://schemas.microsoft.com/office/word" w:val="1"/>
+    <w:compatSetting w:name="enableOpenTypeFeatures" w:uri="http://schemas.microsoft.com/office/word" w:val="1"/>
+    <w:compatSetting w:name="doNotFlipMirrorIndents" w:uri="http://schemas.microsoft.com/office/word" w:val="1"/>
+  </w:compat>
+  <w:rsids>
+    <w:rsidRoot w:val="00293E2C"/>
+    <w:rsid w:val="00293E2C"/>
+    <w:rsid w:val="00D1384B"/>
+  </w:rsids>
+  <m:mathPr>
+    <m:mathFont m:val="Cambria Math"/>
+    <m:brkBin m:val="before"/>
+    <m:brkBinSub m:val="--"/>
+    <m:smallFrac m:val="0"/>
+    <m:dispDef/>
+    <m:lMargin m:val="0"/>
+    <m:rMargin m:val="0"/>
+    <m:defJc m:val="centerGroup"/>
+    <m:wrapIndent m:val="1440"/>
+    <m:intLim m:val="subSup"/>
+    <m:naryLim m:val="undOvr"/>
+  </m:mathPr>
+  <w:themeFontLang w:val="en-CA"/>
+  <w:clrSchemeMapping w:bg1="light1" w:t1="dark1" w:bg2="light2" w:t2="dark2" w:accent1="accent1" w:accent2="accent2" w:accent3="accent3" w:accent4="accent4" w:accent5="accent5" w:accent6="accent6" w:hyperlink="hyperlink" w:followedHyperlink="followedHyperlink"/>
+  <w:decimalSymbol w:val="."/>
+  <w:listSeparator w:val=","/>
+</w:settings>
+</file>
+
+<file path=word/glossary/styles.xml><?xml version="1.0" encoding="utf-8"?>
+<w:styles xmlns:mc="http://schemas.openxmlformats.org/markup-compatibility/2006" xmlns:r="http://schemas.openxmlformats.org/officeDocument/2006/relationships" xmlns:w="http://schemas.openxmlformats.org/wordprocessingml/2006/main" xmlns:w14="http://schemas.microsoft.com/office/word/2010/wordml" mc:Ignorable="w14">
+  <w:docDefaults>
+    <w:rPrDefault>
+      <w:rPr>
+        <w:rFonts w:asciiTheme="minorHAnsi" w:eastAsiaTheme="minorEastAsia" w:hAnsiTheme="minorHAnsi" w:cstheme="minorBidi"/>
+        <w:sz w:val="22"/>
+        <w:szCs w:val="22"/>
+        <w:lang w:val="en-CA" w:eastAsia="en-CA" w:bidi="ar-SA"/>
+      </w:rPr>
+    </w:rPrDefault>
+    <w:pPrDefault>
+      <w:pPr>
+        <w:spacing w:after="200" w:line="276" w:lineRule="auto"/>
+      </w:pPr>
+    </w:pPrDefault>
+  </w:docDefaults>
+  <w:latentStyles w:defLockedState="0" w:defUIPriority="99" w:defSemiHidden="1" w:defUnhideWhenUsed="1" w:defQFormat="0" w:count="267">
+    <w:lsdException w:name="Normal" w:semiHidden="0" w:uiPriority="0" w:unhideWhenUsed="0" w:qFormat="1"/>
+    <w:lsdException w:name="heading 1" w:semiHidden="0" w:uiPriority="9" w:unhideWhenUsed="0" w:qFormat="1"/>
+    <w:lsdException w:name="heading 2" w:uiPriority="9" w:qFormat="1"/>
+    <w:lsdException w:name="heading 3" w:uiPriority="9" w:qFormat="1"/>
+    <w:lsdException w:name="heading 4" w:uiPriority="9" w:qFormat="1"/>
+    <w:lsdException w:name="heading 5" w:uiPriority="9" w:qFormat="1"/>
+    <w:lsdException w:name="heading 6" w:uiPriority="9" w:qFormat="1"/>
+    <w:lsdException w:name="heading 7" w:uiPriority="9" w:qFormat="1"/>
+    <w:lsdException w:name="heading 8" w:uiPriority="9" w:qFormat="1"/>
+    <w:lsdException w:name="heading 9" w:uiPriority="9" w:qFormat="1"/>
+    <w:lsdException w:name="toc 1" w:uiPriority="39"/>
+    <w:lsdException w:name="toc 2" w:uiPriority="39"/>
+    <w:lsdException w:name="toc 3" w:uiPriority="39"/>
+    <w:lsdException w:name="toc 4" w:uiPriority="39"/>
+    <w:lsdException w:name="toc 5" w:uiPriority="39"/>
+    <w:lsdException w:name="toc 6" w:uiPriority="39"/>
+    <w:lsdException w:name="toc 7" w:uiPriority="39"/>
+    <w:lsdException w:name="toc 8" w:uiPriority="39"/>
+    <w:lsdException w:name="toc 9" w:uiPriority="39"/>
+    <w:lsdException w:name="caption" w:uiPriority="35" w:qFormat="1"/>
+    <w:lsdException w:name="Title" w:semiHidden="0" w:uiPriority="10" w:unhideWhenUsed="0" w:qFormat="1"/>
+    <w:lsdException w:name="Default Paragraph Font" w:uiPriority="1"/>
+    <w:lsdException w:name="Subtitle" w:semiHidden="0" w:uiPriority="11" w:unhideWhenUsed="0" w:qFormat="1"/>
+    <w:lsdException w:name="Strong" w:semiHidden="0" w:uiPriority="22" w:unhideWhenUsed="0" w:qFormat="1"/>
+    <w:lsdException w:name="Emphasis" w:semiHidden="0" w:uiPriority="20" w:unhideWhenUsed="0" w:qFormat="1"/>
+    <w:lsdException w:name="Table Grid" w:semiHidden="0" w:uiPriority="59" w:unhideWhenUsed="0"/>
+    <w:lsdException w:name="Placeholder Text" w:unhideWhenUsed="0"/>
+    <w:lsdException w:name="No Spacing" w:semiHidden="0" w:uiPriority="1" w:unhideWhenUsed="0" w:qFormat="1"/>
+    <w:lsdException w:name="Light Shading" w:semiHidden="0" w:uiPriority="60" w:unhideWhenUsed="0"/>
+    <w:lsdException w:name="Light List" w:semiHidden="0" w:uiPriority="61" w:unhideWhenUsed="0"/>
+    <w:lsdException w:name="Light Grid" w:semiHidden="0" w:uiPriority="62" w:unhideWhenUsed="0"/>
+    <w:lsdException w:name="Medium Shading 1" w:semiHidden="0" w:uiPriority="63" w:unhideWhenUsed="0"/>
+    <w:lsdException w:name="Medium Shading 2" w:semiHidden="0" w:uiPriority="64" w:unhideWhenUsed="0"/>
+    <w:lsdException w:name="Medium List 1" w:semiHidden="0" w:uiPriority="65" w:unhideWhenUsed="0"/>
+    <w:lsdException w:name="Medium List 2" w:semiHidden="0" w:uiPriority="66" w:unhideWhenUsed="0"/>
+    <w:lsdException w:name="Medium Grid 1" w:semiHidden="0" w:uiPriority="67" w:unhideWhenUsed="0"/>
+    <w:lsdException w:name="Medium Grid 2" w:semiHidden="0" w:uiPriority="68" w:unhideWhenUsed="0"/>
+    <w:lsdException w:name="Medium Grid 3" w:semiHidden="0" w:uiPriority="69" w:unhideWhenUsed="0"/>
+    <w:lsdException w:name="Dark List" w:semiHidden="0" w:uiPriority="70" w:unhideWhenUsed="0"/>
+    <w:lsdException w:name="Colorful Shading" w:semiHidden="0" w:uiPriority="71" w:unhideWhenUsed="0"/>
+    <w:lsdException w:name="Colorful List" w:semiHidden="0" w:uiPriority="72" w:unhideWhenUsed="0"/>
+    <w:lsdException w:name="Colorful Grid" w:semiHidden="0" w:uiPriority="73" w:unhideWhenUsed="0"/>
+    <w:lsdException w:name="Light Shading Accent 1" w:semiHidden="0" w:uiPriority="60" w:unhideWhenUsed="0"/>
+    <w:lsdException w:name="Light List Accent 1" w:semiHidden="0" w:uiPriority="61" w:unhideWhenUsed="0"/>
+    <w:lsdException w:name="Light Grid Accent 1" w:semiHidden="0" w:uiPriority="62" w:unhideWhenUsed="0"/>
+    <w:lsdException w:name="Medium Shading 1 Accent 1" w:semiHidden="0" w:uiPriority="63" w:unhideWhenUsed="0"/>
+    <w:lsdException w:name="Medium Shading 2 Accent 1" w:semiHidden="0" w:uiPriority="64" w:unhideWhenUsed="0"/>
+    <w:lsdException w:name="Medium List 1 Accent 1" w:semiHidden="0" w:uiPriority="65" w:unhideWhenUsed="0"/>
+    <w:lsdException w:name="Revision" w:unhideWhenUsed="0"/>
+    <w:lsdException w:name="List Paragraph" w:semiHidden="0" w:uiPriority="34" w:unhideWhenUsed="0" w:qFormat="1"/>
+    <w:lsdException w:name="Quote" w:semiHidden="0" w:uiPriority="29" w:unhideWhenUsed="0" w:qFormat="1"/>
+    <w:lsdException w:name="Intense Quote" w:semiHidden="0" w:uiPriority="30" w:unhideWhenUsed="0" w:qFormat="1"/>
+    <w:lsdException w:name="Medium List 2 Accent 1" w:semiHidden="0" w:uiPriority="66" w:unhideWhenUsed="0"/>
+    <w:lsdException w:name="Medium Grid 1 Accent 1" w:semiHidden="0" w:uiPriority="67" w:unhideWhenUsed="0"/>
+    <w:lsdException w:name="Medium Grid 2 Accent 1" w:semiHidden="0" w:uiPriority="68" w:unhideWhenUsed="0"/>
+    <w:lsdException w:name="Medium Grid 3 Accent 1" w:semiHidden="0" w:uiPriority="69" w:unhideWhenUsed="0"/>
+    <w:lsdException w:name="Dark List Accent 1" w:semiHidden="0" w:uiPriority="70" w:unhideWhenUsed="0"/>
+    <w:lsdException w:name="Colorful Shading Accent 1" w:semiHidden="0" w:uiPriority="71" w:unhideWhenUsed="0"/>
+    <w:lsdException w:name="Colorful List Accent 1" w:semiHidden="0" w:uiPriority="72" w:unhideWhenUsed="0"/>
+    <w:lsdException w:name="Colorful Grid Accent 1" w:semiHidden="0" w:uiPriority="73" w:unhideWhenUsed="0"/>
+    <w:lsdException w:name="Light Shading Accent 2" w:semiHidden="0" w:uiPriority="60" w:unhideWhenUsed="0"/>
+    <w:lsdException w:name="Light List Accent 2" w:semiHidden="0" w:uiPriority="61" w:unhideWhenUsed="0"/>
+    <w:lsdException w:name="Light Grid Accent 2" w:semiHidden="0" w:uiPriority="62" w:unhideWhenUsed="0"/>
+    <w:lsdException w:name="Medium Shading 1 Accent 2" w:semiHidden="0" w:uiPriority="63" w:unhideWhenUsed="0"/>
+    <w:lsdException w:name="Medium Shading 2 Accent 2" w:semiHidden="0" w:uiPriority="64" w:unhideWhenUsed="0"/>
+    <w:lsdException w:name="Medium List 1 Accent 2" w:semiHidden="0" w:uiPriority="65" w:unhideWhenUsed="0"/>
+    <w:lsdException w:name="Medium List 2 Accent 2" w:semiHidden="0" w:uiPriority="66" w:unhideWhenUsed="0"/>
+    <w:lsdException w:name="Medium Grid 1 Accent 2" w:semiHidden="0" w:uiPriority="67" w:unhideWhenUsed="0"/>
+    <w:lsdException w:name="Medium Grid 2 Accent 2" w:semiHidden="0" w:uiPriority="68" w:unhideWhenUsed="0"/>
+    <w:lsdException w:name="Medium Grid 3 Accent 2" w:semiHidden="0" w:uiPriority="69" w:unhideWhenUsed="0"/>
+    <w:lsdException w:name="Dark List Accent 2" w:semiHidden="0" w:uiPriority="70" w:unhideWhenUsed="0"/>
+    <w:lsdException w:name="Colorful Shading Accent 2" w:semiHidden="0" w:uiPriority="71" w:unhideWhenUsed="0"/>
+    <w:lsdException w:name="Colorful List Accent 2" w:semiHidden="0" w:uiPriority="72" w:unhideWhenUsed="0"/>
+    <w:lsdException w:name="Colorful Grid Accent 2" w:semiHidden="0" w:uiPriority="73" w:unhideWhenUsed="0"/>
+    <w:lsdException w:name="Light Shading Accent 3" w:semiHidden="0" w:uiPriority="60" w:unhideWhenUsed="0"/>
+    <w:lsdException w:name="Light List Accent 3" w:semiHidden="0" w:uiPriority="61" w:unhideWhenUsed="0"/>
+    <w:lsdException w:name="Light Grid Accent 3" w:semiHidden="0" w:uiPriority="62" w:unhideWhenUsed="0"/>
+    <w:lsdException w:name="Medium Shading 1 Accent 3" w:semiHidden="0" w:uiPriority="63" w:unhideWhenUsed="0"/>
+    <w:lsdException w:name="Medium Shading 2 Accent 3" w:semiHidden="0" w:uiPriority="64" w:unhideWhenUsed="0"/>
+    <w:lsdException w:name="Medium List 1 Accent 3" w:semiHidden="0" w:uiPriority="65" w:unhideWhenUsed="0"/>
+    <w:lsdException w:name="Medium List 2 Accent 3" w:semiHidden="0" w:uiPriority="66" w:unhideWhenUsed="0"/>
+    <w:lsdException w:name="Medium Grid 1 Accent 3" w:semiHidden="0" w:uiPriority="67" w:unhideWhenUsed="0"/>
+    <w:lsdException w:name="Medium Grid 2 Accent 3" w:semiHidden="0" w:uiPriority="68" w:unhideWhenUsed="0"/>
+    <w:lsdException w:name="Medium Grid 3 Accent 3" w:semiHidden="0" w:uiPriority="69" w:unhideWhenUsed="0"/>
+    <w:lsdException w:name="Dark List Accent 3" w:semiHidden="0" w:uiPriority="70" w:unhideWhenUsed="0"/>
+    <w:lsdException w:name="Colorful Shading Accent 3" w:semiHidden="0" w:uiPriority="71" w:unhideWhenUsed="0"/>
+    <w:lsdException w:name="Colorful List Accent 3" w:semiHidden="0" w:uiPriority="72" w:unhideWhenUsed="0"/>
+    <w:lsdException w:name="Colorful Grid Accent 3" w:semiHidden="0" w:uiPriority="73" w:unhideWhenUsed="0"/>
+    <w:lsdException w:name="Light Shading Accent 4" w:semiHidden="0" w:uiPriority="60" w:unhideWhenUsed="0"/>
+    <w:lsdException w:name="Light List Accent 4" w:semiHidden="0" w:uiPriority="61" w:unhideWhenUsed="0"/>
+    <w:lsdException w:name="Light Grid Accent 4" w:semiHidden="0" w:uiPriority="62" w:unhideWhenUsed="0"/>
+    <w:lsdException w:name="Medium Shading 1 Accent 4" w:semiHidden="0" w:uiPriority="63" w:unhideWhenUsed="0"/>
+    <w:lsdException w:name="Medium Shading 2 Accent 4" w:semiHidden="0" w:uiPriority="64" w:unhideWhenUsed="0"/>
+    <w:lsdException w:name="Medium List 1 Accent 4" w:semiHidden="0" w:uiPriority="65" w:unhideWhenUsed="0"/>
+    <w:lsdException w:name="Medium List 2 Accent 4" w:semiHidden="0" w:uiPriority="66" w:unhideWhenUsed="0"/>
+    <w:lsdException w:name="Medium Grid 1 Accent 4" w:semiHidden="0" w:uiPriority="67" w:unhideWhenUsed="0"/>
+    <w:lsdException w:name="Medium Grid 2 Accent 4" w:semiHidden="0" w:uiPriority="68" w:unhideWhenUsed="0"/>
+    <w:lsdException w:name="Medium Grid 3 Accent 4" w:semiHidden="0" w:uiPriority="69" w:unhideWhenUsed="0"/>
+    <w:lsdException w:name="Dark List Accent 4" w:semiHidden="0" w:uiPriority="70" w:unhideWhenUsed="0"/>
+    <w:lsdException w:name="Colorful Shading Accent 4" w:semiHidden="0" w:uiPriority="71" w:unhideWhenUsed="0"/>
+    <w:lsdException w:name="Colorful List Accent 4" w:semiHidden="0" w:uiPriority="72" w:unhideWhenUsed="0"/>
+    <w:lsdException w:name="Colorful Grid Accent 4" w:semiHidden="0" w:uiPriority="73" w:unhideWhenUsed="0"/>
+    <w:lsdException w:name="Light Shading Accent 5" w:semiHidden="0" w:uiPriority="60" w:unhideWhenUsed="0"/>
+    <w:lsdException w:name="Light List Accent 5" w:semiHidden="0" w:uiPriority="61" w:unhideWhenUsed="0"/>
+    <w:lsdException w:name="Light Grid Accent 5" w:semiHidden="0" w:uiPriority="62" w:unhideWhenUsed="0"/>
+    <w:lsdException w:name="Medium Shading 1 Accent 5" w:semiHidden="0" w:uiPriority="63" w:unhideWhenUsed="0"/>
+    <w:lsdException w:name="Medium Shading 2 Accent 5" w:semiHidden="0" w:uiPriority="64" w:unhideWhenUsed="0"/>
+    <w:lsdException w:name="Medium List 1 Accent 5" w:semiHidden="0" w:uiPriority="65" w:unhideWhenUsed="0"/>
+    <w:lsdException w:name="Medium List 2 Accent 5" w:semiHidden="0" w:uiPriority="66" w:unhideWhenUsed="0"/>
+    <w:lsdException w:name="Medium Grid 1 Accent 5" w:semiHidden="0" w:uiPriority="67" w:unhideWhenUsed="0"/>
+    <w:lsdException w:name="Medium Grid 2 Accent 5" w:semiHidden="0" w:uiPriority="68" w:unhideWhenUsed="0"/>
+    <w:lsdException w:name="Medium Grid 3 Accent 5" w:semiHidden="0" w:uiPriority="69" w:unhideWhenUsed="0"/>
+    <w:lsdException w:name="Dark List Accent 5" w:semiHidden="0" w:uiPriority="70" w:unhideWhenUsed="0"/>
+    <w:lsdException w:name="Colorful Shading Accent 5" w:semiHidden="0" w:uiPriority="71" w:unhideWhenUsed="0"/>
+    <w:lsdException w:name="Colorful List Accent 5" w:semiHidden="0" w:uiPriority="72" w:unhideWhenUsed="0"/>
+    <w:lsdException w:name="Colorful Grid Accent 5" w:semiHidden="0" w:uiPriority="73" w:unhideWhenUsed="0"/>
+    <w:lsdException w:name="Light Shading Accent 6" w:semiHidden="0" w:uiPriority="60" w:unhideWhenUsed="0"/>
+    <w:lsdException w:name="Light List Accent 6" w:semiHidden="0" w:uiPriority="61" w:unhideWhenUsed="0"/>
+    <w:lsdException w:name="Light Grid Accent 6" w:semiHidden="0" w:uiPriority="62" w:unhideWhenUsed="0"/>
+    <w:lsdException w:name="Medium Shading 1 Accent 6" w:semiHidden="0" w:uiPriority="63" w:unhideWhenUsed="0"/>
+    <w:lsdException w:name="Medium Shading 2 Accent 6" w:semiHidden="0" w:uiPriority="64" w:unhideWhenUsed="0"/>
+    <w:lsdException w:name="Medium List 1 Accent 6" w:semiHidden="0" w:uiPriority="65" w:unhideWhenUsed="0"/>
+    <w:lsdException w:name="Medium List 2 Accent 6" w:semiHidden="0" w:uiPriority="66" w:unhideWhenUsed="0"/>
+    <w:lsdException w:name="Medium Grid 1 Accent 6" w:semiHidden="0" w:uiPriority="67" w:unhideWhenUsed="0"/>
+    <w:lsdException w:name="Medium Grid 2 Accent 6" w:semiHidden="0" w:uiPriority="68" w:unhideWhenUsed="0"/>
+    <w:lsdException w:name="Medium Grid 3 Accent 6" w:semiHidden="0" w:uiPriority="69" w:unhideWhenUsed="0"/>
+    <w:lsdException w:name="Dark List Accent 6" w:semiHidden="0" w:uiPriority="70" w:unhideWhenUsed="0"/>
+    <w:lsdException w:name="Colorful Shading Accent 6" w:semiHidden="0" w:uiPriority="71" w:unhideWhenUsed="0"/>
+    <w:lsdException w:name="Colorful List Accent 6" w:semiHidden="0" w:uiPriority="72" w:unhideWhenUsed="0"/>
+    <w:lsdException w:name="Colorful Grid Accent 6" w:semiHidden="0" w:uiPriority="73" w:unhideWhenUsed="0"/>
+    <w:lsdException w:name="Subtle Emphasis" w:semiHidden="0" w:uiPriority="19" w:unhideWhenUsed="0" w:qFormat="1"/>
+    <w:lsdException w:name="Intense Emphasis" w:semiHidden="0" w:uiPriority="21" w:unhideWhenUsed="0" w:qFormat="1"/>
+    <w:lsdException w:name="Subtle Reference" w:semiHidden="0" w:uiPriority="31" w:unhideWhenUsed="0" w:qFormat="1"/>
+    <w:lsdException w:name="Intense Reference" w:semiHidden="0" w:uiPriority="32" w:unhideWhenUsed="0" w:qFormat="1"/>
+    <w:lsdException w:name="Book Title" w:semiHidden="0" w:uiPriority="33" w:unhideWhenUsed="0" w:qFormat="1"/>
+    <w:lsdException w:name="Bibliography" w:uiPriority="37"/>
+    <w:lsdException w:name="TOC Heading" w:uiPriority="39" w:qFormat="1"/>
+  </w:latentStyles>
+  <w:style w:type="paragraph" w:default="1" w:styleId="Normal">
+    <w:name w:val="Normal"/>
+    <w:qFormat/>
+  </w:style>
+  <w:style w:type="character" w:default="1" w:styleId="DefaultParagraphFont">
+    <w:name w:val="Default Paragraph Font"/>
+    <w:uiPriority w:val="1"/>
+    <w:semiHidden/>
+    <w:unhideWhenUsed/>
+  </w:style>
+  <w:style w:type="table" w:default="1" w:styleId="TableNormal">
+    <w:name w:val="Normal Table"/>
+    <w:uiPriority w:val="99"/>
+    <w:semiHidden/>
+    <w:unhideWhenUsed/>
+    <w:tblPr>
+      <w:tblInd w:w="0" w:type="dxa"/>
+      <w:tblCellMar>
+        <w:top w:w="0" w:type="dxa"/>
+        <w:left w:w="108" w:type="dxa"/>
+        <w:bottom w:w="0" w:type="dxa"/>
+        <w:right w:w="108" w:type="dxa"/>
+      </w:tblCellMar>
+    </w:tblPr>
+  </w:style>
+  <w:style w:type="numbering" w:default="1" w:styleId="NoList">
+    <w:name w:val="No List"/>
+    <w:uiPriority w:val="99"/>
+    <w:semiHidden/>
+    <w:unhideWhenUsed/>
+  </w:style>
+  <w:style w:type="paragraph" w:customStyle="1" w:styleId="9AA6DD69473B423AA7C312876E262229">
+    <w:name w:val="9AA6DD69473B423AA7C312876E262229"/>
+    <w:rsid w:val="00293E2C"/>
+  </w:style>
+  <w:style w:type="paragraph" w:customStyle="1" w:styleId="F7E4E8F32F334157A1114FA68C49DBE3">
+    <w:name w:val="F7E4E8F32F334157A1114FA68C49DBE3"/>
+    <w:rsid w:val="00293E2C"/>
+  </w:style>
+  <w:style w:type="paragraph" w:customStyle="1" w:styleId="F4ABBFDE373143228D43F8FD7206F259">
+    <w:name w:val="F4ABBFDE373143228D43F8FD7206F259"/>
+    <w:rsid w:val="00293E2C"/>
+  </w:style>
+  <w:style w:type="paragraph" w:customStyle="1" w:styleId="2AF9DE220401452F9774EAD0F9FCDA32">
+    <w:name w:val="2AF9DE220401452F9774EAD0F9FCDA32"/>
+    <w:rsid w:val="00293E2C"/>
+  </w:style>
+  <w:style w:type="paragraph" w:customStyle="1" w:styleId="C45D4DB7D0AE4A72851E5B59EB1F931C">
+    <w:name w:val="C45D4DB7D0AE4A72851E5B59EB1F931C"/>
+    <w:rsid w:val="00293E2C"/>
+  </w:style>
+  <w:style w:type="paragraph" w:customStyle="1" w:styleId="C67E9EA644024288ADA93C47304B435B">
+    <w:name w:val="C67E9EA644024288ADA93C47304B435B"/>
+    <w:rsid w:val="00293E2C"/>
+  </w:style>
+</w:styles>
+</file>
+
+<file path=word/glossary/stylesWithEffects.xml><?xml version="1.0" encoding="utf-8"?>
+<w:styles xmlns:wpc="http://schemas.microsoft.com/office/word/2010/wordprocessingCanvas" xmlns:mc="http://schemas.openxmlformats.org/markup-compatibility/2006" xmlns:o="urn:schemas-microsoft-com:office:office" xmlns:r="http://schemas.openxmlformats.org/officeDocument/2006/relationships" xmlns:m="http://schemas.openxmlformats.org/officeDocument/2006/math" xmlns:v="urn:schemas-microsoft-com:vml" xmlns:wp14="http://schemas.microsoft.com/office/word/2010/wordprocessingDrawing" xmlns:wp="http://schemas.openxmlformats.org/drawingml/2006/wordprocessingDrawing" xmlns:w10="urn:schemas-microsoft-com:office:word" xmlns:w="http://schemas.openxmlformats.org/wordprocessingml/2006/main" xmlns:w14="http://schemas.microsoft.com/office/word/2010/wordml" xmlns:wpg="http://schemas.microsoft.com/office/word/2010/wordprocessingGroup" xmlns:wpi="http://schemas.microsoft.com/office/word/2010/wordprocessingInk" xmlns:wne="http://schemas.microsoft.com/office/word/2006/wordml" xmlns:wps="http://schemas.microsoft.com/office/word/2010/wordprocessingShape" mc:Ignorable="w14 wp14">
+  <w:docDefaults>
+    <w:rPrDefault>
+      <w:rPr>
+        <w:rFonts w:asciiTheme="minorHAnsi" w:eastAsiaTheme="minorEastAsia" w:hAnsiTheme="minorHAnsi" w:cstheme="minorBidi"/>
+        <w:sz w:val="22"/>
+        <w:szCs w:val="22"/>
+        <w:lang w:val="en-CA" w:eastAsia="en-CA" w:bidi="ar-SA"/>
+      </w:rPr>
+    </w:rPrDefault>
+    <w:pPrDefault>
+      <w:pPr>
+        <w:spacing w:after="200" w:line="276" w:lineRule="auto"/>
+      </w:pPr>
+    </w:pPrDefault>
+  </w:docDefaults>
+  <w:latentStyles w:defLockedState="0" w:defUIPriority="99" w:defSemiHidden="1" w:defUnhideWhenUsed="1" w:defQFormat="0" w:count="267">
+    <w:lsdException w:name="Normal" w:semiHidden="0" w:uiPriority="0" w:unhideWhenUsed="0" w:qFormat="1"/>
+    <w:lsdException w:name="heading 1" w:semiHidden="0" w:uiPriority="9" w:unhideWhenUsed="0" w:qFormat="1"/>
+    <w:lsdException w:name="heading 2" w:uiPriority="9" w:qFormat="1"/>
+    <w:lsdException w:name="heading 3" w:uiPriority="9" w:qFormat="1"/>
+    <w:lsdException w:name="heading 4" w:uiPriority="9" w:qFormat="1"/>
+    <w:lsdException w:name="heading 5" w:uiPriority="9" w:qFormat="1"/>
+    <w:lsdException w:name="heading 6" w:uiPriority="9" w:qFormat="1"/>
+    <w:lsdException w:name="heading 7" w:uiPriority="9" w:qFormat="1"/>
+    <w:lsdException w:name="heading 8" w:uiPriority="9" w:qFormat="1"/>
+    <w:lsdException w:name="heading 9" w:uiPriority="9" w:qFormat="1"/>
+    <w:lsdException w:name="toc 1" w:uiPriority="39"/>
+    <w:lsdException w:name="toc 2" w:uiPriority="39"/>
+    <w:lsdException w:name="toc 3" w:uiPriority="39"/>
+    <w:lsdException w:name="toc 4" w:uiPriority="39"/>
+    <w:lsdException w:name="toc 5" w:uiPriority="39"/>
+    <w:lsdException w:name="toc 6" w:uiPriority="39"/>
+    <w:lsdException w:name="toc 7" w:uiPriority="39"/>
+    <w:lsdException w:name="toc 8" w:uiPriority="39"/>
+    <w:lsdException w:name="toc 9" w:uiPriority="39"/>
+    <w:lsdException w:name="caption" w:uiPriority="35" w:qFormat="1"/>
+    <w:lsdException w:name="Title" w:semiHidden="0" w:uiPriority="10" w:unhideWhenUsed="0" w:qFormat="1"/>
+    <w:lsdException w:name="Default Paragraph Font" w:uiPriority="1"/>
+    <w:lsdException w:name="Subtitle" w:semiHidden="0" w:uiPriority="11" w:unhideWhenUsed="0" w:qFormat="1"/>
+    <w:lsdException w:name="Strong" w:semiHidden="0" w:uiPriority="22" w:unhideWhenUsed="0" w:qFormat="1"/>
+    <w:lsdException w:name="Emphasis" w:semiHidden="0" w:uiPriority="20" w:unhideWhenUsed="0" w:qFormat="1"/>
+    <w:lsdException w:name="Table Grid" w:semiHidden="0" w:uiPriority="59" w:unhideWhenUsed="0"/>
+    <w:lsdException w:name="Placeholder Text" w:unhideWhenUsed="0"/>
+    <w:lsdException w:name="No Spacing" w:semiHidden="0" w:uiPriority="1" w:unhideWhenUsed="0" w:qFormat="1"/>
+    <w:lsdException w:name="Light Shading" w:semiHidden="0" w:uiPriority="60" w:unhideWhenUsed="0"/>
+    <w:lsdException w:name="Light List" w:semiHidden="0" w:uiPriority="61" w:unhideWhenUsed="0"/>
+    <w:lsdException w:name="Light Grid" w:semiHidden="0" w:uiPriority="62" w:unhideWhenUsed="0"/>
+    <w:lsdException w:name="Medium Shading 1" w:semiHidden="0" w:uiPriority="63" w:unhideWhenUsed="0"/>
+    <w:lsdException w:name="Medium Shading 2" w:semiHidden="0" w:uiPriority="64" w:unhideWhenUsed="0"/>
+    <w:lsdException w:name="Medium List 1" w:semiHidden="0" w:uiPriority="65" w:unhideWhenUsed="0"/>
+    <w:lsdException w:name="Medium List 2" w:semiHidden="0" w:uiPriority="66" w:unhideWhenUsed="0"/>
+    <w:lsdException w:name="Medium Grid 1" w:semiHidden="0" w:uiPriority="67" w:unhideWhenUsed="0"/>
+    <w:lsdException w:name="Medium Grid 2" w:semiHidden="0" w:uiPriority="68" w:unhideWhenUsed="0"/>
+    <w:lsdException w:name="Medium Grid 3" w:semiHidden="0" w:uiPriority="69" w:unhideWhenUsed="0"/>
+    <w:lsdException w:name="Dark List" w:semiHidden="0" w:uiPriority="70" w:unhideWhenUsed="0"/>
+    <w:lsdException w:name="Colorful Shading" w:semiHidden="0" w:uiPriority="71" w:unhideWhenUsed="0"/>
+    <w:lsdException w:name="Colorful List" w:semiHidden="0" w:uiPriority="72" w:unhideWhenUsed="0"/>
+    <w:lsdException w:name="Colorful Grid" w:semiHidden="0" w:uiPriority="73" w:unhideWhenUsed="0"/>
+    <w:lsdException w:name="Light Shading Accent 1" w:semiHidden="0" w:uiPriority="60" w:unhideWhenUsed="0"/>
+    <w:lsdException w:name="Light List Accent 1" w:semiHidden="0" w:uiPriority="61" w:unhideWhenUsed="0"/>
+    <w:lsdException w:name="Light Grid Accent 1" w:semiHidden="0" w:uiPriority="62" w:unhideWhenUsed="0"/>
+    <w:lsdException w:name="Medium Shading 1 Accent 1" w:semiHidden="0" w:uiPriority="63" w:unhideWhenUsed="0"/>
+    <w:lsdException w:name="Medium Shading 2 Accent 1" w:semiHidden="0" w:uiPriority="64" w:unhideWhenUsed="0"/>
+    <w:lsdException w:name="Medium List 1 Accent 1" w:semiHidden="0" w:uiPriority="65" w:unhideWhenUsed="0"/>
+    <w:lsdException w:name="Revision" w:unhideWhenUsed="0"/>
+    <w:lsdException w:name="List Paragraph" w:semiHidden="0" w:uiPriority="34" w:unhideWhenUsed="0" w:qFormat="1"/>
+    <w:lsdException w:name="Quote" w:semiHidden="0" w:uiPriority="29" w:unhideWhenUsed="0" w:qFormat="1"/>
+    <w:lsdException w:name="Intense Quote" w:semiHidden="0" w:uiPriority="30" w:unhideWhenUsed="0" w:qFormat="1"/>
+    <w:lsdException w:name="Medium List 2 Accent 1" w:semiHidden="0" w:uiPriority="66" w:unhideWhenUsed="0"/>
+    <w:lsdException w:name="Medium Grid 1 Accent 1" w:semiHidden="0" w:uiPriority="67" w:unhideWhenUsed="0"/>
+    <w:lsdException w:name="Medium Grid 2 Accent 1" w:semiHidden="0" w:uiPriority="68" w:unhideWhenUsed="0"/>
+    <w:lsdException w:name="Medium Grid 3 Accent 1" w:semiHidden="0" w:uiPriority="69" w:unhideWhenUsed="0"/>
+    <w:lsdException w:name="Dark List Accent 1" w:semiHidden="0" w:uiPriority="70" w:unhideWhenUsed="0"/>
+    <w:lsdException w:name="Colorful Shading Accent 1" w:semiHidden="0" w:uiPriority="71" w:unhideWhenUsed="0"/>
+    <w:lsdException w:name="Colorful List Accent 1" w:semiHidden="0" w:uiPriority="72" w:unhideWhenUsed="0"/>
+    <w:lsdException w:name="Colorful Grid Accent 1" w:semiHidden="0" w:uiPriority="73" w:unhideWhenUsed="0"/>
+    <w:lsdException w:name="Light Shading Accent 2" w:semiHidden="0" w:uiPriority="60" w:unhideWhenUsed="0"/>
+    <w:lsdException w:name="Light List Accent 2" w:semiHidden="0" w:uiPriority="61" w:unhideWhenUsed="0"/>
+    <w:lsdException w:name="Light Grid Accent 2" w:semiHidden="0" w:uiPriority="62" w:unhideWhenUsed="0"/>
+    <w:lsdException w:name="Medium Shading 1 Accent 2" w:semiHidden="0" w:uiPriority="63" w:unhideWhenUsed="0"/>
+    <w:lsdException w:name="Medium Shading 2 Accent 2" w:semiHidden="0" w:uiPriority="64" w:unhideWhenUsed="0"/>
+    <w:lsdException w:name="Medium List 1 Accent 2" w:semiHidden="0" w:uiPriority="65" w:unhideWhenUsed="0"/>
+    <w:lsdException w:name="Medium List 2 Accent 2" w:semiHidden="0" w:uiPriority="66" w:unhideWhenUsed="0"/>
+    <w:lsdException w:name="Medium Grid 1 Accent 2" w:semiHidden="0" w:uiPriority="67" w:unhideWhenUsed="0"/>
+    <w:lsdException w:name="Medium Grid 2 Accent 2" w:semiHidden="0" w:uiPriority="68" w:unhideWhenUsed="0"/>
+    <w:lsdException w:name="Medium Grid 3 Accent 2" w:semiHidden="0" w:uiPriority="69" w:unhideWhenUsed="0"/>
+    <w:lsdException w:name="Dark List Accent 2" w:semiHidden="0" w:uiPriority="70" w:unhideWhenUsed="0"/>
+    <w:lsdException w:name="Colorful Shading Accent 2" w:semiHidden="0" w:uiPriority="71" w:unhideWhenUsed="0"/>
+    <w:lsdException w:name="Colorful List Accent 2" w:semiHidden="0" w:uiPriority="72" w:unhideWhenUsed="0"/>
+    <w:lsdException w:name="Colorful Grid Accent 2" w:semiHidden="0" w:uiPriority="73" w:unhideWhenUsed="0"/>
+    <w:lsdException w:name="Light Shading Accent 3" w:semiHidden="0" w:uiPriority="60" w:unhideWhenUsed="0"/>
+    <w:lsdException w:name="Light List Accent 3" w:semiHidden="0" w:uiPriority="61" w:unhideWhenUsed="0"/>
+    <w:lsdException w:name="Light Grid Accent 3" w:semiHidden="0" w:uiPriority="62" w:unhideWhenUsed="0"/>
+    <w:lsdException w:name="Medium Shading 1 Accent 3" w:semiHidden="0" w:uiPriority="63" w:unhideWhenUsed="0"/>
+    <w:lsdException w:name="Medium Shading 2 Accent 3" w:semiHidden="0" w:uiPriority="64" w:unhideWhenUsed="0"/>
+    <w:lsdException w:name="Medium List 1 Accent 3" w:semiHidden="0" w:uiPriority="65" w:unhideWhenUsed="0"/>
+    <w:lsdException w:name="Medium List 2 Accent 3" w:semiHidden="0" w:uiPriority="66" w:unhideWhenUsed="0"/>
+    <w:lsdException w:name="Medium Grid 1 Accent 3" w:semiHidden="0" w:uiPriority="67" w:unhideWhenUsed="0"/>
+    <w:lsdException w:name="Medium Grid 2 Accent 3" w:semiHidden="0" w:uiPriority="68" w:unhideWhenUsed="0"/>
+    <w:lsdException w:name="Medium Grid 3 Accent 3" w:semiHidden="0" w:uiPriority="69" w:unhideWhenUsed="0"/>
+    <w:lsdException w:name="Dark List Accent 3" w:semiHidden="0" w:uiPriority="70" w:unhideWhenUsed="0"/>
+    <w:lsdException w:name="Colorful Shading Accent 3" w:semiHidden="0" w:uiPriority="71" w:unhideWhenUsed="0"/>
+    <w:lsdException w:name="Colorful List Accent 3" w:semiHidden="0" w:uiPriority="72" w:unhideWhenUsed="0"/>
+    <w:lsdException w:name="Colorful Grid Accent 3" w:semiHidden="0" w:uiPriority="73" w:unhideWhenUsed="0"/>
+    <w:lsdException w:name="Light Shading Accent 4" w:semiHidden="0" w:uiPriority="60" w:unhideWhenUsed="0"/>
+    <w:lsdException w:name="Light List Accent 4" w:semiHidden="0" w:uiPriority="61" w:unhideWhenUsed="0"/>
+    <w:lsdException w:name="Light Grid Accent 4" w:semiHidden="0" w:uiPriority="62" w:unhideWhenUsed="0"/>
+    <w:lsdException w:name="Medium Shading 1 Accent 4" w:semiHidden="0" w:uiPriority="63" w:unhideWhenUsed="0"/>
+    <w:lsdException w:name="Medium Shading 2 Accent 4" w:semiHidden="0" w:uiPriority="64" w:unhideWhenUsed="0"/>
+    <w:lsdException w:name="Medium List 1 Accent 4" w:semiHidden="0" w:uiPriority="65" w:unhideWhenUsed="0"/>
+    <w:lsdException w:name="Medium List 2 Accent 4" w:semiHidden="0" w:uiPriority="66" w:unhideWhenUsed="0"/>
+    <w:lsdException w:name="Medium Grid 1 Accent 4" w:semiHidden="0" w:uiPriority="67" w:unhideWhenUsed="0"/>
+    <w:lsdException w:name="Medium Grid 2 Accent 4" w:semiHidden="0" w:uiPriority="68" w:unhideWhenUsed="0"/>
+    <w:lsdException w:name="Medium Grid 3 Accent 4" w:semiHidden="0" w:uiPriority="69" w:unhideWhenUsed="0"/>
+    <w:lsdException w:name="Dark List Accent 4" w:semiHidden="0" w:uiPriority="70" w:unhideWhenUsed="0"/>
+    <w:lsdException w:name="Colorful Shading Accent 4" w:semiHidden="0" w:uiPriority="71" w:unhideWhenUsed="0"/>
+    <w:lsdException w:name="Colorful List Accent 4" w:semiHidden="0" w:uiPriority="72" w:unhideWhenUsed="0"/>
+    <w:lsdException w:name="Colorful Grid Accent 4" w:semiHidden="0" w:uiPriority="73" w:unhideWhenUsed="0"/>
+    <w:lsdException w:name="Light Shading Accent 5" w:semiHidden="0" w:uiPriority="60" w:unhideWhenUsed="0"/>
+    <w:lsdException w:name="Light List Accent 5" w:semiHidden="0" w:uiPriority="61" w:unhideWhenUsed="0"/>
+    <w:lsdException w:name="Light Grid Accent 5" w:semiHidden="0" w:uiPriority="62" w:unhideWhenUsed="0"/>
+    <w:lsdException w:name="Medium Shading 1 Accent 5" w:semiHidden="0" w:uiPriority="63" w:unhideWhenUsed="0"/>
+    <w:lsdException w:name="Medium Shading 2 Accent 5" w:semiHidden="0" w:uiPriority="64" w:unhideWhenUsed="0"/>
+    <w:lsdException w:name="Medium List 1 Accent 5" w:semiHidden="0" w:uiPriority="65" w:unhideWhenUsed="0"/>
+    <w:lsdException w:name="Medium List 2 Accent 5" w:semiHidden="0" w:uiPriority="66" w:unhideWhenUsed="0"/>
+    <w:lsdException w:name="Medium Grid 1 Accent 5" w:semiHidden="0" w:uiPriority="67" w:unhideWhenUsed="0"/>
+    <w:lsdException w:name="Medium Grid 2 Accent 5" w:semiHidden="0" w:uiPriority="68" w:unhideWhenUsed="0"/>
+    <w:lsdException w:name="Medium Grid 3 Accent 5" w:semiHidden="0" w:uiPriority="69" w:unhideWhenUsed="0"/>
+    <w:lsdException w:name="Dark List Accent 5" w:semiHidden="0" w:uiPriority="70" w:unhideWhenUsed="0"/>
+    <w:lsdException w:name="Colorful Shading Accent 5" w:semiHidden="0" w:uiPriority="71" w:unhideWhenUsed="0"/>
+    <w:lsdException w:name="Colorful List Accent 5" w:semiHidden="0" w:uiPriority="72" w:unhideWhenUsed="0"/>
+    <w:lsdException w:name="Colorful Grid Accent 5" w:semiHidden="0" w:uiPriority="73" w:unhideWhenUsed="0"/>
+    <w:lsdException w:name="Light Shading Accent 6" w:semiHidden="0" w:uiPriority="60" w:unhideWhenUsed="0"/>
+    <w:lsdException w:name="Light List Accent 6" w:semiHidden="0" w:uiPriority="61" w:unhideWhenUsed="0"/>
+    <w:lsdException w:name="Light Grid Accent 6" w:semiHidden="0" w:uiPriority="62" w:unhideWhenUsed="0"/>
+    <w:lsdException w:name="Medium Shading 1 Accent 6" w:semiHidden="0" w:uiPriority="63" w:unhideWhenUsed="0"/>
+    <w:lsdException w:name="Medium Shading 2 Accent 6" w:semiHidden="0" w:uiPriority="64" w:unhideWhenUsed="0"/>
+    <w:lsdException w:name="Medium List 1 Accent 6" w:semiHidden="0" w:uiPriority="65" w:unhideWhenUsed="0"/>
+    <w:lsdException w:name="Medium List 2 Accent 6" w:semiHidden="0" w:uiPriority="66" w:unhideWhenUsed="0"/>
+    <w:lsdException w:name="Medium Grid 1 Accent 6" w:semiHidden="0" w:uiPriority="67" w:unhideWhenUsed="0"/>
+    <w:lsdException w:name="Medium Grid 2 Accent 6" w:semiHidden="0" w:uiPriority="68" w:unhideWhenUsed="0"/>
+    <w:lsdException w:name="Medium Grid 3 Accent 6" w:semiHidden="0" w:uiPriority="69" w:unhideWhenUsed="0"/>
+    <w:lsdException w:name="Dark List Accent 6" w:semiHidden="0" w:uiPriority="70" w:unhideWhenUsed="0"/>
+    <w:lsdException w:name="Colorful Shading Accent 6" w:semiHidden="0" w:uiPriority="71" w:unhideWhenUsed="0"/>
+    <w:lsdException w:name="Colorful List Accent 6" w:semiHidden="0" w:uiPriority="72" w:unhideWhenUsed="0"/>
+    <w:lsdException w:name="Colorful Grid Accent 6" w:semiHidden="0" w:uiPriority="73" w:unhideWhenUsed="0"/>
+    <w:lsdException w:name="Subtle Emphasis" w:semiHidden="0" w:uiPriority="19" w:unhideWhenUsed="0" w:qFormat="1"/>
+    <w:lsdException w:name="Intense Emphasis" w:semiHidden="0" w:uiPriority="21" w:unhideWhenUsed="0" w:qFormat="1"/>
+    <w:lsdException w:name="Subtle Reference" w:semiHidden="0" w:uiPriority="31" w:unhideWhenUsed="0" w:qFormat="1"/>
+    <w:lsdException w:name="Intense Reference" w:semiHidden="0" w:uiPriority="32" w:unhideWhenUsed="0" w:qFormat="1"/>
+    <w:lsdException w:name="Book Title" w:semiHidden="0" w:uiPriority="33" w:unhideWhenUsed="0" w:qFormat="1"/>
+    <w:lsdException w:name="Bibliography" w:uiPriority="37"/>
+    <w:lsdException w:name="TOC Heading" w:uiPriority="39" w:qFormat="1"/>
+  </w:latentStyles>
+  <w:style w:type="paragraph" w:default="1" w:styleId="Normal">
+    <w:name w:val="Normal"/>
+    <w:qFormat/>
+  </w:style>
+  <w:style w:type="character" w:default="1" w:styleId="DefaultParagraphFont">
+    <w:name w:val="Default Paragraph Font"/>
+    <w:uiPriority w:val="1"/>
+    <w:semiHidden/>
+    <w:unhideWhenUsed/>
+  </w:style>
+  <w:style w:type="table" w:default="1" w:styleId="TableNormal">
+    <w:name w:val="Normal Table"/>
+    <w:uiPriority w:val="99"/>
+    <w:semiHidden/>
+    <w:unhideWhenUsed/>
+    <w:tblPr>
+      <w:tblInd w:w="0" w:type="dxa"/>
+      <w:tblCellMar>
+        <w:top w:w="0" w:type="dxa"/>
+        <w:left w:w="108" w:type="dxa"/>
+        <w:bottom w:w="0" w:type="dxa"/>
+        <w:right w:w="108" w:type="dxa"/>
+      </w:tblCellMar>
+    </w:tblPr>
+  </w:style>
+  <w:style w:type="numbering" w:default="1" w:styleId="NoList">
+    <w:name w:val="No List"/>
+    <w:uiPriority w:val="99"/>
+    <w:semiHidden/>
+    <w:unhideWhenUsed/>
+  </w:style>
+  <w:style w:type="paragraph" w:customStyle="1" w:styleId="9AA6DD69473B423AA7C312876E262229">
+    <w:name w:val="9AA6DD69473B423AA7C312876E262229"/>
+    <w:rsid w:val="00293E2C"/>
+  </w:style>
+  <w:style w:type="paragraph" w:customStyle="1" w:styleId="F7E4E8F32F334157A1114FA68C49DBE3">
+    <w:name w:val="F7E4E8F32F334157A1114FA68C49DBE3"/>
+    <w:rsid w:val="00293E2C"/>
+  </w:style>
+  <w:style w:type="paragraph" w:customStyle="1" w:styleId="F4ABBFDE373143228D43F8FD7206F259">
+    <w:name w:val="F4ABBFDE373143228D43F8FD7206F259"/>
+    <w:rsid w:val="00293E2C"/>
+  </w:style>
+  <w:style w:type="paragraph" w:customStyle="1" w:styleId="2AF9DE220401452F9774EAD0F9FCDA32">
+    <w:name w:val="2AF9DE220401452F9774EAD0F9FCDA32"/>
+    <w:rsid w:val="00293E2C"/>
+  </w:style>
+  <w:style w:type="paragraph" w:customStyle="1" w:styleId="C45D4DB7D0AE4A72851E5B59EB1F931C">
+    <w:name w:val="C45D4DB7D0AE4A72851E5B59EB1F931C"/>
+    <w:rsid w:val="00293E2C"/>
+  </w:style>
+  <w:style w:type="paragraph" w:customStyle="1" w:styleId="C67E9EA644024288ADA93C47304B435B">
+    <w:name w:val="C67E9EA644024288ADA93C47304B435B"/>
+    <w:rsid w:val="00293E2C"/>
+  </w:style>
+</w:styles>
+</file>
+
+<file path=word/glossary/webSettings.xml><?xml version="1.0" encoding="utf-8"?>
+<w:webSettings xmlns:mc="http://schemas.openxmlformats.org/markup-compatibility/2006" xmlns:r="http://schemas.openxmlformats.org/officeDocument/2006/relationships" xmlns:w="http://schemas.openxmlformats.org/wordprocessingml/2006/main" xmlns:w14="http://schemas.microsoft.com/office/word/2010/wordml" mc:Ignorable="w14">
+  <w:optimizeForBrowser/>
+  <w:allowPNG/>
+</w:webSettings>
 </file>
 
 <file path=word/theme/theme1.xml><?xml version="1.0" encoding="utf-8"?>
@@ -3341,7 +4531,7 @@
 </file>
 
 <file path=customXml/itemProps1.xml><?xml version="1.0" encoding="utf-8"?>
-<ds:datastoreItem xmlns:ds="http://schemas.openxmlformats.org/officeDocument/2006/customXml" ds:itemID="{8C443438-A310-4A15-994B-604A504CCCF4}">
+<ds:datastoreItem xmlns:ds="http://schemas.openxmlformats.org/officeDocument/2006/customXml" ds:itemID="{67166022-9683-457D-890B-9D4D7E6DCBAB}">
   <ds:schemaRefs>
     <ds:schemaRef ds:uri="http://schemas.openxmlformats.org/officeDocument/2006/bibliography"/>
   </ds:schemaRefs>

</xml_diff>

<commit_message>
Documentation - Updated User Manual
</commit_message>
<xml_diff>
--- a/documentation/User Manual.docx
+++ b/documentation/User Manual.docx
@@ -7,6 +7,7 @@
         <w:rPr>
           <w:rFonts w:asciiTheme="majorHAnsi" w:eastAsiaTheme="majorEastAsia" w:hAnsiTheme="majorHAnsi" w:cstheme="majorBidi"/>
           <w:caps/>
+          <w:lang w:val="en-CA" w:eastAsia="en-US"/>
         </w:rPr>
         <w:id w:val="1070232915"/>
         <w:docPartObj>
@@ -19,7 +20,7 @@
           <w:rFonts w:asciiTheme="minorHAnsi" w:eastAsiaTheme="minorHAnsi" w:hAnsiTheme="minorHAnsi" w:cstheme="minorBidi"/>
           <w:caps w:val="0"/>
           <w:noProof/>
-          <w:lang w:val="en-CA" w:eastAsia="en-CA"/>
+          <w:lang w:eastAsia="en-CA"/>
         </w:rPr>
       </w:sdtEndPr>
       <w:sdtContent>
@@ -73,6 +74,7 @@
                 <w:dataBinding w:prefixMappings="xmlns:ns0='http://schemas.openxmlformats.org/package/2006/metadata/core-properties' xmlns:ns1='http://purl.org/dc/elements/1.1/'" w:xpath="/ns0:coreProperties[1]/ns1:title[1]" w:storeItemID="{6C3C8BC8-F283-45AE-878A-BAB7291924A1}"/>
                 <w:text/>
               </w:sdtPr>
+              <w:sdtEndPr/>
               <w:sdtContent>
                 <w:tc>
                   <w:tcPr>
@@ -92,7 +94,6 @@
                         <w:szCs w:val="80"/>
                       </w:rPr>
                     </w:pPr>
-                    <w:proofErr w:type="spellStart"/>
                     <w:r>
                       <w:rPr>
                         <w:rFonts w:asciiTheme="majorHAnsi" w:eastAsiaTheme="majorEastAsia" w:hAnsiTheme="majorHAnsi" w:cstheme="majorBidi"/>
@@ -101,7 +102,6 @@
                       </w:rPr>
                       <w:t>TrackMyWords</w:t>
                     </w:r>
-                    <w:proofErr w:type="spellEnd"/>
                     <w:r>
                       <w:rPr>
                         <w:rFonts w:asciiTheme="majorHAnsi" w:eastAsiaTheme="majorEastAsia" w:hAnsiTheme="majorHAnsi" w:cstheme="majorBidi"/>
@@ -216,7 +216,6 @@
                     <w:szCs w:val="24"/>
                   </w:rPr>
                 </w:pPr>
-                <w:proofErr w:type="spellStart"/>
                 <w:r>
                   <w:rPr>
                     <w:rFonts w:ascii="Calibri" w:hAnsi="Calibri"/>
@@ -226,56 +225,7 @@
                     <w:sz w:val="24"/>
                     <w:szCs w:val="24"/>
                   </w:rPr>
-                  <w:t>Taras</w:t>
-                </w:r>
-                <w:proofErr w:type="spellEnd"/>
-                <w:r>
-                  <w:rPr>
-                    <w:rFonts w:ascii="Calibri" w:hAnsi="Calibri"/>
-                    <w:b/>
-                    <w:bCs/>
-                    <w:color w:val="000000"/>
-                    <w:sz w:val="24"/>
-                    <w:szCs w:val="24"/>
-                  </w:rPr>
-                  <w:t xml:space="preserve"> </w:t>
-                </w:r>
-                <w:proofErr w:type="spellStart"/>
-                <w:r>
-                  <w:rPr>
-                    <w:rFonts w:ascii="Calibri" w:hAnsi="Calibri"/>
-                    <w:b/>
-                    <w:bCs/>
-                    <w:color w:val="000000"/>
-                    <w:sz w:val="24"/>
-                    <w:szCs w:val="24"/>
-                  </w:rPr>
-                  <w:t>Paniuta</w:t>
-                </w:r>
-                <w:proofErr w:type="spellEnd"/>
-                <w:r>
-                  <w:rPr>
-                    <w:rFonts w:ascii="Calibri" w:hAnsi="Calibri"/>
-                    <w:b/>
-                    <w:bCs/>
-                    <w:color w:val="000000"/>
-                    <w:sz w:val="24"/>
-                    <w:szCs w:val="24"/>
-                  </w:rPr>
-                  <w:t xml:space="preserve"> – </w:t>
-                </w:r>
-                <w:bookmarkStart w:id="0" w:name="_GoBack"/>
-                <w:bookmarkEnd w:id="0"/>
-                <w:r>
-                  <w:rPr>
-                    <w:rFonts w:ascii="Calibri" w:hAnsi="Calibri"/>
-                    <w:b/>
-                    <w:bCs/>
-                    <w:color w:val="000000"/>
-                    <w:sz w:val="24"/>
-                    <w:szCs w:val="24"/>
-                  </w:rPr>
-                  <w:t>300795251</w:t>
+                  <w:t>Taras Paniuta – 300795251</w:t>
                 </w:r>
               </w:p>
               <w:p>
@@ -316,7 +266,6 @@
                     <w:szCs w:val="24"/>
                   </w:rPr>
                 </w:pPr>
-                <w:proofErr w:type="spellStart"/>
                 <w:r>
                   <w:rPr>
                     <w:rFonts w:ascii="Calibri" w:hAnsi="Calibri"/>
@@ -326,19 +275,7 @@
                     <w:sz w:val="24"/>
                     <w:szCs w:val="24"/>
                   </w:rPr>
-                  <w:t>Navpreet</w:t>
-                </w:r>
-                <w:proofErr w:type="spellEnd"/>
-                <w:r>
-                  <w:rPr>
-                    <w:rFonts w:ascii="Calibri" w:hAnsi="Calibri"/>
-                    <w:b/>
-                    <w:bCs/>
-                    <w:color w:val="000000"/>
-                    <w:sz w:val="24"/>
-                    <w:szCs w:val="24"/>
-                  </w:rPr>
-                  <w:t xml:space="preserve"> Singh – 300775872</w:t>
+                  <w:t>Navpreet Singh – 300775872</w:t>
                 </w:r>
               </w:p>
               <w:p>
@@ -363,31 +300,7 @@
                     <w:sz w:val="24"/>
                     <w:szCs w:val="24"/>
                   </w:rPr>
-                  <w:t xml:space="preserve">Luke </w:t>
-                </w:r>
-                <w:proofErr w:type="spellStart"/>
-                <w:r>
-                  <w:rPr>
-                    <w:rFonts w:ascii="Calibri" w:hAnsi="Calibri"/>
-                    <w:b/>
-                    <w:bCs/>
-                    <w:color w:val="000000"/>
-                    <w:sz w:val="24"/>
-                    <w:szCs w:val="24"/>
-                  </w:rPr>
-                  <w:t>Farnell</w:t>
-                </w:r>
-                <w:proofErr w:type="spellEnd"/>
-                <w:r>
-                  <w:rPr>
-                    <w:rFonts w:ascii="Calibri" w:hAnsi="Calibri"/>
-                    <w:b/>
-                    <w:bCs/>
-                    <w:color w:val="000000"/>
-                    <w:sz w:val="24"/>
-                    <w:szCs w:val="24"/>
-                  </w:rPr>
-                  <w:t xml:space="preserve"> – 300700511</w:t>
+                  <w:t>Luke Farnell – 300700511</w:t>
                 </w:r>
               </w:p>
               <w:p>
@@ -412,31 +325,7 @@
                     <w:sz w:val="24"/>
                     <w:szCs w:val="24"/>
                   </w:rPr>
-                  <w:t xml:space="preserve">Joanne </w:t>
-                </w:r>
-                <w:proofErr w:type="spellStart"/>
-                <w:r>
-                  <w:rPr>
-                    <w:rFonts w:ascii="Calibri" w:hAnsi="Calibri"/>
-                    <w:b/>
-                    <w:bCs/>
-                    <w:color w:val="000000"/>
-                    <w:sz w:val="24"/>
-                    <w:szCs w:val="24"/>
-                  </w:rPr>
-                  <w:t>Tanson</w:t>
-                </w:r>
-                <w:proofErr w:type="spellEnd"/>
-                <w:r>
-                  <w:rPr>
-                    <w:rFonts w:ascii="Calibri" w:hAnsi="Calibri"/>
-                    <w:b/>
-                    <w:bCs/>
-                    <w:color w:val="000000"/>
-                    <w:sz w:val="24"/>
-                    <w:szCs w:val="24"/>
-                  </w:rPr>
-                  <w:t xml:space="preserve"> – 300767984</w:t>
+                  <w:t>Joanne Tanson – 300767984</w:t>
                 </w:r>
               </w:p>
               <w:p>
@@ -469,7 +358,6 @@
                   <w:pStyle w:val="NoSpacing"/>
                   <w:jc w:val="center"/>
                 </w:pPr>
-                <w:proofErr w:type="spellStart"/>
                 <w:r>
                   <w:rPr>
                     <w:rFonts w:ascii="Calibri" w:hAnsi="Calibri"/>
@@ -479,19 +367,7 @@
                     <w:sz w:val="24"/>
                     <w:szCs w:val="24"/>
                   </w:rPr>
-                  <w:t>Aakash</w:t>
-                </w:r>
-                <w:proofErr w:type="spellEnd"/>
-                <w:r>
-                  <w:rPr>
-                    <w:rFonts w:ascii="Calibri" w:hAnsi="Calibri"/>
-                    <w:b/>
-                    <w:bCs/>
-                    <w:color w:val="000000"/>
-                    <w:sz w:val="24"/>
-                    <w:szCs w:val="24"/>
-                  </w:rPr>
-                  <w:t xml:space="preserve"> Jain – 300795874</w:t>
+                  <w:t>Aakash Jain – 300795874</w:t>
                 </w:r>
               </w:p>
             </w:tc>
@@ -779,6 +655,7 @@
       <w:r>
         <w:rPr>
           <w:noProof/>
+          <w:lang w:eastAsia="en-CA"/>
         </w:rPr>
         <mc:AlternateContent>
           <mc:Choice Requires="wps">
@@ -1087,6 +964,8 @@
         <w:tab/>
         <w:t>2</w:t>
       </w:r>
+      <w:bookmarkStart w:id="0" w:name="_GoBack"/>
+      <w:bookmarkEnd w:id="0"/>
     </w:p>
     <w:p>
       <w:pPr>
@@ -1193,18 +1072,7 @@
         <w:t xml:space="preserve"> a song, they first press</w:t>
       </w:r>
       <w:r>
-        <w:t xml:space="preserve"> on the spot </w:t>
-      </w:r>
-      <w:r>
-        <w:t>where it says “Type lyrics…</w:t>
-      </w:r>
-      <w:proofErr w:type="gramStart"/>
-      <w:r>
-        <w:t>”(</w:t>
-      </w:r>
-      <w:proofErr w:type="gramEnd"/>
-      <w:r>
-        <w:t xml:space="preserve">1). </w:t>
+        <w:t xml:space="preserve"> on the spot where it says “Type lyrics…”(1). </w:t>
       </w:r>
     </w:p>
     <w:p>
@@ -1605,16 +1473,7 @@
     </w:p>
     <w:p>
       <w:r>
-        <w:t>The “Type lyrics…” will disappear and a keyboard</w:t>
-      </w:r>
-      <w:r>
-        <w:t xml:space="preserve"> (3)</w:t>
-      </w:r>
-      <w:r>
-        <w:t xml:space="preserve"> will show up</w:t>
-      </w:r>
-      <w:r>
-        <w:t xml:space="preserve"> when the user wants to search for a song.  The user will type in the space provided (4) and then press the check</w:t>
+        <w:t>The “Type lyrics…” will disappear and a keyboard (3) will show up when the user wants to search for a song.  The user will type in the space provided (4) and then press the check</w:t>
       </w:r>
       <w:r>
         <w:t xml:space="preserve">mark (5) once they complete the lyrics. </w:t>
@@ -2028,6 +1887,7 @@
       <w:r>
         <w:rPr>
           <w:noProof/>
+          <w:lang w:eastAsia="en-CA"/>
         </w:rPr>
         <w:lastRenderedPageBreak/>
         <mc:AlternateContent>
@@ -2085,24 +1945,14 @@
                             <w:r>
                               <w:t xml:space="preserve">Figure </w:t>
                             </w:r>
-                            <w:r>
-                              <w:fldChar w:fldCharType="begin"/>
-                            </w:r>
-                            <w:r>
-                              <w:instrText xml:space="preserve"> SEQ Figure \* ALPHABETIC </w:instrText>
-                            </w:r>
-                            <w:r>
-                              <w:fldChar w:fldCharType="separate"/>
-                            </w:r>
-                            <w:r>
-                              <w:rPr>
-                                <w:noProof/>
-                              </w:rPr>
-                              <w:t>A</w:t>
-                            </w:r>
-                            <w:r>
-                              <w:fldChar w:fldCharType="end"/>
-                            </w:r>
+                            <w:fldSimple w:instr=" SEQ Figure \* ALPHABETIC ">
+                              <w:r>
+                                <w:rPr>
+                                  <w:noProof/>
+                                </w:rPr>
+                                <w:t>A</w:t>
+                              </w:r>
+                            </w:fldSimple>
                           </w:p>
                         </w:txbxContent>
                       </wps:txbx>
@@ -2389,6 +2239,7 @@
       <w:r>
         <w:rPr>
           <w:noProof/>
+          <w:lang w:eastAsia="en-CA"/>
         </w:rPr>
         <mc:AlternateContent>
           <mc:Choice Requires="wps">
@@ -2445,24 +2296,14 @@
                             <w:r>
                               <w:t xml:space="preserve">Figure </w:t>
                             </w:r>
-                            <w:r>
-                              <w:fldChar w:fldCharType="begin"/>
-                            </w:r>
-                            <w:r>
-                              <w:instrText xml:space="preserve"> SEQ Figure \* ALPHABETIC </w:instrText>
-                            </w:r>
-                            <w:r>
-                              <w:fldChar w:fldCharType="separate"/>
-                            </w:r>
-                            <w:r>
-                              <w:rPr>
-                                <w:noProof/>
-                              </w:rPr>
-                              <w:t>B</w:t>
-                            </w:r>
-                            <w:r>
-                              <w:fldChar w:fldCharType="end"/>
-                            </w:r>
+                            <w:fldSimple w:instr=" SEQ Figure \* ALPHABETIC ">
+                              <w:r>
+                                <w:rPr>
+                                  <w:noProof/>
+                                </w:rPr>
+                                <w:t>B</w:t>
+                              </w:r>
+                            </w:fldSimple>
                           </w:p>
                         </w:txbxContent>
                       </wps:txbx>
@@ -2618,15 +2459,7 @@
     <w:p/>
     <w:p>
       <w:r>
-        <w:t xml:space="preserve">If the lyrics queried are in the database, then this result page will be displayed (8).  It will display all the songs that contain the lyrics the user searched </w:t>
-      </w:r>
-      <w:proofErr w:type="gramStart"/>
-      <w:r>
-        <w:t>for</w:t>
-      </w:r>
-      <w:proofErr w:type="gramEnd"/>
-      <w:r>
-        <w:t xml:space="preserve">. </w:t>
+        <w:t xml:space="preserve">If the lyrics queried are in the database, then this result page will be displayed (8).  It will display all the songs that contain the lyrics the user searched for. </w:t>
       </w:r>
       <w:r>
         <w:t xml:space="preserve"> </w:t>
@@ -2635,15 +2468,7 @@
         <w:t>Figure</w:t>
       </w:r>
       <w:r>
-        <w:t xml:space="preserve"> A shows the Result Page with a scroll bar.  This appears when </w:t>
-      </w:r>
-      <w:proofErr w:type="gramStart"/>
-      <w:r>
-        <w:t>all the songs queried cannot</w:t>
-      </w:r>
-      <w:proofErr w:type="gramEnd"/>
-      <w:r>
-        <w:t xml:space="preserve"> fit onto a page.  </w:t>
+        <w:t xml:space="preserve"> A shows the Result Page with a scroll bar.  This appears when all the songs queried cannot fit onto a page.  </w:t>
       </w:r>
       <w:r>
         <w:t>Figure</w:t>
@@ -2738,24 +2563,14 @@
       <w:r>
         <w:t xml:space="preserve">Figure </w:t>
       </w:r>
-      <w:r>
-        <w:fldChar w:fldCharType="begin"/>
-      </w:r>
-      <w:r>
-        <w:instrText xml:space="preserve"> SEQ Figure \* ALPHABETIC </w:instrText>
-      </w:r>
-      <w:r>
-        <w:fldChar w:fldCharType="separate"/>
-      </w:r>
-      <w:r>
-        <w:rPr>
-          <w:noProof/>
-        </w:rPr>
-        <w:t>C</w:t>
-      </w:r>
-      <w:r>
-        <w:fldChar w:fldCharType="end"/>
-      </w:r>
+      <w:fldSimple w:instr=" SEQ Figure \* ALPHABETIC ">
+        <w:r>
+          <w:rPr>
+            <w:noProof/>
+          </w:rPr>
+          <w:t>C</w:t>
+        </w:r>
+      </w:fldSimple>
     </w:p>
     <w:p>
       <w:pPr>
@@ -3008,24 +2823,14 @@
       <w:r>
         <w:t xml:space="preserve">Figure </w:t>
       </w:r>
-      <w:r>
-        <w:fldChar w:fldCharType="begin"/>
-      </w:r>
-      <w:r>
-        <w:instrText xml:space="preserve"> SEQ Figure \* ALPHABETIC </w:instrText>
-      </w:r>
-      <w:r>
-        <w:fldChar w:fldCharType="separate"/>
-      </w:r>
-      <w:r>
-        <w:rPr>
-          <w:noProof/>
-        </w:rPr>
-        <w:t>D</w:t>
-      </w:r>
-      <w:r>
-        <w:fldChar w:fldCharType="end"/>
-      </w:r>
+      <w:fldSimple w:instr=" SEQ Figure \* ALPHABETIC ">
+        <w:r>
+          <w:rPr>
+            <w:noProof/>
+          </w:rPr>
+          <w:t>D</w:t>
+        </w:r>
+      </w:fldSimple>
     </w:p>
     <w:p>
       <w:r>
@@ -3699,41 +3504,7 @@
 </file>
 
 <file path=word/glossary/document.xml><?xml version="1.0" encoding="utf-8"?>
-<w:glossaryDocument xmlns:wpc="http://schemas.microsoft.com/office/word/2010/wordprocessingCanvas" xmlns:mc="http://schemas.openxmlformats.org/markup-compatibility/2006" xmlns:o="urn:schemas-microsoft-com:office:office" xmlns:r="http://schemas.openxmlformats.org/officeDocument/2006/relationships" xmlns:m="http://schemas.openxmlformats.org/officeDocument/2006/math" xmlns:v="urn:schemas-microsoft-com:vml" xmlns:wp14="http://schemas.microsoft.com/office/word/2010/wordprocessingDrawing" xmlns:wp="http://schemas.openxmlformats.org/drawingml/2006/wordprocessingDrawing" xmlns:w10="urn:schemas-microsoft-com:office:word" xmlns:w="http://schemas.openxmlformats.org/wordprocessingml/2006/main" xmlns:w14="http://schemas.microsoft.com/office/word/2010/wordml" xmlns:wpg="http://schemas.microsoft.com/office/word/2010/wordprocessingGroup" xmlns:wpi="http://schemas.microsoft.com/office/word/2010/wordprocessingInk" xmlns:wne="http://schemas.microsoft.com/office/word/2006/wordml" xmlns:wps="http://schemas.microsoft.com/office/word/2010/wordprocessingShape" mc:Ignorable="w14 wp14">
-  <w:docParts>
-    <w:docPart>
-      <w:docPartPr>
-        <w:name w:val="F7E4E8F32F334157A1114FA68C49DBE3"/>
-        <w:category>
-          <w:name w:val="General"/>
-          <w:gallery w:val="placeholder"/>
-        </w:category>
-        <w:types>
-          <w:type w:val="bbPlcHdr"/>
-        </w:types>
-        <w:behaviors>
-          <w:behavior w:val="content"/>
-        </w:behaviors>
-        <w:guid w:val="{7C4E8400-6D17-45CC-BB9D-8E7AEA11C34E}"/>
-      </w:docPartPr>
-      <w:docPartBody>
-        <w:p>
-          <w:pPr>
-            <w:pStyle w:val="F7E4E8F32F334157A1114FA68C49DBE3"/>
-          </w:pPr>
-          <w:r>
-            <w:rPr>
-              <w:rFonts w:asciiTheme="majorHAnsi" w:eastAsiaTheme="majorEastAsia" w:hAnsiTheme="majorHAnsi" w:cstheme="majorBidi"/>
-              <w:sz w:val="80"/>
-              <w:szCs w:val="80"/>
-            </w:rPr>
-            <w:t>[Type the document title]</w:t>
-          </w:r>
-        </w:p>
-      </w:docPartBody>
-    </w:docPart>
-  </w:docParts>
-</w:glossaryDocument>
+<w:glossaryDocument xmlns:wpc="http://schemas.microsoft.com/office/word/2010/wordprocessingCanvas" xmlns:mc="http://schemas.openxmlformats.org/markup-compatibility/2006" xmlns:o="urn:schemas-microsoft-com:office:office" xmlns:r="http://schemas.openxmlformats.org/officeDocument/2006/relationships" xmlns:m="http://schemas.openxmlformats.org/officeDocument/2006/math" xmlns:v="urn:schemas-microsoft-com:vml" xmlns:wp14="http://schemas.microsoft.com/office/word/2010/wordprocessingDrawing" xmlns:wp="http://schemas.openxmlformats.org/drawingml/2006/wordprocessingDrawing" xmlns:w10="urn:schemas-microsoft-com:office:word" xmlns:w="http://schemas.openxmlformats.org/wordprocessingml/2006/main" xmlns:w14="http://schemas.microsoft.com/office/word/2010/wordml" xmlns:wpg="http://schemas.microsoft.com/office/word/2010/wordprocessingGroup" xmlns:wpi="http://schemas.microsoft.com/office/word/2010/wordprocessingInk" xmlns:wne="http://schemas.microsoft.com/office/word/2006/wordml" xmlns:wps="http://schemas.microsoft.com/office/word/2010/wordprocessingShape" mc:Ignorable="w14 wp14"/>
 </file>
 
 <file path=word/glossary/fontTable.xml><?xml version="1.0" encoding="utf-8"?>
@@ -3784,6 +3555,8 @@
   <w:rsids>
     <w:rsidRoot w:val="00293E2C"/>
     <w:rsid w:val="00293E2C"/>
+    <w:rsid w:val="0043689B"/>
+    <w:rsid w:val="007101DD"/>
     <w:rsid w:val="00D1384B"/>
   </w:rsids>
   <m:mathPr>
@@ -4531,7 +4304,7 @@
 </file>
 
 <file path=customXml/itemProps1.xml><?xml version="1.0" encoding="utf-8"?>
-<ds:datastoreItem xmlns:ds="http://schemas.openxmlformats.org/officeDocument/2006/customXml" ds:itemID="{67166022-9683-457D-890B-9D4D7E6DCBAB}">
+<ds:datastoreItem xmlns:ds="http://schemas.openxmlformats.org/officeDocument/2006/customXml" ds:itemID="{83D03EE7-2996-4797-B8FC-38C22DC40E74}">
   <ds:schemaRefs>
     <ds:schemaRef ds:uri="http://schemas.openxmlformats.org/officeDocument/2006/bibliography"/>
   </ds:schemaRefs>

</xml_diff>

<commit_message>
Added Admin to Manual
</commit_message>
<xml_diff>
--- a/documentation/User Manual.docx
+++ b/documentation/User Manual.docx
@@ -68,9 +68,6 @@
                 </w:rPr>
                 <w:alias w:val="Title"/>
                 <w:id w:val="15524250"/>
-                <w:placeholder>
-                  <w:docPart w:val="F7E4E8F32F334157A1114FA68C49DBE3"/>
-                </w:placeholder>
                 <w:dataBinding w:prefixMappings="xmlns:ns0='http://schemas.openxmlformats.org/package/2006/metadata/core-properties' xmlns:ns1='http://purl.org/dc/elements/1.1/'" w:xpath="/ns0:coreProperties[1]/ns1:title[1]" w:storeItemID="{6C3C8BC8-F283-45AE-878A-BAB7291924A1}"/>
                 <w:text/>
               </w:sdtPr>
@@ -964,8 +961,6 @@
         <w:tab/>
         <w:t>2</w:t>
       </w:r>
-      <w:bookmarkStart w:id="0" w:name="_GoBack"/>
-      <w:bookmarkEnd w:id="0"/>
     </w:p>
     <w:p>
       <w:pPr>
@@ -1072,7 +1067,13 @@
         <w:t xml:space="preserve"> a song, they first press</w:t>
       </w:r>
       <w:r>
-        <w:t xml:space="preserve"> on the spot where it says “Type lyrics…”(1). </w:t>
+        <w:t xml:space="preserve"> on the spot where it says “Type lyrics…</w:t>
+      </w:r>
+      <w:r>
+        <w:t>”(</w:t>
+      </w:r>
+      <w:r>
+        <w:t xml:space="preserve">1). </w:t>
       </w:r>
     </w:p>
     <w:p>
@@ -1945,14 +1946,27 @@
                             <w:r>
                               <w:t xml:space="preserve">Figure </w:t>
                             </w:r>
-                            <w:fldSimple w:instr=" SEQ Figure \* ALPHABETIC ">
-                              <w:r>
-                                <w:rPr>
-                                  <w:noProof/>
-                                </w:rPr>
-                                <w:t>A</w:t>
-                              </w:r>
-                            </w:fldSimple>
+                            <w:r>
+                              <w:fldChar w:fldCharType="begin"/>
+                            </w:r>
+                            <w:r>
+                              <w:instrText xml:space="preserve"> SEQ Figure \* ALPHABETIC </w:instrText>
+                            </w:r>
+                            <w:r>
+                              <w:fldChar w:fldCharType="separate"/>
+                            </w:r>
+                            <w:r>
+                              <w:rPr>
+                                <w:noProof/>
+                              </w:rPr>
+                              <w:t>A</w:t>
+                            </w:r>
+                            <w:r>
+                              <w:rPr>
+                                <w:noProof/>
+                              </w:rPr>
+                              <w:fldChar w:fldCharType="end"/>
+                            </w:r>
                           </w:p>
                         </w:txbxContent>
                       </wps:txbx>
@@ -1999,6 +2013,9 @@
                         <w:t>A</w:t>
                       </w:r>
                       <w:r>
+                        <w:rPr>
+                          <w:noProof/>
+                        </w:rPr>
                         <w:fldChar w:fldCharType="end"/>
                       </w:r>
                     </w:p>
@@ -2296,14 +2313,27 @@
                             <w:r>
                               <w:t xml:space="preserve">Figure </w:t>
                             </w:r>
-                            <w:fldSimple w:instr=" SEQ Figure \* ALPHABETIC ">
-                              <w:r>
-                                <w:rPr>
-                                  <w:noProof/>
-                                </w:rPr>
-                                <w:t>B</w:t>
-                              </w:r>
-                            </w:fldSimple>
+                            <w:r>
+                              <w:fldChar w:fldCharType="begin"/>
+                            </w:r>
+                            <w:r>
+                              <w:instrText xml:space="preserve"> SEQ Figure \* ALPHABETIC </w:instrText>
+                            </w:r>
+                            <w:r>
+                              <w:fldChar w:fldCharType="separate"/>
+                            </w:r>
+                            <w:r>
+                              <w:rPr>
+                                <w:noProof/>
+                              </w:rPr>
+                              <w:t>B</w:t>
+                            </w:r>
+                            <w:r>
+                              <w:rPr>
+                                <w:noProof/>
+                              </w:rPr>
+                              <w:fldChar w:fldCharType="end"/>
+                            </w:r>
                           </w:p>
                         </w:txbxContent>
                       </wps:txbx>
@@ -2350,6 +2380,9 @@
                         <w:t>B</w:t>
                       </w:r>
                       <w:r>
+                        <w:rPr>
+                          <w:noProof/>
+                        </w:rPr>
                         <w:fldChar w:fldCharType="end"/>
                       </w:r>
                     </w:p>
@@ -2468,7 +2501,13 @@
         <w:t>Figure</w:t>
       </w:r>
       <w:r>
-        <w:t xml:space="preserve"> A shows the Result Page with a scroll bar.  This appears when all the songs queried cannot fit onto a page.  </w:t>
+        <w:t xml:space="preserve"> A shows the Result Page with a scroll bar.  This appears when </w:t>
+      </w:r>
+      <w:r>
+        <w:t>not all the songs queried can</w:t>
+      </w:r>
+      <w:r>
+        <w:t xml:space="preserve"> fit onto a page.  </w:t>
       </w:r>
       <w:r>
         <w:t>Figure</w:t>
@@ -2563,14 +2602,27 @@
       <w:r>
         <w:t xml:space="preserve">Figure </w:t>
       </w:r>
-      <w:fldSimple w:instr=" SEQ Figure \* ALPHABETIC ">
-        <w:r>
-          <w:rPr>
-            <w:noProof/>
-          </w:rPr>
-          <w:t>C</w:t>
-        </w:r>
-      </w:fldSimple>
+      <w:r>
+        <w:fldChar w:fldCharType="begin"/>
+      </w:r>
+      <w:r>
+        <w:instrText xml:space="preserve"> SEQ Figure \* ALPHABETIC </w:instrText>
+      </w:r>
+      <w:r>
+        <w:fldChar w:fldCharType="separate"/>
+      </w:r>
+      <w:r>
+        <w:rPr>
+          <w:noProof/>
+        </w:rPr>
+        <w:t>C</w:t>
+      </w:r>
+      <w:r>
+        <w:rPr>
+          <w:noProof/>
+        </w:rPr>
+        <w:fldChar w:fldCharType="end"/>
+      </w:r>
     </w:p>
     <w:p>
       <w:pPr>
@@ -2823,14 +2875,27 @@
       <w:r>
         <w:t xml:space="preserve">Figure </w:t>
       </w:r>
-      <w:fldSimple w:instr=" SEQ Figure \* ALPHABETIC ">
-        <w:r>
-          <w:rPr>
-            <w:noProof/>
-          </w:rPr>
-          <w:t>D</w:t>
-        </w:r>
-      </w:fldSimple>
+      <w:r>
+        <w:fldChar w:fldCharType="begin"/>
+      </w:r>
+      <w:r>
+        <w:instrText xml:space="preserve"> SEQ Figure \* ALPHABETIC </w:instrText>
+      </w:r>
+      <w:r>
+        <w:fldChar w:fldCharType="separate"/>
+      </w:r>
+      <w:r>
+        <w:rPr>
+          <w:noProof/>
+        </w:rPr>
+        <w:t>D</w:t>
+      </w:r>
+      <w:r>
+        <w:rPr>
+          <w:noProof/>
+        </w:rPr>
+        <w:fldChar w:fldCharType="end"/>
+      </w:r>
     </w:p>
     <w:p>
       <w:r>
@@ -2881,10 +2946,1240 @@
     <w:p>
       <w:pPr>
         <w:pStyle w:val="Heading1"/>
+        <w:jc w:val="both"/>
       </w:pPr>
       <w:r>
         <w:lastRenderedPageBreak/>
-        <w:t xml:space="preserve">Admin - </w:t>
+        <w:t>Admin</w:t>
+      </w:r>
+      <w:r>
+        <w:t xml:space="preserve"> – View Records</w:t>
+      </w:r>
+      <w:r>
+        <w:t xml:space="preserve"> </w:t>
+      </w:r>
+    </w:p>
+    <w:p>
+      <w:pPr>
+        <w:keepNext/>
+        <w:jc w:val="center"/>
+      </w:pPr>
+      <w:r>
+        <w:rPr>
+          <w:noProof/>
+          <w:lang w:eastAsia="en-CA"/>
+        </w:rPr>
+        <mc:AlternateContent>
+          <mc:Choice Requires="wps">
+            <w:drawing>
+              <wp:anchor distT="0" distB="0" distL="114300" distR="114300" simplePos="0" relativeHeight="251686912" behindDoc="0" locked="0" layoutInCell="1" allowOverlap="1" wp14:anchorId="591CDB3C" wp14:editId="43136237">
+                <wp:simplePos x="0" y="0"/>
+                <wp:positionH relativeFrom="column">
+                  <wp:posOffset>1687132</wp:posOffset>
+                </wp:positionH>
+                <wp:positionV relativeFrom="paragraph">
+                  <wp:posOffset>249367</wp:posOffset>
+                </wp:positionV>
+                <wp:extent cx="1268569" cy="148107"/>
+                <wp:effectExtent l="38100" t="76200" r="27305" b="23495"/>
+                <wp:wrapNone/>
+                <wp:docPr id="11" name="Straight Arrow Connector 11"/>
+                <wp:cNvGraphicFramePr/>
+                <a:graphic xmlns:a="http://schemas.openxmlformats.org/drawingml/2006/main">
+                  <a:graphicData uri="http://schemas.microsoft.com/office/word/2010/wordprocessingShape">
+                    <wps:wsp>
+                      <wps:cNvCnPr/>
+                      <wps:spPr>
+                        <a:xfrm flipH="1" flipV="1">
+                          <a:off x="0" y="0"/>
+                          <a:ext cx="1268569" cy="148107"/>
+                        </a:xfrm>
+                        <a:prstGeom prst="straightConnector1">
+                          <a:avLst/>
+                        </a:prstGeom>
+                        <a:ln>
+                          <a:tailEnd type="arrow"/>
+                        </a:ln>
+                      </wps:spPr>
+                      <wps:style>
+                        <a:lnRef idx="1">
+                          <a:schemeClr val="accent1"/>
+                        </a:lnRef>
+                        <a:fillRef idx="0">
+                          <a:schemeClr val="accent1"/>
+                        </a:fillRef>
+                        <a:effectRef idx="0">
+                          <a:schemeClr val="accent1"/>
+                        </a:effectRef>
+                        <a:fontRef idx="minor">
+                          <a:schemeClr val="tx1"/>
+                        </a:fontRef>
+                      </wps:style>
+                      <wps:bodyPr/>
+                    </wps:wsp>
+                  </a:graphicData>
+                </a:graphic>
+                <wp14:sizeRelH relativeFrom="margin">
+                  <wp14:pctWidth>0</wp14:pctWidth>
+                </wp14:sizeRelH>
+                <wp14:sizeRelV relativeFrom="margin">
+                  <wp14:pctHeight>0</wp14:pctHeight>
+                </wp14:sizeRelV>
+              </wp:anchor>
+            </w:drawing>
+          </mc:Choice>
+          <mc:Fallback>
+            <w:pict>
+              <v:shapetype id="_x0000_t32" coordsize="21600,21600" o:spt="32" o:oned="t" path="m,l21600,21600e" filled="f">
+                <v:path arrowok="t" fillok="f" o:connecttype="none"/>
+                <o:lock v:ext="edit" shapetype="t"/>
+              </v:shapetype>
+              <v:shape id="Straight Arrow Connector 11" o:spid="_x0000_s1026" type="#_x0000_t32" style="position:absolute;margin-left:132.85pt;margin-top:19.65pt;width:99.9pt;height:11.65pt;flip:x y;z-index:251686912;visibility:visible;mso-wrap-style:square;mso-width-percent:0;mso-height-percent:0;mso-wrap-distance-left:9pt;mso-wrap-distance-top:0;mso-wrap-distance-right:9pt;mso-wrap-distance-bottom:0;mso-position-horizontal:absolute;mso-position-horizontal-relative:text;mso-position-vertical:absolute;mso-position-vertical-relative:text;mso-width-percent:0;mso-height-percent:0;mso-width-relative:margin;mso-height-relative:margin" o:gfxdata="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" strokecolor="#4579b8 [3044]">
+                <v:stroke endarrow="open"/>
+              </v:shape>
+            </w:pict>
+          </mc:Fallback>
+        </mc:AlternateContent>
+      </w:r>
+      <w:r>
+        <w:rPr>
+          <w:noProof/>
+          <w:lang w:eastAsia="en-CA"/>
+        </w:rPr>
+        <w:drawing>
+          <wp:anchor distT="0" distB="0" distL="114300" distR="114300" simplePos="0" relativeHeight="251687936" behindDoc="1" locked="0" layoutInCell="1" allowOverlap="1" wp14:anchorId="57A0ED7D" wp14:editId="53C3B00C">
+            <wp:simplePos x="0" y="0"/>
+            <wp:positionH relativeFrom="column">
+              <wp:posOffset>540385</wp:posOffset>
+            </wp:positionH>
+            <wp:positionV relativeFrom="paragraph">
+              <wp:posOffset>-1905</wp:posOffset>
+            </wp:positionV>
+            <wp:extent cx="4861560" cy="2369185"/>
+            <wp:effectExtent l="0" t="0" r="0" b="0"/>
+            <wp:wrapNone/>
+            <wp:docPr id="2" name="Picture 2"/>
+            <wp:cNvGraphicFramePr>
+              <a:graphicFrameLocks xmlns:a="http://schemas.openxmlformats.org/drawingml/2006/main" noChangeAspect="1"/>
+            </wp:cNvGraphicFramePr>
+            <a:graphic xmlns:a="http://schemas.openxmlformats.org/drawingml/2006/main">
+              <a:graphicData uri="http://schemas.openxmlformats.org/drawingml/2006/picture">
+                <pic:pic xmlns:pic="http://schemas.openxmlformats.org/drawingml/2006/picture">
+                  <pic:nvPicPr>
+                    <pic:cNvPr id="0" name=""/>
+                    <pic:cNvPicPr/>
+                  </pic:nvPicPr>
+                  <pic:blipFill>
+                    <a:blip r:embed="rId14" cstate="print">
+                      <a:extLst>
+                        <a:ext uri="{28A0092B-C50C-407E-A947-70E740481C1C}">
+                          <a14:useLocalDpi xmlns:a14="http://schemas.microsoft.com/office/drawing/2010/main" val="0"/>
+                        </a:ext>
+                      </a:extLst>
+                    </a:blip>
+                    <a:stretch>
+                      <a:fillRect/>
+                    </a:stretch>
+                  </pic:blipFill>
+                  <pic:spPr>
+                    <a:xfrm>
+                      <a:off x="0" y="0"/>
+                      <a:ext cx="4861560" cy="2369185"/>
+                    </a:xfrm>
+                    <a:prstGeom prst="rect">
+                      <a:avLst/>
+                    </a:prstGeom>
+                  </pic:spPr>
+                </pic:pic>
+              </a:graphicData>
+            </a:graphic>
+            <wp14:sizeRelH relativeFrom="page">
+              <wp14:pctWidth>0</wp14:pctWidth>
+            </wp14:sizeRelH>
+            <wp14:sizeRelV relativeFrom="page">
+              <wp14:pctHeight>0</wp14:pctHeight>
+            </wp14:sizeRelV>
+          </wp:anchor>
+        </w:drawing>
+      </w:r>
+      <w:r>
+        <w:t xml:space="preserve">                                 </w:t>
+      </w:r>
+    </w:p>
+    <w:p>
+      <w:pPr>
+        <w:pStyle w:val="Caption"/>
+        <w:jc w:val="center"/>
+        <w:rPr>
+          <w:b w:val="0"/>
+          <w:sz w:val="16"/>
+          <w:szCs w:val="16"/>
+        </w:rPr>
+      </w:pPr>
+      <w:r>
+        <w:t xml:space="preserve">   </w:t>
+      </w:r>
+      <w:r>
+        <w:rPr>
+          <w:b w:val="0"/>
+          <w:color w:val="auto"/>
+          <w:sz w:val="22"/>
+          <w:szCs w:val="22"/>
+        </w:rPr>
+        <w:t>10</w:t>
+      </w:r>
+      <w:r>
+        <w:rPr>
+          <w:color w:val="auto"/>
+        </w:rPr>
+        <w:t xml:space="preserve">  </w:t>
+      </w:r>
+    </w:p>
+    <w:p>
+      <w:pPr>
+        <w:pStyle w:val="Caption"/>
+        <w:rPr>
+          <w:b w:val="0"/>
+          <w:sz w:val="22"/>
+          <w:szCs w:val="22"/>
+        </w:rPr>
+      </w:pPr>
+      <w:r>
+        <w:rPr>
+          <w:noProof/>
+          <w:lang w:eastAsia="en-CA"/>
+        </w:rPr>
+        <mc:AlternateContent>
+          <mc:Choice Requires="wps">
+            <w:drawing>
+              <wp:anchor distT="0" distB="0" distL="114300" distR="114300" simplePos="0" relativeHeight="251692032" behindDoc="0" locked="0" layoutInCell="1" allowOverlap="1">
+                <wp:simplePos x="0" y="0"/>
+                <wp:positionH relativeFrom="column">
+                  <wp:posOffset>1808775</wp:posOffset>
+                </wp:positionH>
+                <wp:positionV relativeFrom="paragraph">
+                  <wp:posOffset>99051</wp:posOffset>
+                </wp:positionV>
+                <wp:extent cx="528740" cy="135228"/>
+                <wp:effectExtent l="38100" t="0" r="24130" b="93980"/>
+                <wp:wrapNone/>
+                <wp:docPr id="22" name="Straight Arrow Connector 22"/>
+                <wp:cNvGraphicFramePr/>
+                <a:graphic xmlns:a="http://schemas.openxmlformats.org/drawingml/2006/main">
+                  <a:graphicData uri="http://schemas.microsoft.com/office/word/2010/wordprocessingShape">
+                    <wps:wsp>
+                      <wps:cNvCnPr/>
+                      <wps:spPr>
+                        <a:xfrm flipH="1">
+                          <a:off x="0" y="0"/>
+                          <a:ext cx="528740" cy="135228"/>
+                        </a:xfrm>
+                        <a:prstGeom prst="straightConnector1">
+                          <a:avLst/>
+                        </a:prstGeom>
+                        <a:ln>
+                          <a:tailEnd type="arrow"/>
+                        </a:ln>
+                      </wps:spPr>
+                      <wps:style>
+                        <a:lnRef idx="1">
+                          <a:schemeClr val="accent1"/>
+                        </a:lnRef>
+                        <a:fillRef idx="0">
+                          <a:schemeClr val="accent1"/>
+                        </a:fillRef>
+                        <a:effectRef idx="0">
+                          <a:schemeClr val="accent1"/>
+                        </a:effectRef>
+                        <a:fontRef idx="minor">
+                          <a:schemeClr val="tx1"/>
+                        </a:fontRef>
+                      </wps:style>
+                      <wps:bodyPr/>
+                    </wps:wsp>
+                  </a:graphicData>
+                </a:graphic>
+              </wp:anchor>
+            </w:drawing>
+          </mc:Choice>
+          <mc:Fallback>
+            <w:pict>
+              <v:shape id="Straight Arrow Connector 22" o:spid="_x0000_s1026" type="#_x0000_t32" style="position:absolute;margin-left:142.4pt;margin-top:7.8pt;width:41.65pt;height:10.65pt;flip:x;z-index:251692032;visibility:visible;mso-wrap-style:square;mso-wrap-distance-left:9pt;mso-wrap-distance-top:0;mso-wrap-distance-right:9pt;mso-wrap-distance-bottom:0;mso-position-horizontal:absolute;mso-position-horizontal-relative:text;mso-position-vertical:absolute;mso-position-vertical-relative:text" o:gfxdata="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" strokecolor="#4579b8 [3044]">
+                <v:stroke endarrow="open"/>
+              </v:shape>
+            </w:pict>
+          </mc:Fallback>
+        </mc:AlternateContent>
+      </w:r>
+      <w:r>
+        <w:tab/>
+      </w:r>
+      <w:r>
+        <w:tab/>
+      </w:r>
+      <w:r>
+        <w:tab/>
+      </w:r>
+      <w:r>
+        <w:tab/>
+      </w:r>
+      <w:r>
+        <w:tab/>
+        <w:t xml:space="preserve">    </w:t>
+      </w:r>
+      <w:r>
+        <w:rPr>
+          <w:b w:val="0"/>
+          <w:color w:val="auto"/>
+          <w:sz w:val="22"/>
+          <w:szCs w:val="22"/>
+        </w:rPr>
+        <w:t>14</w:t>
+      </w:r>
+    </w:p>
+    <w:p>
+      <w:pPr>
+        <w:pStyle w:val="Caption"/>
+        <w:jc w:val="center"/>
+      </w:pPr>
+    </w:p>
+    <w:p>
+      <w:pPr>
+        <w:pStyle w:val="Caption"/>
+        <w:jc w:val="center"/>
+      </w:pPr>
+    </w:p>
+    <w:p>
+      <w:pPr>
+        <w:pStyle w:val="Caption"/>
+        <w:jc w:val="center"/>
+        <w:rPr>
+          <w:b w:val="0"/>
+          <w:sz w:val="22"/>
+          <w:szCs w:val="22"/>
+        </w:rPr>
+      </w:pPr>
+      <w:r>
+        <w:rPr>
+          <w:noProof/>
+          <w:lang w:eastAsia="en-CA"/>
+        </w:rPr>
+        <mc:AlternateContent>
+          <mc:Choice Requires="wps">
+            <w:drawing>
+              <wp:anchor distT="0" distB="0" distL="114300" distR="114300" simplePos="0" relativeHeight="251689984" behindDoc="0" locked="0" layoutInCell="1" allowOverlap="1">
+                <wp:simplePos x="0" y="0"/>
+                <wp:positionH relativeFrom="column">
+                  <wp:posOffset>5106473</wp:posOffset>
+                </wp:positionH>
+                <wp:positionV relativeFrom="paragraph">
+                  <wp:posOffset>194668</wp:posOffset>
+                </wp:positionV>
+                <wp:extent cx="425003" cy="6439"/>
+                <wp:effectExtent l="38100" t="76200" r="0" b="107950"/>
+                <wp:wrapNone/>
+                <wp:docPr id="16" name="Straight Arrow Connector 16"/>
+                <wp:cNvGraphicFramePr/>
+                <a:graphic xmlns:a="http://schemas.openxmlformats.org/drawingml/2006/main">
+                  <a:graphicData uri="http://schemas.microsoft.com/office/word/2010/wordprocessingShape">
+                    <wps:wsp>
+                      <wps:cNvCnPr/>
+                      <wps:spPr>
+                        <a:xfrm flipH="1" flipV="1">
+                          <a:off x="0" y="0"/>
+                          <a:ext cx="425003" cy="6439"/>
+                        </a:xfrm>
+                        <a:prstGeom prst="straightConnector1">
+                          <a:avLst/>
+                        </a:prstGeom>
+                        <a:ln>
+                          <a:tailEnd type="arrow"/>
+                        </a:ln>
+                      </wps:spPr>
+                      <wps:style>
+                        <a:lnRef idx="1">
+                          <a:schemeClr val="accent1"/>
+                        </a:lnRef>
+                        <a:fillRef idx="0">
+                          <a:schemeClr val="accent1"/>
+                        </a:fillRef>
+                        <a:effectRef idx="0">
+                          <a:schemeClr val="accent1"/>
+                        </a:effectRef>
+                        <a:fontRef idx="minor">
+                          <a:schemeClr val="tx1"/>
+                        </a:fontRef>
+                      </wps:style>
+                      <wps:bodyPr/>
+                    </wps:wsp>
+                  </a:graphicData>
+                </a:graphic>
+              </wp:anchor>
+            </w:drawing>
+          </mc:Choice>
+          <mc:Fallback>
+            <w:pict>
+              <v:shape id="Straight Arrow Connector 16" o:spid="_x0000_s1026" type="#_x0000_t32" style="position:absolute;margin-left:402.1pt;margin-top:15.35pt;width:33.45pt;height:.5pt;flip:x y;z-index:251689984;visibility:visible;mso-wrap-style:square;mso-wrap-distance-left:9pt;mso-wrap-distance-top:0;mso-wrap-distance-right:9pt;mso-wrap-distance-bottom:0;mso-position-horizontal:absolute;mso-position-horizontal-relative:text;mso-position-vertical:absolute;mso-position-vertical-relative:text" o:gfxdata="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" strokecolor="#4579b8 [3044]">
+                <v:stroke endarrow="open"/>
+              </v:shape>
+            </w:pict>
+          </mc:Fallback>
+        </mc:AlternateContent>
+      </w:r>
+      <w:r>
+        <w:tab/>
+      </w:r>
+      <w:r>
+        <w:tab/>
+      </w:r>
+      <w:r>
+        <w:tab/>
+      </w:r>
+      <w:r>
+        <w:tab/>
+      </w:r>
+      <w:r>
+        <w:tab/>
+      </w:r>
+      <w:r>
+        <w:tab/>
+      </w:r>
+      <w:r>
+        <w:tab/>
+      </w:r>
+      <w:r>
+        <w:tab/>
+      </w:r>
+      <w:r>
+        <w:tab/>
+      </w:r>
+      <w:r>
+        <w:tab/>
+      </w:r>
+      <w:r>
+        <w:tab/>
+      </w:r>
+      <w:r>
+        <w:rPr>
+          <w:b w:val="0"/>
+          <w:color w:val="auto"/>
+          <w:sz w:val="22"/>
+          <w:szCs w:val="22"/>
+        </w:rPr>
+        <w:t>12</w:t>
+      </w:r>
+    </w:p>
+    <w:p>
+      <w:pPr>
+        <w:pStyle w:val="Caption"/>
+        <w:jc w:val="center"/>
+        <w:rPr>
+          <w:b w:val="0"/>
+          <w:sz w:val="22"/>
+          <w:szCs w:val="22"/>
+        </w:rPr>
+      </w:pPr>
+      <w:r>
+        <w:rPr>
+          <w:noProof/>
+          <w:lang w:eastAsia="en-CA"/>
+        </w:rPr>
+        <mc:AlternateContent>
+          <mc:Choice Requires="wps">
+            <w:drawing>
+              <wp:anchor distT="0" distB="0" distL="114300" distR="114300" simplePos="0" relativeHeight="251691008" behindDoc="0" locked="0" layoutInCell="1" allowOverlap="1">
+                <wp:simplePos x="0" y="0"/>
+                <wp:positionH relativeFrom="column">
+                  <wp:posOffset>5106473</wp:posOffset>
+                </wp:positionH>
+                <wp:positionV relativeFrom="paragraph">
+                  <wp:posOffset>134030</wp:posOffset>
+                </wp:positionV>
+                <wp:extent cx="424815" cy="12879"/>
+                <wp:effectExtent l="38100" t="76200" r="0" b="101600"/>
+                <wp:wrapNone/>
+                <wp:docPr id="17" name="Straight Arrow Connector 17"/>
+                <wp:cNvGraphicFramePr/>
+                <a:graphic xmlns:a="http://schemas.openxmlformats.org/drawingml/2006/main">
+                  <a:graphicData uri="http://schemas.microsoft.com/office/word/2010/wordprocessingShape">
+                    <wps:wsp>
+                      <wps:cNvCnPr/>
+                      <wps:spPr>
+                        <a:xfrm flipH="1" flipV="1">
+                          <a:off x="0" y="0"/>
+                          <a:ext cx="424815" cy="12879"/>
+                        </a:xfrm>
+                        <a:prstGeom prst="straightConnector1">
+                          <a:avLst/>
+                        </a:prstGeom>
+                        <a:ln>
+                          <a:tailEnd type="arrow"/>
+                        </a:ln>
+                      </wps:spPr>
+                      <wps:style>
+                        <a:lnRef idx="1">
+                          <a:schemeClr val="accent1"/>
+                        </a:lnRef>
+                        <a:fillRef idx="0">
+                          <a:schemeClr val="accent1"/>
+                        </a:fillRef>
+                        <a:effectRef idx="0">
+                          <a:schemeClr val="accent1"/>
+                        </a:effectRef>
+                        <a:fontRef idx="minor">
+                          <a:schemeClr val="tx1"/>
+                        </a:fontRef>
+                      </wps:style>
+                      <wps:bodyPr/>
+                    </wps:wsp>
+                  </a:graphicData>
+                </a:graphic>
+              </wp:anchor>
+            </w:drawing>
+          </mc:Choice>
+          <mc:Fallback>
+            <w:pict>
+              <v:shape id="Straight Arrow Connector 17" o:spid="_x0000_s1026" type="#_x0000_t32" style="position:absolute;margin-left:402.1pt;margin-top:10.55pt;width:33.45pt;height:1pt;flip:x y;z-index:251691008;visibility:visible;mso-wrap-style:square;mso-wrap-distance-left:9pt;mso-wrap-distance-top:0;mso-wrap-distance-right:9pt;mso-wrap-distance-bottom:0;mso-position-horizontal:absolute;mso-position-horizontal-relative:text;mso-position-vertical:absolute;mso-position-vertical-relative:text" o:gfxdata="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" strokecolor="#4579b8 [3044]">
+                <v:stroke endarrow="open"/>
+              </v:shape>
+            </w:pict>
+          </mc:Fallback>
+        </mc:AlternateContent>
+      </w:r>
+      <w:r>
+        <w:tab/>
+      </w:r>
+      <w:r>
+        <w:tab/>
+      </w:r>
+      <w:r>
+        <w:tab/>
+      </w:r>
+      <w:r>
+        <w:tab/>
+      </w:r>
+      <w:r>
+        <w:tab/>
+      </w:r>
+      <w:r>
+        <w:tab/>
+      </w:r>
+      <w:r>
+        <w:tab/>
+      </w:r>
+      <w:r>
+        <w:tab/>
+      </w:r>
+      <w:r>
+        <w:tab/>
+      </w:r>
+      <w:r>
+        <w:tab/>
+      </w:r>
+      <w:r>
+        <w:tab/>
+      </w:r>
+      <w:r>
+        <w:rPr>
+          <w:b w:val="0"/>
+          <w:color w:val="auto"/>
+          <w:sz w:val="22"/>
+          <w:szCs w:val="22"/>
+        </w:rPr>
+        <w:t>13</w:t>
+      </w:r>
+    </w:p>
+    <w:p>
+      <w:pPr>
+        <w:pStyle w:val="Caption"/>
+        <w:rPr>
+          <w:b w:val="0"/>
+          <w:color w:val="auto"/>
+          <w:sz w:val="22"/>
+          <w:szCs w:val="22"/>
+        </w:rPr>
+      </w:pPr>
+      <w:r>
+        <w:rPr>
+          <w:noProof/>
+          <w:lang w:eastAsia="en-CA"/>
+        </w:rPr>
+        <mc:AlternateContent>
+          <mc:Choice Requires="wps">
+            <w:drawing>
+              <wp:anchor distT="0" distB="0" distL="114300" distR="114300" simplePos="0" relativeHeight="251688960" behindDoc="0" locked="0" layoutInCell="1" allowOverlap="1" wp14:anchorId="235DFA90" wp14:editId="67621D4F">
+                <wp:simplePos x="0" y="0"/>
+                <wp:positionH relativeFrom="column">
+                  <wp:posOffset>1254125</wp:posOffset>
+                </wp:positionH>
+                <wp:positionV relativeFrom="paragraph">
+                  <wp:posOffset>143510</wp:posOffset>
+                </wp:positionV>
+                <wp:extent cx="553085" cy="0"/>
+                <wp:effectExtent l="0" t="76200" r="18415" b="114300"/>
+                <wp:wrapNone/>
+                <wp:docPr id="12" name="Straight Arrow Connector 12"/>
+                <wp:cNvGraphicFramePr/>
+                <a:graphic xmlns:a="http://schemas.openxmlformats.org/drawingml/2006/main">
+                  <a:graphicData uri="http://schemas.microsoft.com/office/word/2010/wordprocessingShape">
+                    <wps:wsp>
+                      <wps:cNvCnPr/>
+                      <wps:spPr>
+                        <a:xfrm>
+                          <a:off x="0" y="0"/>
+                          <a:ext cx="553085" cy="0"/>
+                        </a:xfrm>
+                        <a:prstGeom prst="straightConnector1">
+                          <a:avLst/>
+                        </a:prstGeom>
+                        <a:ln>
+                          <a:tailEnd type="arrow"/>
+                        </a:ln>
+                      </wps:spPr>
+                      <wps:style>
+                        <a:lnRef idx="1">
+                          <a:schemeClr val="accent1"/>
+                        </a:lnRef>
+                        <a:fillRef idx="0">
+                          <a:schemeClr val="accent1"/>
+                        </a:fillRef>
+                        <a:effectRef idx="0">
+                          <a:schemeClr val="accent1"/>
+                        </a:effectRef>
+                        <a:fontRef idx="minor">
+                          <a:schemeClr val="tx1"/>
+                        </a:fontRef>
+                      </wps:style>
+                      <wps:bodyPr/>
+                    </wps:wsp>
+                  </a:graphicData>
+                </a:graphic>
+                <wp14:sizeRelH relativeFrom="margin">
+                  <wp14:pctWidth>0</wp14:pctWidth>
+                </wp14:sizeRelH>
+                <wp14:sizeRelV relativeFrom="margin">
+                  <wp14:pctHeight>0</wp14:pctHeight>
+                </wp14:sizeRelV>
+              </wp:anchor>
+            </w:drawing>
+          </mc:Choice>
+          <mc:Fallback>
+            <w:pict>
+              <v:shape id="Straight Arrow Connector 12" o:spid="_x0000_s1026" type="#_x0000_t32" style="position:absolute;margin-left:98.75pt;margin-top:11.3pt;width:43.55pt;height:0;z-index:251688960;visibility:visible;mso-wrap-style:square;mso-width-percent:0;mso-height-percent:0;mso-wrap-distance-left:9pt;mso-wrap-distance-top:0;mso-wrap-distance-right:9pt;mso-wrap-distance-bottom:0;mso-position-horizontal:absolute;mso-position-horizontal-relative:text;mso-position-vertical:absolute;mso-position-vertical-relative:text;mso-width-percent:0;mso-height-percent:0;mso-width-relative:margin;mso-height-relative:margin" o:gfxdata="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" strokecolor="#4579b8 [3044]">
+                <v:stroke endarrow="open"/>
+              </v:shape>
+            </w:pict>
+          </mc:Fallback>
+        </mc:AlternateContent>
+      </w:r>
+      <w:r>
+        <w:tab/>
+      </w:r>
+      <w:r>
+        <w:tab/>
+        <w:t xml:space="preserve">      </w:t>
+      </w:r>
+      <w:r>
+        <w:rPr>
+          <w:b w:val="0"/>
+          <w:color w:val="auto"/>
+          <w:sz w:val="22"/>
+          <w:szCs w:val="22"/>
+        </w:rPr>
+        <w:t xml:space="preserve">11 </w:t>
+      </w:r>
+      <w:r>
+        <w:rPr>
+          <w:b w:val="0"/>
+          <w:sz w:val="22"/>
+          <w:szCs w:val="22"/>
+        </w:rPr>
+        <w:tab/>
+      </w:r>
+      <w:r>
+        <w:rPr>
+          <w:b w:val="0"/>
+          <w:sz w:val="22"/>
+          <w:szCs w:val="22"/>
+        </w:rPr>
+        <w:tab/>
+        <w:t xml:space="preserve">     </w:t>
+      </w:r>
+    </w:p>
+    <w:p>
+      <w:pPr>
+        <w:pStyle w:val="Caption"/>
+        <w:jc w:val="center"/>
+      </w:pPr>
+    </w:p>
+    <w:p>
+      <w:pPr>
+        <w:pStyle w:val="Caption"/>
+        <w:jc w:val="center"/>
+      </w:pPr>
+      <w:r>
+        <w:t xml:space="preserve">Figure </w:t>
+      </w:r>
+      <w:r>
+        <w:fldChar w:fldCharType="begin"/>
+      </w:r>
+      <w:r>
+        <w:instrText xml:space="preserve"> SEQ Figure \* ALPHABETIC </w:instrText>
+      </w:r>
+      <w:r>
+        <w:fldChar w:fldCharType="separate"/>
+      </w:r>
+      <w:r>
+        <w:rPr>
+          <w:noProof/>
+        </w:rPr>
+        <w:t>E</w:t>
+      </w:r>
+      <w:r>
+        <w:fldChar w:fldCharType="end"/>
+      </w:r>
+    </w:p>
+    <w:p>
+      <w:pPr>
+        <w:jc w:val="both"/>
+      </w:pPr>
+      <w:r>
+        <w:t>The Admin has the capability to add</w:t>
+      </w:r>
+      <w:r>
+        <w:t xml:space="preserve"> (10)</w:t>
+      </w:r>
+      <w:r>
+        <w:t>, read</w:t>
+      </w:r>
+      <w:r>
+        <w:t xml:space="preserve"> </w:t>
+      </w:r>
+      <w:r>
+        <w:t>(11)</w:t>
+      </w:r>
+      <w:r>
+        <w:t xml:space="preserve">, </w:t>
+      </w:r>
+      <w:r>
+        <w:t>update (12)</w:t>
+      </w:r>
+      <w:r>
+        <w:t xml:space="preserve"> and delete </w:t>
+      </w:r>
+      <w:r>
+        <w:t>songs (</w:t>
+      </w:r>
+      <w:r>
+        <w:t>13)</w:t>
+      </w:r>
+      <w:r>
+        <w:t>, as shown in Figure E</w:t>
+      </w:r>
+      <w:r>
+        <w:t xml:space="preserve">.  </w:t>
+      </w:r>
+      <w:bookmarkStart w:id="0" w:name="_GoBack"/>
+      <w:bookmarkEnd w:id="0"/>
+      <w:r>
+        <w:t>When the admin is on website, they can see the first 25 songs in the database</w:t>
+      </w:r>
+      <w:r>
+        <w:t>, are able to see more by going to the next page</w:t>
+      </w:r>
+      <w:r>
+        <w:t>.  They also can search for a song</w:t>
+      </w:r>
+      <w:r>
+        <w:t xml:space="preserve"> </w:t>
+      </w:r>
+      <w:r>
+        <w:t>(14)</w:t>
+      </w:r>
+      <w:r>
+        <w:t xml:space="preserve">. </w:t>
+      </w:r>
+      <w:r>
+        <w:t xml:space="preserve"> </w:t>
+      </w:r>
+    </w:p>
+    <w:p>
+      <w:pPr>
+        <w:pStyle w:val="Heading1"/>
+      </w:pPr>
+      <w:r>
+        <w:t>Search Song</w:t>
+      </w:r>
+    </w:p>
+    <w:p>
+      <w:pPr>
+        <w:keepNext/>
+        <w:jc w:val="center"/>
+      </w:pPr>
+      <w:r>
+        <w:rPr>
+          <w:noProof/>
+          <w:lang w:eastAsia="en-CA"/>
+        </w:rPr>
+        <w:drawing>
+          <wp:inline distT="0" distB="0" distL="0" distR="0" wp14:anchorId="1EC22D13" wp14:editId="1A47E707">
+            <wp:extent cx="5943600" cy="638175"/>
+            <wp:effectExtent l="0" t="0" r="0" b="9525"/>
+            <wp:docPr id="6" name="Picture 6"/>
+            <wp:cNvGraphicFramePr>
+              <a:graphicFrameLocks xmlns:a="http://schemas.openxmlformats.org/drawingml/2006/main" noChangeAspect="1"/>
+            </wp:cNvGraphicFramePr>
+            <a:graphic xmlns:a="http://schemas.openxmlformats.org/drawingml/2006/main">
+              <a:graphicData uri="http://schemas.openxmlformats.org/drawingml/2006/picture">
+                <pic:pic xmlns:pic="http://schemas.openxmlformats.org/drawingml/2006/picture">
+                  <pic:nvPicPr>
+                    <pic:cNvPr id="0" name=""/>
+                    <pic:cNvPicPr/>
+                  </pic:nvPicPr>
+                  <pic:blipFill>
+                    <a:blip r:embed="rId15"/>
+                    <a:stretch>
+                      <a:fillRect/>
+                    </a:stretch>
+                  </pic:blipFill>
+                  <pic:spPr>
+                    <a:xfrm>
+                      <a:off x="0" y="0"/>
+                      <a:ext cx="5943600" cy="638175"/>
+                    </a:xfrm>
+                    <a:prstGeom prst="rect">
+                      <a:avLst/>
+                    </a:prstGeom>
+                  </pic:spPr>
+                </pic:pic>
+              </a:graphicData>
+            </a:graphic>
+          </wp:inline>
+        </w:drawing>
+      </w:r>
+    </w:p>
+    <w:p>
+      <w:pPr>
+        <w:pStyle w:val="Caption"/>
+        <w:jc w:val="center"/>
+      </w:pPr>
+      <w:r>
+        <w:t xml:space="preserve">Figure </w:t>
+      </w:r>
+      <w:r>
+        <w:fldChar w:fldCharType="begin"/>
+      </w:r>
+      <w:r>
+        <w:instrText xml:space="preserve"> SEQ Figure \* ALPHABETIC </w:instrText>
+      </w:r>
+      <w:r>
+        <w:fldChar w:fldCharType="separate"/>
+      </w:r>
+      <w:r>
+        <w:rPr>
+          <w:noProof/>
+        </w:rPr>
+        <w:t>F</w:t>
+      </w:r>
+      <w:r>
+        <w:fldChar w:fldCharType="end"/>
+      </w:r>
+    </w:p>
+    <w:p>
+      <w:pPr>
+        <w:jc w:val="both"/>
+      </w:pPr>
+      <w:r>
+        <w:t>The Admin can search for a song by entering its “Song Title” into the</w:t>
+      </w:r>
+      <w:r>
+        <w:t xml:space="preserve"> search bar and then clicking on “Filter”</w:t>
+      </w:r>
+      <w:r>
+        <w:t>.  This feature will sort through all the songs in the database that contains those words in the title and display it in the view below (Figure G).</w:t>
+      </w:r>
+      <w:r>
+        <w:t xml:space="preserve"> </w:t>
+      </w:r>
+      <w:r>
+        <w:t>The Admin also can Update the song record or remove it</w:t>
+      </w:r>
+      <w:r>
+        <w:t xml:space="preserve"> from the database</w:t>
+      </w:r>
+      <w:r>
+        <w:t xml:space="preserve">. </w:t>
+      </w:r>
+      <w:r>
+        <w:t xml:space="preserve"> </w:t>
+      </w:r>
+      <w:r>
+        <w:t xml:space="preserve"> When the Admin clicks on “Update Song”, it will take them to a new page where they can edit. </w:t>
+      </w:r>
+    </w:p>
+    <w:p>
+      <w:pPr>
+        <w:keepNext/>
+        <w:jc w:val="center"/>
+      </w:pPr>
+      <w:r>
+        <w:rPr>
+          <w:noProof/>
+          <w:lang w:eastAsia="en-CA"/>
+        </w:rPr>
+        <w:lastRenderedPageBreak/>
+        <w:drawing>
+          <wp:inline distT="0" distB="0" distL="0" distR="0" wp14:anchorId="0B502161" wp14:editId="1C1D305A">
+            <wp:extent cx="5937161" cy="2221606"/>
+            <wp:effectExtent l="0" t="0" r="6985" b="7620"/>
+            <wp:docPr id="29" name="Picture 29"/>
+            <wp:cNvGraphicFramePr>
+              <a:graphicFrameLocks xmlns:a="http://schemas.openxmlformats.org/drawingml/2006/main" noChangeAspect="1"/>
+            </wp:cNvGraphicFramePr>
+            <a:graphic xmlns:a="http://schemas.openxmlformats.org/drawingml/2006/main">
+              <a:graphicData uri="http://schemas.openxmlformats.org/drawingml/2006/picture">
+                <pic:pic xmlns:pic="http://schemas.openxmlformats.org/drawingml/2006/picture">
+                  <pic:nvPicPr>
+                    <pic:cNvPr id="0" name=""/>
+                    <pic:cNvPicPr/>
+                  </pic:nvPicPr>
+                  <pic:blipFill>
+                    <a:blip r:embed="rId16"/>
+                    <a:stretch>
+                      <a:fillRect/>
+                    </a:stretch>
+                  </pic:blipFill>
+                  <pic:spPr>
+                    <a:xfrm>
+                      <a:off x="0" y="0"/>
+                      <a:ext cx="5943600" cy="2224015"/>
+                    </a:xfrm>
+                    <a:prstGeom prst="rect">
+                      <a:avLst/>
+                    </a:prstGeom>
+                  </pic:spPr>
+                </pic:pic>
+              </a:graphicData>
+            </a:graphic>
+          </wp:inline>
+        </w:drawing>
+      </w:r>
+    </w:p>
+    <w:p>
+      <w:pPr>
+        <w:pStyle w:val="Caption"/>
+        <w:jc w:val="center"/>
+      </w:pPr>
+      <w:r>
+        <w:t xml:space="preserve">Figure </w:t>
+      </w:r>
+      <w:r>
+        <w:fldChar w:fldCharType="begin"/>
+      </w:r>
+      <w:r>
+        <w:instrText xml:space="preserve"> SEQ Figure \* ALPHABETIC </w:instrText>
+      </w:r>
+      <w:r>
+        <w:fldChar w:fldCharType="separate"/>
+      </w:r>
+      <w:r>
+        <w:rPr>
+          <w:noProof/>
+        </w:rPr>
+        <w:t>G</w:t>
+      </w:r>
+      <w:r>
+        <w:fldChar w:fldCharType="end"/>
+      </w:r>
+    </w:p>
+    <w:p>
+      <w:pPr>
+        <w:pStyle w:val="Heading1"/>
+      </w:pPr>
+      <w:r>
+        <w:t>Update</w:t>
+      </w:r>
+    </w:p>
+    <w:p>
+      <w:pPr>
+        <w:keepNext/>
+        <w:jc w:val="center"/>
+      </w:pPr>
+      <w:r>
+        <w:rPr>
+          <w:noProof/>
+          <w:lang w:eastAsia="en-CA"/>
+        </w:rPr>
+        <w:drawing>
+          <wp:inline distT="0" distB="0" distL="0" distR="0" wp14:anchorId="6C33644D" wp14:editId="099348BF">
+            <wp:extent cx="5943600" cy="2167255"/>
+            <wp:effectExtent l="0" t="0" r="0" b="4445"/>
+            <wp:docPr id="34" name="Picture 34"/>
+            <wp:cNvGraphicFramePr>
+              <a:graphicFrameLocks xmlns:a="http://schemas.openxmlformats.org/drawingml/2006/main" noChangeAspect="1"/>
+            </wp:cNvGraphicFramePr>
+            <a:graphic xmlns:a="http://schemas.openxmlformats.org/drawingml/2006/main">
+              <a:graphicData uri="http://schemas.openxmlformats.org/drawingml/2006/picture">
+                <pic:pic xmlns:pic="http://schemas.openxmlformats.org/drawingml/2006/picture">
+                  <pic:nvPicPr>
+                    <pic:cNvPr id="0" name=""/>
+                    <pic:cNvPicPr/>
+                  </pic:nvPicPr>
+                  <pic:blipFill>
+                    <a:blip r:embed="rId17"/>
+                    <a:stretch>
+                      <a:fillRect/>
+                    </a:stretch>
+                  </pic:blipFill>
+                  <pic:spPr>
+                    <a:xfrm>
+                      <a:off x="0" y="0"/>
+                      <a:ext cx="5943600" cy="2167255"/>
+                    </a:xfrm>
+                    <a:prstGeom prst="rect">
+                      <a:avLst/>
+                    </a:prstGeom>
+                  </pic:spPr>
+                </pic:pic>
+              </a:graphicData>
+            </a:graphic>
+          </wp:inline>
+        </w:drawing>
+      </w:r>
+    </w:p>
+    <w:p>
+      <w:pPr>
+        <w:pStyle w:val="Caption"/>
+        <w:jc w:val="center"/>
+      </w:pPr>
+      <w:r>
+        <w:t xml:space="preserve">Figure </w:t>
+      </w:r>
+      <w:r>
+        <w:fldChar w:fldCharType="begin"/>
+      </w:r>
+      <w:r>
+        <w:instrText xml:space="preserve"> SEQ Figure \* ALPHABETIC </w:instrText>
+      </w:r>
+      <w:r>
+        <w:fldChar w:fldCharType="separate"/>
+      </w:r>
+      <w:r>
+        <w:rPr>
+          <w:noProof/>
+        </w:rPr>
+        <w:t>H</w:t>
+      </w:r>
+      <w:r>
+        <w:fldChar w:fldCharType="end"/>
+      </w:r>
+    </w:p>
+    <w:p>
+      <w:r>
+        <w:t xml:space="preserve">The Admin can update a song record after clicking on “Update Song”. The form is already filled out for them and the Admin can change/update what is needed (Figure H).  Once completed, they can click the “Update Song” button to save changes.  </w:t>
+      </w:r>
+    </w:p>
+    <w:p>
+      <w:pPr>
+        <w:jc w:val="both"/>
+      </w:pPr>
+    </w:p>
+    <w:p>
+      <w:pPr>
+        <w:pStyle w:val="Heading1"/>
+      </w:pPr>
+      <w:r>
+        <w:lastRenderedPageBreak/>
+        <w:t>Add Song</w:t>
+      </w:r>
+    </w:p>
+    <w:p>
+      <w:pPr>
+        <w:keepNext/>
+        <w:jc w:val="center"/>
+      </w:pPr>
+      <w:r>
+        <w:rPr>
+          <w:noProof/>
+          <w:lang w:eastAsia="en-CA"/>
+        </w:rPr>
+        <w:drawing>
+          <wp:inline distT="0" distB="0" distL="0" distR="0" wp14:anchorId="33EFDE12" wp14:editId="14272C29">
+            <wp:extent cx="5943600" cy="2619375"/>
+            <wp:effectExtent l="0" t="0" r="0" b="9525"/>
+            <wp:docPr id="35" name="Picture 35"/>
+            <wp:cNvGraphicFramePr>
+              <a:graphicFrameLocks xmlns:a="http://schemas.openxmlformats.org/drawingml/2006/main" noChangeAspect="1"/>
+            </wp:cNvGraphicFramePr>
+            <a:graphic xmlns:a="http://schemas.openxmlformats.org/drawingml/2006/main">
+              <a:graphicData uri="http://schemas.openxmlformats.org/drawingml/2006/picture">
+                <pic:pic xmlns:pic="http://schemas.openxmlformats.org/drawingml/2006/picture">
+                  <pic:nvPicPr>
+                    <pic:cNvPr id="0" name=""/>
+                    <pic:cNvPicPr/>
+                  </pic:nvPicPr>
+                  <pic:blipFill>
+                    <a:blip r:embed="rId18"/>
+                    <a:stretch>
+                      <a:fillRect/>
+                    </a:stretch>
+                  </pic:blipFill>
+                  <pic:spPr>
+                    <a:xfrm>
+                      <a:off x="0" y="0"/>
+                      <a:ext cx="5943600" cy="2619375"/>
+                    </a:xfrm>
+                    <a:prstGeom prst="rect">
+                      <a:avLst/>
+                    </a:prstGeom>
+                  </pic:spPr>
+                </pic:pic>
+              </a:graphicData>
+            </a:graphic>
+          </wp:inline>
+        </w:drawing>
+      </w:r>
+    </w:p>
+    <w:p>
+      <w:pPr>
+        <w:pStyle w:val="Caption"/>
+        <w:jc w:val="center"/>
+      </w:pPr>
+      <w:r>
+        <w:t xml:space="preserve">Figure </w:t>
+      </w:r>
+      <w:r>
+        <w:fldChar w:fldCharType="begin"/>
+      </w:r>
+      <w:r>
+        <w:instrText xml:space="preserve"> SEQ Figure \* ALPHABETIC </w:instrText>
+      </w:r>
+      <w:r>
+        <w:fldChar w:fldCharType="separate"/>
+      </w:r>
+      <w:r>
+        <w:rPr>
+          <w:noProof/>
+        </w:rPr>
+        <w:t>I</w:t>
+      </w:r>
+      <w:r>
+        <w:fldChar w:fldCharType="end"/>
+      </w:r>
+    </w:p>
+    <w:p>
+      <w:pPr>
+        <w:keepNext/>
+        <w:jc w:val="center"/>
+      </w:pPr>
+      <w:r>
+        <w:rPr>
+          <w:noProof/>
+          <w:lang w:eastAsia="en-CA"/>
+        </w:rPr>
+        <w:drawing>
+          <wp:inline distT="0" distB="0" distL="0" distR="0" wp14:anchorId="4015F9F6" wp14:editId="26232EE8">
+            <wp:extent cx="5943600" cy="2596515"/>
+            <wp:effectExtent l="0" t="0" r="0" b="0"/>
+            <wp:docPr id="36" name="Picture 36"/>
+            <wp:cNvGraphicFramePr>
+              <a:graphicFrameLocks xmlns:a="http://schemas.openxmlformats.org/drawingml/2006/main" noChangeAspect="1"/>
+            </wp:cNvGraphicFramePr>
+            <a:graphic xmlns:a="http://schemas.openxmlformats.org/drawingml/2006/main">
+              <a:graphicData uri="http://schemas.openxmlformats.org/drawingml/2006/picture">
+                <pic:pic xmlns:pic="http://schemas.openxmlformats.org/drawingml/2006/picture">
+                  <pic:nvPicPr>
+                    <pic:cNvPr id="0" name=""/>
+                    <pic:cNvPicPr/>
+                  </pic:nvPicPr>
+                  <pic:blipFill>
+                    <a:blip r:embed="rId19"/>
+                    <a:stretch>
+                      <a:fillRect/>
+                    </a:stretch>
+                  </pic:blipFill>
+                  <pic:spPr>
+                    <a:xfrm>
+                      <a:off x="0" y="0"/>
+                      <a:ext cx="5943600" cy="2596515"/>
+                    </a:xfrm>
+                    <a:prstGeom prst="rect">
+                      <a:avLst/>
+                    </a:prstGeom>
+                  </pic:spPr>
+                </pic:pic>
+              </a:graphicData>
+            </a:graphic>
+          </wp:inline>
+        </w:drawing>
+      </w:r>
+    </w:p>
+    <w:p>
+      <w:pPr>
+        <w:pStyle w:val="Caption"/>
+        <w:jc w:val="center"/>
+      </w:pPr>
+      <w:r>
+        <w:t xml:space="preserve">Figure </w:t>
+      </w:r>
+      <w:r>
+        <w:fldChar w:fldCharType="begin"/>
+      </w:r>
+      <w:r>
+        <w:instrText xml:space="preserve"> SEQ Figure \* ALPHABETIC </w:instrText>
+      </w:r>
+      <w:r>
+        <w:fldChar w:fldCharType="separate"/>
+      </w:r>
+      <w:r>
+        <w:rPr>
+          <w:noProof/>
+        </w:rPr>
+        <w:t>J</w:t>
+      </w:r>
+      <w:r>
+        <w:fldChar w:fldCharType="end"/>
+      </w:r>
+    </w:p>
+    <w:p>
+      <w:pPr>
+        <w:jc w:val="both"/>
+      </w:pPr>
+      <w:r>
+        <w:t xml:space="preserve">When the Admin selects “Add Song”, </w:t>
+      </w:r>
+      <w:r>
+        <w:t>a new page opens for the Admin with a blank form (Figure I). Here, t</w:t>
+      </w:r>
+      <w:r>
+        <w:t>he admin can fill out the record (Artist Name, Song Title, Album Name, Release Date and Song Lyrics) and then save it to the database</w:t>
+      </w:r>
+      <w:r>
+        <w:t xml:space="preserve"> by clicking on Add Song (Figure J)</w:t>
+      </w:r>
+      <w:r>
+        <w:t>.   The Admin also has a choice of putting the record into draft mode.  This will save the record, but will not be published for public viewing.</w:t>
+      </w:r>
+      <w:r>
+        <w:t xml:space="preserve">  The Admin can also “Reset” the form and start all over again as well.  </w:t>
+      </w:r>
+    </w:p>
+    <w:p>
+      <w:pPr>
+        <w:jc w:val="both"/>
+      </w:pPr>
+    </w:p>
+    <w:p>
+      <w:pPr>
+        <w:jc w:val="both"/>
+      </w:pPr>
+    </w:p>
+    <w:p>
+      <w:pPr>
+        <w:jc w:val="both"/>
+      </w:pPr>
+      <w:r>
+        <w:t xml:space="preserve">  </w:t>
       </w:r>
     </w:p>
     <w:sectPr>
@@ -3503,517 +4798,6 @@
 </w:styles>
 </file>
 
-<file path=word/glossary/document.xml><?xml version="1.0" encoding="utf-8"?>
-<w:glossaryDocument xmlns:wpc="http://schemas.microsoft.com/office/word/2010/wordprocessingCanvas" xmlns:mc="http://schemas.openxmlformats.org/markup-compatibility/2006" xmlns:o="urn:schemas-microsoft-com:office:office" xmlns:r="http://schemas.openxmlformats.org/officeDocument/2006/relationships" xmlns:m="http://schemas.openxmlformats.org/officeDocument/2006/math" xmlns:v="urn:schemas-microsoft-com:vml" xmlns:wp14="http://schemas.microsoft.com/office/word/2010/wordprocessingDrawing" xmlns:wp="http://schemas.openxmlformats.org/drawingml/2006/wordprocessingDrawing" xmlns:w10="urn:schemas-microsoft-com:office:word" xmlns:w="http://schemas.openxmlformats.org/wordprocessingml/2006/main" xmlns:w14="http://schemas.microsoft.com/office/word/2010/wordml" xmlns:wpg="http://schemas.microsoft.com/office/word/2010/wordprocessingGroup" xmlns:wpi="http://schemas.microsoft.com/office/word/2010/wordprocessingInk" xmlns:wne="http://schemas.microsoft.com/office/word/2006/wordml" xmlns:wps="http://schemas.microsoft.com/office/word/2010/wordprocessingShape" mc:Ignorable="w14 wp14"/>
-</file>
-
-<file path=word/glossary/fontTable.xml><?xml version="1.0" encoding="utf-8"?>
-<w:fonts xmlns:mc="http://schemas.openxmlformats.org/markup-compatibility/2006" xmlns:r="http://schemas.openxmlformats.org/officeDocument/2006/relationships" xmlns:w="http://schemas.openxmlformats.org/wordprocessingml/2006/main" xmlns:w14="http://schemas.microsoft.com/office/word/2010/wordml" mc:Ignorable="w14">
-  <w:font w:name="Calibri">
-    <w:panose1 w:val="020F0502020204030204"/>
-    <w:charset w:val="00"/>
-    <w:family w:val="swiss"/>
-    <w:pitch w:val="variable"/>
-    <w:sig w:usb0="E00002FF" w:usb1="4000ACFF" w:usb2="00000001" w:usb3="00000000" w:csb0="0000019F" w:csb1="00000000"/>
-  </w:font>
-  <w:font w:name="Times New Roman">
-    <w:panose1 w:val="02020603050405020304"/>
-    <w:charset w:val="00"/>
-    <w:family w:val="roman"/>
-    <w:pitch w:val="variable"/>
-    <w:sig w:usb0="E0002AFF" w:usb1="C0007841" w:usb2="00000009" w:usb3="00000000" w:csb0="000001FF" w:csb1="00000000"/>
-  </w:font>
-  <w:font w:name="Cambria">
-    <w:panose1 w:val="02040503050406030204"/>
-    <w:charset w:val="00"/>
-    <w:family w:val="roman"/>
-    <w:pitch w:val="variable"/>
-    <w:sig w:usb0="E00002FF" w:usb1="400004FF" w:usb2="00000000" w:usb3="00000000" w:csb0="0000019F" w:csb1="00000000"/>
-  </w:font>
-  <w:font w:name="Tahoma">
-    <w:panose1 w:val="020B0604030504040204"/>
-    <w:charset w:val="00"/>
-    <w:family w:val="swiss"/>
-    <w:pitch w:val="variable"/>
-    <w:sig w:usb0="E1002EFF" w:usb1="C000605B" w:usb2="00000029" w:usb3="00000000" w:csb0="000101FF" w:csb1="00000000"/>
-  </w:font>
-</w:fonts>
-</file>
-
-<file path=word/glossary/settings.xml><?xml version="1.0" encoding="utf-8"?>
-<w:settings xmlns:mc="http://schemas.openxmlformats.org/markup-compatibility/2006" xmlns:o="urn:schemas-microsoft-com:office:office" xmlns:r="http://schemas.openxmlformats.org/officeDocument/2006/relationships" xmlns:m="http://schemas.openxmlformats.org/officeDocument/2006/math" xmlns:v="urn:schemas-microsoft-com:vml" xmlns:w10="urn:schemas-microsoft-com:office:word" xmlns:w="http://schemas.openxmlformats.org/wordprocessingml/2006/main" xmlns:w14="http://schemas.microsoft.com/office/word/2010/wordml" xmlns:sl="http://schemas.openxmlformats.org/schemaLibrary/2006/main" mc:Ignorable="w14">
-  <w:view w:val="normal"/>
-  <w:defaultTabStop w:val="720"/>
-  <w:characterSpacingControl w:val="doNotCompress"/>
-  <w:compat>
-    <w:useFELayout/>
-    <w:compatSetting w:name="compatibilityMode" w:uri="http://schemas.microsoft.com/office/word" w:val="14"/>
-    <w:compatSetting w:name="overrideTableStyleFontSizeAndJustification" w:uri="http://schemas.microsoft.com/office/word" w:val="1"/>
-    <w:compatSetting w:name="enableOpenTypeFeatures" w:uri="http://schemas.microsoft.com/office/word" w:val="1"/>
-    <w:compatSetting w:name="doNotFlipMirrorIndents" w:uri="http://schemas.microsoft.com/office/word" w:val="1"/>
-  </w:compat>
-  <w:rsids>
-    <w:rsidRoot w:val="00293E2C"/>
-    <w:rsid w:val="00293E2C"/>
-    <w:rsid w:val="0043689B"/>
-    <w:rsid w:val="007101DD"/>
-    <w:rsid w:val="00D1384B"/>
-  </w:rsids>
-  <m:mathPr>
-    <m:mathFont m:val="Cambria Math"/>
-    <m:brkBin m:val="before"/>
-    <m:brkBinSub m:val="--"/>
-    <m:smallFrac m:val="0"/>
-    <m:dispDef/>
-    <m:lMargin m:val="0"/>
-    <m:rMargin m:val="0"/>
-    <m:defJc m:val="centerGroup"/>
-    <m:wrapIndent m:val="1440"/>
-    <m:intLim m:val="subSup"/>
-    <m:naryLim m:val="undOvr"/>
-  </m:mathPr>
-  <w:themeFontLang w:val="en-CA"/>
-  <w:clrSchemeMapping w:bg1="light1" w:t1="dark1" w:bg2="light2" w:t2="dark2" w:accent1="accent1" w:accent2="accent2" w:accent3="accent3" w:accent4="accent4" w:accent5="accent5" w:accent6="accent6" w:hyperlink="hyperlink" w:followedHyperlink="followedHyperlink"/>
-  <w:decimalSymbol w:val="."/>
-  <w:listSeparator w:val=","/>
-</w:settings>
-</file>
-
-<file path=word/glossary/styles.xml><?xml version="1.0" encoding="utf-8"?>
-<w:styles xmlns:mc="http://schemas.openxmlformats.org/markup-compatibility/2006" xmlns:r="http://schemas.openxmlformats.org/officeDocument/2006/relationships" xmlns:w="http://schemas.openxmlformats.org/wordprocessingml/2006/main" xmlns:w14="http://schemas.microsoft.com/office/word/2010/wordml" mc:Ignorable="w14">
-  <w:docDefaults>
-    <w:rPrDefault>
-      <w:rPr>
-        <w:rFonts w:asciiTheme="minorHAnsi" w:eastAsiaTheme="minorEastAsia" w:hAnsiTheme="minorHAnsi" w:cstheme="minorBidi"/>
-        <w:sz w:val="22"/>
-        <w:szCs w:val="22"/>
-        <w:lang w:val="en-CA" w:eastAsia="en-CA" w:bidi="ar-SA"/>
-      </w:rPr>
-    </w:rPrDefault>
-    <w:pPrDefault>
-      <w:pPr>
-        <w:spacing w:after="200" w:line="276" w:lineRule="auto"/>
-      </w:pPr>
-    </w:pPrDefault>
-  </w:docDefaults>
-  <w:latentStyles w:defLockedState="0" w:defUIPriority="99" w:defSemiHidden="1" w:defUnhideWhenUsed="1" w:defQFormat="0" w:count="267">
-    <w:lsdException w:name="Normal" w:semiHidden="0" w:uiPriority="0" w:unhideWhenUsed="0" w:qFormat="1"/>
-    <w:lsdException w:name="heading 1" w:semiHidden="0" w:uiPriority="9" w:unhideWhenUsed="0" w:qFormat="1"/>
-    <w:lsdException w:name="heading 2" w:uiPriority="9" w:qFormat="1"/>
-    <w:lsdException w:name="heading 3" w:uiPriority="9" w:qFormat="1"/>
-    <w:lsdException w:name="heading 4" w:uiPriority="9" w:qFormat="1"/>
-    <w:lsdException w:name="heading 5" w:uiPriority="9" w:qFormat="1"/>
-    <w:lsdException w:name="heading 6" w:uiPriority="9" w:qFormat="1"/>
-    <w:lsdException w:name="heading 7" w:uiPriority="9" w:qFormat="1"/>
-    <w:lsdException w:name="heading 8" w:uiPriority="9" w:qFormat="1"/>
-    <w:lsdException w:name="heading 9" w:uiPriority="9" w:qFormat="1"/>
-    <w:lsdException w:name="toc 1" w:uiPriority="39"/>
-    <w:lsdException w:name="toc 2" w:uiPriority="39"/>
-    <w:lsdException w:name="toc 3" w:uiPriority="39"/>
-    <w:lsdException w:name="toc 4" w:uiPriority="39"/>
-    <w:lsdException w:name="toc 5" w:uiPriority="39"/>
-    <w:lsdException w:name="toc 6" w:uiPriority="39"/>
-    <w:lsdException w:name="toc 7" w:uiPriority="39"/>
-    <w:lsdException w:name="toc 8" w:uiPriority="39"/>
-    <w:lsdException w:name="toc 9" w:uiPriority="39"/>
-    <w:lsdException w:name="caption" w:uiPriority="35" w:qFormat="1"/>
-    <w:lsdException w:name="Title" w:semiHidden="0" w:uiPriority="10" w:unhideWhenUsed="0" w:qFormat="1"/>
-    <w:lsdException w:name="Default Paragraph Font" w:uiPriority="1"/>
-    <w:lsdException w:name="Subtitle" w:semiHidden="0" w:uiPriority="11" w:unhideWhenUsed="0" w:qFormat="1"/>
-    <w:lsdException w:name="Strong" w:semiHidden="0" w:uiPriority="22" w:unhideWhenUsed="0" w:qFormat="1"/>
-    <w:lsdException w:name="Emphasis" w:semiHidden="0" w:uiPriority="20" w:unhideWhenUsed="0" w:qFormat="1"/>
-    <w:lsdException w:name="Table Grid" w:semiHidden="0" w:uiPriority="59" w:unhideWhenUsed="0"/>
-    <w:lsdException w:name="Placeholder Text" w:unhideWhenUsed="0"/>
-    <w:lsdException w:name="No Spacing" w:semiHidden="0" w:uiPriority="1" w:unhideWhenUsed="0" w:qFormat="1"/>
-    <w:lsdException w:name="Light Shading" w:semiHidden="0" w:uiPriority="60" w:unhideWhenUsed="0"/>
-    <w:lsdException w:name="Light List" w:semiHidden="0" w:uiPriority="61" w:unhideWhenUsed="0"/>
-    <w:lsdException w:name="Light Grid" w:semiHidden="0" w:uiPriority="62" w:unhideWhenUsed="0"/>
-    <w:lsdException w:name="Medium Shading 1" w:semiHidden="0" w:uiPriority="63" w:unhideWhenUsed="0"/>
-    <w:lsdException w:name="Medium Shading 2" w:semiHidden="0" w:uiPriority="64" w:unhideWhenUsed="0"/>
-    <w:lsdException w:name="Medium List 1" w:semiHidden="0" w:uiPriority="65" w:unhideWhenUsed="0"/>
-    <w:lsdException w:name="Medium List 2" w:semiHidden="0" w:uiPriority="66" w:unhideWhenUsed="0"/>
-    <w:lsdException w:name="Medium Grid 1" w:semiHidden="0" w:uiPriority="67" w:unhideWhenUsed="0"/>
-    <w:lsdException w:name="Medium Grid 2" w:semiHidden="0" w:uiPriority="68" w:unhideWhenUsed="0"/>
-    <w:lsdException w:name="Medium Grid 3" w:semiHidden="0" w:uiPriority="69" w:unhideWhenUsed="0"/>
-    <w:lsdException w:name="Dark List" w:semiHidden="0" w:uiPriority="70" w:unhideWhenUsed="0"/>
-    <w:lsdException w:name="Colorful Shading" w:semiHidden="0" w:uiPriority="71" w:unhideWhenUsed="0"/>
-    <w:lsdException w:name="Colorful List" w:semiHidden="0" w:uiPriority="72" w:unhideWhenUsed="0"/>
-    <w:lsdException w:name="Colorful Grid" w:semiHidden="0" w:uiPriority="73" w:unhideWhenUsed="0"/>
-    <w:lsdException w:name="Light Shading Accent 1" w:semiHidden="0" w:uiPriority="60" w:unhideWhenUsed="0"/>
-    <w:lsdException w:name="Light List Accent 1" w:semiHidden="0" w:uiPriority="61" w:unhideWhenUsed="0"/>
-    <w:lsdException w:name="Light Grid Accent 1" w:semiHidden="0" w:uiPriority="62" w:unhideWhenUsed="0"/>
-    <w:lsdException w:name="Medium Shading 1 Accent 1" w:semiHidden="0" w:uiPriority="63" w:unhideWhenUsed="0"/>
-    <w:lsdException w:name="Medium Shading 2 Accent 1" w:semiHidden="0" w:uiPriority="64" w:unhideWhenUsed="0"/>
-    <w:lsdException w:name="Medium List 1 Accent 1" w:semiHidden="0" w:uiPriority="65" w:unhideWhenUsed="0"/>
-    <w:lsdException w:name="Revision" w:unhideWhenUsed="0"/>
-    <w:lsdException w:name="List Paragraph" w:semiHidden="0" w:uiPriority="34" w:unhideWhenUsed="0" w:qFormat="1"/>
-    <w:lsdException w:name="Quote" w:semiHidden="0" w:uiPriority="29" w:unhideWhenUsed="0" w:qFormat="1"/>
-    <w:lsdException w:name="Intense Quote" w:semiHidden="0" w:uiPriority="30" w:unhideWhenUsed="0" w:qFormat="1"/>
-    <w:lsdException w:name="Medium List 2 Accent 1" w:semiHidden="0" w:uiPriority="66" w:unhideWhenUsed="0"/>
-    <w:lsdException w:name="Medium Grid 1 Accent 1" w:semiHidden="0" w:uiPriority="67" w:unhideWhenUsed="0"/>
-    <w:lsdException w:name="Medium Grid 2 Accent 1" w:semiHidden="0" w:uiPriority="68" w:unhideWhenUsed="0"/>
-    <w:lsdException w:name="Medium Grid 3 Accent 1" w:semiHidden="0" w:uiPriority="69" w:unhideWhenUsed="0"/>
-    <w:lsdException w:name="Dark List Accent 1" w:semiHidden="0" w:uiPriority="70" w:unhideWhenUsed="0"/>
-    <w:lsdException w:name="Colorful Shading Accent 1" w:semiHidden="0" w:uiPriority="71" w:unhideWhenUsed="0"/>
-    <w:lsdException w:name="Colorful List Accent 1" w:semiHidden="0" w:uiPriority="72" w:unhideWhenUsed="0"/>
-    <w:lsdException w:name="Colorful Grid Accent 1" w:semiHidden="0" w:uiPriority="73" w:unhideWhenUsed="0"/>
-    <w:lsdException w:name="Light Shading Accent 2" w:semiHidden="0" w:uiPriority="60" w:unhideWhenUsed="0"/>
-    <w:lsdException w:name="Light List Accent 2" w:semiHidden="0" w:uiPriority="61" w:unhideWhenUsed="0"/>
-    <w:lsdException w:name="Light Grid Accent 2" w:semiHidden="0" w:uiPriority="62" w:unhideWhenUsed="0"/>
-    <w:lsdException w:name="Medium Shading 1 Accent 2" w:semiHidden="0" w:uiPriority="63" w:unhideWhenUsed="0"/>
-    <w:lsdException w:name="Medium Shading 2 Accent 2" w:semiHidden="0" w:uiPriority="64" w:unhideWhenUsed="0"/>
-    <w:lsdException w:name="Medium List 1 Accent 2" w:semiHidden="0" w:uiPriority="65" w:unhideWhenUsed="0"/>
-    <w:lsdException w:name="Medium List 2 Accent 2" w:semiHidden="0" w:uiPriority="66" w:unhideWhenUsed="0"/>
-    <w:lsdException w:name="Medium Grid 1 Accent 2" w:semiHidden="0" w:uiPriority="67" w:unhideWhenUsed="0"/>
-    <w:lsdException w:name="Medium Grid 2 Accent 2" w:semiHidden="0" w:uiPriority="68" w:unhideWhenUsed="0"/>
-    <w:lsdException w:name="Medium Grid 3 Accent 2" w:semiHidden="0" w:uiPriority="69" w:unhideWhenUsed="0"/>
-    <w:lsdException w:name="Dark List Accent 2" w:semiHidden="0" w:uiPriority="70" w:unhideWhenUsed="0"/>
-    <w:lsdException w:name="Colorful Shading Accent 2" w:semiHidden="0" w:uiPriority="71" w:unhideWhenUsed="0"/>
-    <w:lsdException w:name="Colorful List Accent 2" w:semiHidden="0" w:uiPriority="72" w:unhideWhenUsed="0"/>
-    <w:lsdException w:name="Colorful Grid Accent 2" w:semiHidden="0" w:uiPriority="73" w:unhideWhenUsed="0"/>
-    <w:lsdException w:name="Light Shading Accent 3" w:semiHidden="0" w:uiPriority="60" w:unhideWhenUsed="0"/>
-    <w:lsdException w:name="Light List Accent 3" w:semiHidden="0" w:uiPriority="61" w:unhideWhenUsed="0"/>
-    <w:lsdException w:name="Light Grid Accent 3" w:semiHidden="0" w:uiPriority="62" w:unhideWhenUsed="0"/>
-    <w:lsdException w:name="Medium Shading 1 Accent 3" w:semiHidden="0" w:uiPriority="63" w:unhideWhenUsed="0"/>
-    <w:lsdException w:name="Medium Shading 2 Accent 3" w:semiHidden="0" w:uiPriority="64" w:unhideWhenUsed="0"/>
-    <w:lsdException w:name="Medium List 1 Accent 3" w:semiHidden="0" w:uiPriority="65" w:unhideWhenUsed="0"/>
-    <w:lsdException w:name="Medium List 2 Accent 3" w:semiHidden="0" w:uiPriority="66" w:unhideWhenUsed="0"/>
-    <w:lsdException w:name="Medium Grid 1 Accent 3" w:semiHidden="0" w:uiPriority="67" w:unhideWhenUsed="0"/>
-    <w:lsdException w:name="Medium Grid 2 Accent 3" w:semiHidden="0" w:uiPriority="68" w:unhideWhenUsed="0"/>
-    <w:lsdException w:name="Medium Grid 3 Accent 3" w:semiHidden="0" w:uiPriority="69" w:unhideWhenUsed="0"/>
-    <w:lsdException w:name="Dark List Accent 3" w:semiHidden="0" w:uiPriority="70" w:unhideWhenUsed="0"/>
-    <w:lsdException w:name="Colorful Shading Accent 3" w:semiHidden="0" w:uiPriority="71" w:unhideWhenUsed="0"/>
-    <w:lsdException w:name="Colorful List Accent 3" w:semiHidden="0" w:uiPriority="72" w:unhideWhenUsed="0"/>
-    <w:lsdException w:name="Colorful Grid Accent 3" w:semiHidden="0" w:uiPriority="73" w:unhideWhenUsed="0"/>
-    <w:lsdException w:name="Light Shading Accent 4" w:semiHidden="0" w:uiPriority="60" w:unhideWhenUsed="0"/>
-    <w:lsdException w:name="Light List Accent 4" w:semiHidden="0" w:uiPriority="61" w:unhideWhenUsed="0"/>
-    <w:lsdException w:name="Light Grid Accent 4" w:semiHidden="0" w:uiPriority="62" w:unhideWhenUsed="0"/>
-    <w:lsdException w:name="Medium Shading 1 Accent 4" w:semiHidden="0" w:uiPriority="63" w:unhideWhenUsed="0"/>
-    <w:lsdException w:name="Medium Shading 2 Accent 4" w:semiHidden="0" w:uiPriority="64" w:unhideWhenUsed="0"/>
-    <w:lsdException w:name="Medium List 1 Accent 4" w:semiHidden="0" w:uiPriority="65" w:unhideWhenUsed="0"/>
-    <w:lsdException w:name="Medium List 2 Accent 4" w:semiHidden="0" w:uiPriority="66" w:unhideWhenUsed="0"/>
-    <w:lsdException w:name="Medium Grid 1 Accent 4" w:semiHidden="0" w:uiPriority="67" w:unhideWhenUsed="0"/>
-    <w:lsdException w:name="Medium Grid 2 Accent 4" w:semiHidden="0" w:uiPriority="68" w:unhideWhenUsed="0"/>
-    <w:lsdException w:name="Medium Grid 3 Accent 4" w:semiHidden="0" w:uiPriority="69" w:unhideWhenUsed="0"/>
-    <w:lsdException w:name="Dark List Accent 4" w:semiHidden="0" w:uiPriority="70" w:unhideWhenUsed="0"/>
-    <w:lsdException w:name="Colorful Shading Accent 4" w:semiHidden="0" w:uiPriority="71" w:unhideWhenUsed="0"/>
-    <w:lsdException w:name="Colorful List Accent 4" w:semiHidden="0" w:uiPriority="72" w:unhideWhenUsed="0"/>
-    <w:lsdException w:name="Colorful Grid Accent 4" w:semiHidden="0" w:uiPriority="73" w:unhideWhenUsed="0"/>
-    <w:lsdException w:name="Light Shading Accent 5" w:semiHidden="0" w:uiPriority="60" w:unhideWhenUsed="0"/>
-    <w:lsdException w:name="Light List Accent 5" w:semiHidden="0" w:uiPriority="61" w:unhideWhenUsed="0"/>
-    <w:lsdException w:name="Light Grid Accent 5" w:semiHidden="0" w:uiPriority="62" w:unhideWhenUsed="0"/>
-    <w:lsdException w:name="Medium Shading 1 Accent 5" w:semiHidden="0" w:uiPriority="63" w:unhideWhenUsed="0"/>
-    <w:lsdException w:name="Medium Shading 2 Accent 5" w:semiHidden="0" w:uiPriority="64" w:unhideWhenUsed="0"/>
-    <w:lsdException w:name="Medium List 1 Accent 5" w:semiHidden="0" w:uiPriority="65" w:unhideWhenUsed="0"/>
-    <w:lsdException w:name="Medium List 2 Accent 5" w:semiHidden="0" w:uiPriority="66" w:unhideWhenUsed="0"/>
-    <w:lsdException w:name="Medium Grid 1 Accent 5" w:semiHidden="0" w:uiPriority="67" w:unhideWhenUsed="0"/>
-    <w:lsdException w:name="Medium Grid 2 Accent 5" w:semiHidden="0" w:uiPriority="68" w:unhideWhenUsed="0"/>
-    <w:lsdException w:name="Medium Grid 3 Accent 5" w:semiHidden="0" w:uiPriority="69" w:unhideWhenUsed="0"/>
-    <w:lsdException w:name="Dark List Accent 5" w:semiHidden="0" w:uiPriority="70" w:unhideWhenUsed="0"/>
-    <w:lsdException w:name="Colorful Shading Accent 5" w:semiHidden="0" w:uiPriority="71" w:unhideWhenUsed="0"/>
-    <w:lsdException w:name="Colorful List Accent 5" w:semiHidden="0" w:uiPriority="72" w:unhideWhenUsed="0"/>
-    <w:lsdException w:name="Colorful Grid Accent 5" w:semiHidden="0" w:uiPriority="73" w:unhideWhenUsed="0"/>
-    <w:lsdException w:name="Light Shading Accent 6" w:semiHidden="0" w:uiPriority="60" w:unhideWhenUsed="0"/>
-    <w:lsdException w:name="Light List Accent 6" w:semiHidden="0" w:uiPriority="61" w:unhideWhenUsed="0"/>
-    <w:lsdException w:name="Light Grid Accent 6" w:semiHidden="0" w:uiPriority="62" w:unhideWhenUsed="0"/>
-    <w:lsdException w:name="Medium Shading 1 Accent 6" w:semiHidden="0" w:uiPriority="63" w:unhideWhenUsed="0"/>
-    <w:lsdException w:name="Medium Shading 2 Accent 6" w:semiHidden="0" w:uiPriority="64" w:unhideWhenUsed="0"/>
-    <w:lsdException w:name="Medium List 1 Accent 6" w:semiHidden="0" w:uiPriority="65" w:unhideWhenUsed="0"/>
-    <w:lsdException w:name="Medium List 2 Accent 6" w:semiHidden="0" w:uiPriority="66" w:unhideWhenUsed="0"/>
-    <w:lsdException w:name="Medium Grid 1 Accent 6" w:semiHidden="0" w:uiPriority="67" w:unhideWhenUsed="0"/>
-    <w:lsdException w:name="Medium Grid 2 Accent 6" w:semiHidden="0" w:uiPriority="68" w:unhideWhenUsed="0"/>
-    <w:lsdException w:name="Medium Grid 3 Accent 6" w:semiHidden="0" w:uiPriority="69" w:unhideWhenUsed="0"/>
-    <w:lsdException w:name="Dark List Accent 6" w:semiHidden="0" w:uiPriority="70" w:unhideWhenUsed="0"/>
-    <w:lsdException w:name="Colorful Shading Accent 6" w:semiHidden="0" w:uiPriority="71" w:unhideWhenUsed="0"/>
-    <w:lsdException w:name="Colorful List Accent 6" w:semiHidden="0" w:uiPriority="72" w:unhideWhenUsed="0"/>
-    <w:lsdException w:name="Colorful Grid Accent 6" w:semiHidden="0" w:uiPriority="73" w:unhideWhenUsed="0"/>
-    <w:lsdException w:name="Subtle Emphasis" w:semiHidden="0" w:uiPriority="19" w:unhideWhenUsed="0" w:qFormat="1"/>
-    <w:lsdException w:name="Intense Emphasis" w:semiHidden="0" w:uiPriority="21" w:unhideWhenUsed="0" w:qFormat="1"/>
-    <w:lsdException w:name="Subtle Reference" w:semiHidden="0" w:uiPriority="31" w:unhideWhenUsed="0" w:qFormat="1"/>
-    <w:lsdException w:name="Intense Reference" w:semiHidden="0" w:uiPriority="32" w:unhideWhenUsed="0" w:qFormat="1"/>
-    <w:lsdException w:name="Book Title" w:semiHidden="0" w:uiPriority="33" w:unhideWhenUsed="0" w:qFormat="1"/>
-    <w:lsdException w:name="Bibliography" w:uiPriority="37"/>
-    <w:lsdException w:name="TOC Heading" w:uiPriority="39" w:qFormat="1"/>
-  </w:latentStyles>
-  <w:style w:type="paragraph" w:default="1" w:styleId="Normal">
-    <w:name w:val="Normal"/>
-    <w:qFormat/>
-  </w:style>
-  <w:style w:type="character" w:default="1" w:styleId="DefaultParagraphFont">
-    <w:name w:val="Default Paragraph Font"/>
-    <w:uiPriority w:val="1"/>
-    <w:semiHidden/>
-    <w:unhideWhenUsed/>
-  </w:style>
-  <w:style w:type="table" w:default="1" w:styleId="TableNormal">
-    <w:name w:val="Normal Table"/>
-    <w:uiPriority w:val="99"/>
-    <w:semiHidden/>
-    <w:unhideWhenUsed/>
-    <w:tblPr>
-      <w:tblInd w:w="0" w:type="dxa"/>
-      <w:tblCellMar>
-        <w:top w:w="0" w:type="dxa"/>
-        <w:left w:w="108" w:type="dxa"/>
-        <w:bottom w:w="0" w:type="dxa"/>
-        <w:right w:w="108" w:type="dxa"/>
-      </w:tblCellMar>
-    </w:tblPr>
-  </w:style>
-  <w:style w:type="numbering" w:default="1" w:styleId="NoList">
-    <w:name w:val="No List"/>
-    <w:uiPriority w:val="99"/>
-    <w:semiHidden/>
-    <w:unhideWhenUsed/>
-  </w:style>
-  <w:style w:type="paragraph" w:customStyle="1" w:styleId="9AA6DD69473B423AA7C312876E262229">
-    <w:name w:val="9AA6DD69473B423AA7C312876E262229"/>
-    <w:rsid w:val="00293E2C"/>
-  </w:style>
-  <w:style w:type="paragraph" w:customStyle="1" w:styleId="F7E4E8F32F334157A1114FA68C49DBE3">
-    <w:name w:val="F7E4E8F32F334157A1114FA68C49DBE3"/>
-    <w:rsid w:val="00293E2C"/>
-  </w:style>
-  <w:style w:type="paragraph" w:customStyle="1" w:styleId="F4ABBFDE373143228D43F8FD7206F259">
-    <w:name w:val="F4ABBFDE373143228D43F8FD7206F259"/>
-    <w:rsid w:val="00293E2C"/>
-  </w:style>
-  <w:style w:type="paragraph" w:customStyle="1" w:styleId="2AF9DE220401452F9774EAD0F9FCDA32">
-    <w:name w:val="2AF9DE220401452F9774EAD0F9FCDA32"/>
-    <w:rsid w:val="00293E2C"/>
-  </w:style>
-  <w:style w:type="paragraph" w:customStyle="1" w:styleId="C45D4DB7D0AE4A72851E5B59EB1F931C">
-    <w:name w:val="C45D4DB7D0AE4A72851E5B59EB1F931C"/>
-    <w:rsid w:val="00293E2C"/>
-  </w:style>
-  <w:style w:type="paragraph" w:customStyle="1" w:styleId="C67E9EA644024288ADA93C47304B435B">
-    <w:name w:val="C67E9EA644024288ADA93C47304B435B"/>
-    <w:rsid w:val="00293E2C"/>
-  </w:style>
-</w:styles>
-</file>
-
-<file path=word/glossary/stylesWithEffects.xml><?xml version="1.0" encoding="utf-8"?>
-<w:styles xmlns:wpc="http://schemas.microsoft.com/office/word/2010/wordprocessingCanvas" xmlns:mc="http://schemas.openxmlformats.org/markup-compatibility/2006" xmlns:o="urn:schemas-microsoft-com:office:office" xmlns:r="http://schemas.openxmlformats.org/officeDocument/2006/relationships" xmlns:m="http://schemas.openxmlformats.org/officeDocument/2006/math" xmlns:v="urn:schemas-microsoft-com:vml" xmlns:wp14="http://schemas.microsoft.com/office/word/2010/wordprocessingDrawing" xmlns:wp="http://schemas.openxmlformats.org/drawingml/2006/wordprocessingDrawing" xmlns:w10="urn:schemas-microsoft-com:office:word" xmlns:w="http://schemas.openxmlformats.org/wordprocessingml/2006/main" xmlns:w14="http://schemas.microsoft.com/office/word/2010/wordml" xmlns:wpg="http://schemas.microsoft.com/office/word/2010/wordprocessingGroup" xmlns:wpi="http://schemas.microsoft.com/office/word/2010/wordprocessingInk" xmlns:wne="http://schemas.microsoft.com/office/word/2006/wordml" xmlns:wps="http://schemas.microsoft.com/office/word/2010/wordprocessingShape" mc:Ignorable="w14 wp14">
-  <w:docDefaults>
-    <w:rPrDefault>
-      <w:rPr>
-        <w:rFonts w:asciiTheme="minorHAnsi" w:eastAsiaTheme="minorEastAsia" w:hAnsiTheme="minorHAnsi" w:cstheme="minorBidi"/>
-        <w:sz w:val="22"/>
-        <w:szCs w:val="22"/>
-        <w:lang w:val="en-CA" w:eastAsia="en-CA" w:bidi="ar-SA"/>
-      </w:rPr>
-    </w:rPrDefault>
-    <w:pPrDefault>
-      <w:pPr>
-        <w:spacing w:after="200" w:line="276" w:lineRule="auto"/>
-      </w:pPr>
-    </w:pPrDefault>
-  </w:docDefaults>
-  <w:latentStyles w:defLockedState="0" w:defUIPriority="99" w:defSemiHidden="1" w:defUnhideWhenUsed="1" w:defQFormat="0" w:count="267">
-    <w:lsdException w:name="Normal" w:semiHidden="0" w:uiPriority="0" w:unhideWhenUsed="0" w:qFormat="1"/>
-    <w:lsdException w:name="heading 1" w:semiHidden="0" w:uiPriority="9" w:unhideWhenUsed="0" w:qFormat="1"/>
-    <w:lsdException w:name="heading 2" w:uiPriority="9" w:qFormat="1"/>
-    <w:lsdException w:name="heading 3" w:uiPriority="9" w:qFormat="1"/>
-    <w:lsdException w:name="heading 4" w:uiPriority="9" w:qFormat="1"/>
-    <w:lsdException w:name="heading 5" w:uiPriority="9" w:qFormat="1"/>
-    <w:lsdException w:name="heading 6" w:uiPriority="9" w:qFormat="1"/>
-    <w:lsdException w:name="heading 7" w:uiPriority="9" w:qFormat="1"/>
-    <w:lsdException w:name="heading 8" w:uiPriority="9" w:qFormat="1"/>
-    <w:lsdException w:name="heading 9" w:uiPriority="9" w:qFormat="1"/>
-    <w:lsdException w:name="toc 1" w:uiPriority="39"/>
-    <w:lsdException w:name="toc 2" w:uiPriority="39"/>
-    <w:lsdException w:name="toc 3" w:uiPriority="39"/>
-    <w:lsdException w:name="toc 4" w:uiPriority="39"/>
-    <w:lsdException w:name="toc 5" w:uiPriority="39"/>
-    <w:lsdException w:name="toc 6" w:uiPriority="39"/>
-    <w:lsdException w:name="toc 7" w:uiPriority="39"/>
-    <w:lsdException w:name="toc 8" w:uiPriority="39"/>
-    <w:lsdException w:name="toc 9" w:uiPriority="39"/>
-    <w:lsdException w:name="caption" w:uiPriority="35" w:qFormat="1"/>
-    <w:lsdException w:name="Title" w:semiHidden="0" w:uiPriority="10" w:unhideWhenUsed="0" w:qFormat="1"/>
-    <w:lsdException w:name="Default Paragraph Font" w:uiPriority="1"/>
-    <w:lsdException w:name="Subtitle" w:semiHidden="0" w:uiPriority="11" w:unhideWhenUsed="0" w:qFormat="1"/>
-    <w:lsdException w:name="Strong" w:semiHidden="0" w:uiPriority="22" w:unhideWhenUsed="0" w:qFormat="1"/>
-    <w:lsdException w:name="Emphasis" w:semiHidden="0" w:uiPriority="20" w:unhideWhenUsed="0" w:qFormat="1"/>
-    <w:lsdException w:name="Table Grid" w:semiHidden="0" w:uiPriority="59" w:unhideWhenUsed="0"/>
-    <w:lsdException w:name="Placeholder Text" w:unhideWhenUsed="0"/>
-    <w:lsdException w:name="No Spacing" w:semiHidden="0" w:uiPriority="1" w:unhideWhenUsed="0" w:qFormat="1"/>
-    <w:lsdException w:name="Light Shading" w:semiHidden="0" w:uiPriority="60" w:unhideWhenUsed="0"/>
-    <w:lsdException w:name="Light List" w:semiHidden="0" w:uiPriority="61" w:unhideWhenUsed="0"/>
-    <w:lsdException w:name="Light Grid" w:semiHidden="0" w:uiPriority="62" w:unhideWhenUsed="0"/>
-    <w:lsdException w:name="Medium Shading 1" w:semiHidden="0" w:uiPriority="63" w:unhideWhenUsed="0"/>
-    <w:lsdException w:name="Medium Shading 2" w:semiHidden="0" w:uiPriority="64" w:unhideWhenUsed="0"/>
-    <w:lsdException w:name="Medium List 1" w:semiHidden="0" w:uiPriority="65" w:unhideWhenUsed="0"/>
-    <w:lsdException w:name="Medium List 2" w:semiHidden="0" w:uiPriority="66" w:unhideWhenUsed="0"/>
-    <w:lsdException w:name="Medium Grid 1" w:semiHidden="0" w:uiPriority="67" w:unhideWhenUsed="0"/>
-    <w:lsdException w:name="Medium Grid 2" w:semiHidden="0" w:uiPriority="68" w:unhideWhenUsed="0"/>
-    <w:lsdException w:name="Medium Grid 3" w:semiHidden="0" w:uiPriority="69" w:unhideWhenUsed="0"/>
-    <w:lsdException w:name="Dark List" w:semiHidden="0" w:uiPriority="70" w:unhideWhenUsed="0"/>
-    <w:lsdException w:name="Colorful Shading" w:semiHidden="0" w:uiPriority="71" w:unhideWhenUsed="0"/>
-    <w:lsdException w:name="Colorful List" w:semiHidden="0" w:uiPriority="72" w:unhideWhenUsed="0"/>
-    <w:lsdException w:name="Colorful Grid" w:semiHidden="0" w:uiPriority="73" w:unhideWhenUsed="0"/>
-    <w:lsdException w:name="Light Shading Accent 1" w:semiHidden="0" w:uiPriority="60" w:unhideWhenUsed="0"/>
-    <w:lsdException w:name="Light List Accent 1" w:semiHidden="0" w:uiPriority="61" w:unhideWhenUsed="0"/>
-    <w:lsdException w:name="Light Grid Accent 1" w:semiHidden="0" w:uiPriority="62" w:unhideWhenUsed="0"/>
-    <w:lsdException w:name="Medium Shading 1 Accent 1" w:semiHidden="0" w:uiPriority="63" w:unhideWhenUsed="0"/>
-    <w:lsdException w:name="Medium Shading 2 Accent 1" w:semiHidden="0" w:uiPriority="64" w:unhideWhenUsed="0"/>
-    <w:lsdException w:name="Medium List 1 Accent 1" w:semiHidden="0" w:uiPriority="65" w:unhideWhenUsed="0"/>
-    <w:lsdException w:name="Revision" w:unhideWhenUsed="0"/>
-    <w:lsdException w:name="List Paragraph" w:semiHidden="0" w:uiPriority="34" w:unhideWhenUsed="0" w:qFormat="1"/>
-    <w:lsdException w:name="Quote" w:semiHidden="0" w:uiPriority="29" w:unhideWhenUsed="0" w:qFormat="1"/>
-    <w:lsdException w:name="Intense Quote" w:semiHidden="0" w:uiPriority="30" w:unhideWhenUsed="0" w:qFormat="1"/>
-    <w:lsdException w:name="Medium List 2 Accent 1" w:semiHidden="0" w:uiPriority="66" w:unhideWhenUsed="0"/>
-    <w:lsdException w:name="Medium Grid 1 Accent 1" w:semiHidden="0" w:uiPriority="67" w:unhideWhenUsed="0"/>
-    <w:lsdException w:name="Medium Grid 2 Accent 1" w:semiHidden="0" w:uiPriority="68" w:unhideWhenUsed="0"/>
-    <w:lsdException w:name="Medium Grid 3 Accent 1" w:semiHidden="0" w:uiPriority="69" w:unhideWhenUsed="0"/>
-    <w:lsdException w:name="Dark List Accent 1" w:semiHidden="0" w:uiPriority="70" w:unhideWhenUsed="0"/>
-    <w:lsdException w:name="Colorful Shading Accent 1" w:semiHidden="0" w:uiPriority="71" w:unhideWhenUsed="0"/>
-    <w:lsdException w:name="Colorful List Accent 1" w:semiHidden="0" w:uiPriority="72" w:unhideWhenUsed="0"/>
-    <w:lsdException w:name="Colorful Grid Accent 1" w:semiHidden="0" w:uiPriority="73" w:unhideWhenUsed="0"/>
-    <w:lsdException w:name="Light Shading Accent 2" w:semiHidden="0" w:uiPriority="60" w:unhideWhenUsed="0"/>
-    <w:lsdException w:name="Light List Accent 2" w:semiHidden="0" w:uiPriority="61" w:unhideWhenUsed="0"/>
-    <w:lsdException w:name="Light Grid Accent 2" w:semiHidden="0" w:uiPriority="62" w:unhideWhenUsed="0"/>
-    <w:lsdException w:name="Medium Shading 1 Accent 2" w:semiHidden="0" w:uiPriority="63" w:unhideWhenUsed="0"/>
-    <w:lsdException w:name="Medium Shading 2 Accent 2" w:semiHidden="0" w:uiPriority="64" w:unhideWhenUsed="0"/>
-    <w:lsdException w:name="Medium List 1 Accent 2" w:semiHidden="0" w:uiPriority="65" w:unhideWhenUsed="0"/>
-    <w:lsdException w:name="Medium List 2 Accent 2" w:semiHidden="0" w:uiPriority="66" w:unhideWhenUsed="0"/>
-    <w:lsdException w:name="Medium Grid 1 Accent 2" w:semiHidden="0" w:uiPriority="67" w:unhideWhenUsed="0"/>
-    <w:lsdException w:name="Medium Grid 2 Accent 2" w:semiHidden="0" w:uiPriority="68" w:unhideWhenUsed="0"/>
-    <w:lsdException w:name="Medium Grid 3 Accent 2" w:semiHidden="0" w:uiPriority="69" w:unhideWhenUsed="0"/>
-    <w:lsdException w:name="Dark List Accent 2" w:semiHidden="0" w:uiPriority="70" w:unhideWhenUsed="0"/>
-    <w:lsdException w:name="Colorful Shading Accent 2" w:semiHidden="0" w:uiPriority="71" w:unhideWhenUsed="0"/>
-    <w:lsdException w:name="Colorful List Accent 2" w:semiHidden="0" w:uiPriority="72" w:unhideWhenUsed="0"/>
-    <w:lsdException w:name="Colorful Grid Accent 2" w:semiHidden="0" w:uiPriority="73" w:unhideWhenUsed="0"/>
-    <w:lsdException w:name="Light Shading Accent 3" w:semiHidden="0" w:uiPriority="60" w:unhideWhenUsed="0"/>
-    <w:lsdException w:name="Light List Accent 3" w:semiHidden="0" w:uiPriority="61" w:unhideWhenUsed="0"/>
-    <w:lsdException w:name="Light Grid Accent 3" w:semiHidden="0" w:uiPriority="62" w:unhideWhenUsed="0"/>
-    <w:lsdException w:name="Medium Shading 1 Accent 3" w:semiHidden="0" w:uiPriority="63" w:unhideWhenUsed="0"/>
-    <w:lsdException w:name="Medium Shading 2 Accent 3" w:semiHidden="0" w:uiPriority="64" w:unhideWhenUsed="0"/>
-    <w:lsdException w:name="Medium List 1 Accent 3" w:semiHidden="0" w:uiPriority="65" w:unhideWhenUsed="0"/>
-    <w:lsdException w:name="Medium List 2 Accent 3" w:semiHidden="0" w:uiPriority="66" w:unhideWhenUsed="0"/>
-    <w:lsdException w:name="Medium Grid 1 Accent 3" w:semiHidden="0" w:uiPriority="67" w:unhideWhenUsed="0"/>
-    <w:lsdException w:name="Medium Grid 2 Accent 3" w:semiHidden="0" w:uiPriority="68" w:unhideWhenUsed="0"/>
-    <w:lsdException w:name="Medium Grid 3 Accent 3" w:semiHidden="0" w:uiPriority="69" w:unhideWhenUsed="0"/>
-    <w:lsdException w:name="Dark List Accent 3" w:semiHidden="0" w:uiPriority="70" w:unhideWhenUsed="0"/>
-    <w:lsdException w:name="Colorful Shading Accent 3" w:semiHidden="0" w:uiPriority="71" w:unhideWhenUsed="0"/>
-    <w:lsdException w:name="Colorful List Accent 3" w:semiHidden="0" w:uiPriority="72" w:unhideWhenUsed="0"/>
-    <w:lsdException w:name="Colorful Grid Accent 3" w:semiHidden="0" w:uiPriority="73" w:unhideWhenUsed="0"/>
-    <w:lsdException w:name="Light Shading Accent 4" w:semiHidden="0" w:uiPriority="60" w:unhideWhenUsed="0"/>
-    <w:lsdException w:name="Light List Accent 4" w:semiHidden="0" w:uiPriority="61" w:unhideWhenUsed="0"/>
-    <w:lsdException w:name="Light Grid Accent 4" w:semiHidden="0" w:uiPriority="62" w:unhideWhenUsed="0"/>
-    <w:lsdException w:name="Medium Shading 1 Accent 4" w:semiHidden="0" w:uiPriority="63" w:unhideWhenUsed="0"/>
-    <w:lsdException w:name="Medium Shading 2 Accent 4" w:semiHidden="0" w:uiPriority="64" w:unhideWhenUsed="0"/>
-    <w:lsdException w:name="Medium List 1 Accent 4" w:semiHidden="0" w:uiPriority="65" w:unhideWhenUsed="0"/>
-    <w:lsdException w:name="Medium List 2 Accent 4" w:semiHidden="0" w:uiPriority="66" w:unhideWhenUsed="0"/>
-    <w:lsdException w:name="Medium Grid 1 Accent 4" w:semiHidden="0" w:uiPriority="67" w:unhideWhenUsed="0"/>
-    <w:lsdException w:name="Medium Grid 2 Accent 4" w:semiHidden="0" w:uiPriority="68" w:unhideWhenUsed="0"/>
-    <w:lsdException w:name="Medium Grid 3 Accent 4" w:semiHidden="0" w:uiPriority="69" w:unhideWhenUsed="0"/>
-    <w:lsdException w:name="Dark List Accent 4" w:semiHidden="0" w:uiPriority="70" w:unhideWhenUsed="0"/>
-    <w:lsdException w:name="Colorful Shading Accent 4" w:semiHidden="0" w:uiPriority="71" w:unhideWhenUsed="0"/>
-    <w:lsdException w:name="Colorful List Accent 4" w:semiHidden="0" w:uiPriority="72" w:unhideWhenUsed="0"/>
-    <w:lsdException w:name="Colorful Grid Accent 4" w:semiHidden="0" w:uiPriority="73" w:unhideWhenUsed="0"/>
-    <w:lsdException w:name="Light Shading Accent 5" w:semiHidden="0" w:uiPriority="60" w:unhideWhenUsed="0"/>
-    <w:lsdException w:name="Light List Accent 5" w:semiHidden="0" w:uiPriority="61" w:unhideWhenUsed="0"/>
-    <w:lsdException w:name="Light Grid Accent 5" w:semiHidden="0" w:uiPriority="62" w:unhideWhenUsed="0"/>
-    <w:lsdException w:name="Medium Shading 1 Accent 5" w:semiHidden="0" w:uiPriority="63" w:unhideWhenUsed="0"/>
-    <w:lsdException w:name="Medium Shading 2 Accent 5" w:semiHidden="0" w:uiPriority="64" w:unhideWhenUsed="0"/>
-    <w:lsdException w:name="Medium List 1 Accent 5" w:semiHidden="0" w:uiPriority="65" w:unhideWhenUsed="0"/>
-    <w:lsdException w:name="Medium List 2 Accent 5" w:semiHidden="0" w:uiPriority="66" w:unhideWhenUsed="0"/>
-    <w:lsdException w:name="Medium Grid 1 Accent 5" w:semiHidden="0" w:uiPriority="67" w:unhideWhenUsed="0"/>
-    <w:lsdException w:name="Medium Grid 2 Accent 5" w:semiHidden="0" w:uiPriority="68" w:unhideWhenUsed="0"/>
-    <w:lsdException w:name="Medium Grid 3 Accent 5" w:semiHidden="0" w:uiPriority="69" w:unhideWhenUsed="0"/>
-    <w:lsdException w:name="Dark List Accent 5" w:semiHidden="0" w:uiPriority="70" w:unhideWhenUsed="0"/>
-    <w:lsdException w:name="Colorful Shading Accent 5" w:semiHidden="0" w:uiPriority="71" w:unhideWhenUsed="0"/>
-    <w:lsdException w:name="Colorful List Accent 5" w:semiHidden="0" w:uiPriority="72" w:unhideWhenUsed="0"/>
-    <w:lsdException w:name="Colorful Grid Accent 5" w:semiHidden="0" w:uiPriority="73" w:unhideWhenUsed="0"/>
-    <w:lsdException w:name="Light Shading Accent 6" w:semiHidden="0" w:uiPriority="60" w:unhideWhenUsed="0"/>
-    <w:lsdException w:name="Light List Accent 6" w:semiHidden="0" w:uiPriority="61" w:unhideWhenUsed="0"/>
-    <w:lsdException w:name="Light Grid Accent 6" w:semiHidden="0" w:uiPriority="62" w:unhideWhenUsed="0"/>
-    <w:lsdException w:name="Medium Shading 1 Accent 6" w:semiHidden="0" w:uiPriority="63" w:unhideWhenUsed="0"/>
-    <w:lsdException w:name="Medium Shading 2 Accent 6" w:semiHidden="0" w:uiPriority="64" w:unhideWhenUsed="0"/>
-    <w:lsdException w:name="Medium List 1 Accent 6" w:semiHidden="0" w:uiPriority="65" w:unhideWhenUsed="0"/>
-    <w:lsdException w:name="Medium List 2 Accent 6" w:semiHidden="0" w:uiPriority="66" w:unhideWhenUsed="0"/>
-    <w:lsdException w:name="Medium Grid 1 Accent 6" w:semiHidden="0" w:uiPriority="67" w:unhideWhenUsed="0"/>
-    <w:lsdException w:name="Medium Grid 2 Accent 6" w:semiHidden="0" w:uiPriority="68" w:unhideWhenUsed="0"/>
-    <w:lsdException w:name="Medium Grid 3 Accent 6" w:semiHidden="0" w:uiPriority="69" w:unhideWhenUsed="0"/>
-    <w:lsdException w:name="Dark List Accent 6" w:semiHidden="0" w:uiPriority="70" w:unhideWhenUsed="0"/>
-    <w:lsdException w:name="Colorful Shading Accent 6" w:semiHidden="0" w:uiPriority="71" w:unhideWhenUsed="0"/>
-    <w:lsdException w:name="Colorful List Accent 6" w:semiHidden="0" w:uiPriority="72" w:unhideWhenUsed="0"/>
-    <w:lsdException w:name="Colorful Grid Accent 6" w:semiHidden="0" w:uiPriority="73" w:unhideWhenUsed="0"/>
-    <w:lsdException w:name="Subtle Emphasis" w:semiHidden="0" w:uiPriority="19" w:unhideWhenUsed="0" w:qFormat="1"/>
-    <w:lsdException w:name="Intense Emphasis" w:semiHidden="0" w:uiPriority="21" w:unhideWhenUsed="0" w:qFormat="1"/>
-    <w:lsdException w:name="Subtle Reference" w:semiHidden="0" w:uiPriority="31" w:unhideWhenUsed="0" w:qFormat="1"/>
-    <w:lsdException w:name="Intense Reference" w:semiHidden="0" w:uiPriority="32" w:unhideWhenUsed="0" w:qFormat="1"/>
-    <w:lsdException w:name="Book Title" w:semiHidden="0" w:uiPriority="33" w:unhideWhenUsed="0" w:qFormat="1"/>
-    <w:lsdException w:name="Bibliography" w:uiPriority="37"/>
-    <w:lsdException w:name="TOC Heading" w:uiPriority="39" w:qFormat="1"/>
-  </w:latentStyles>
-  <w:style w:type="paragraph" w:default="1" w:styleId="Normal">
-    <w:name w:val="Normal"/>
-    <w:qFormat/>
-  </w:style>
-  <w:style w:type="character" w:default="1" w:styleId="DefaultParagraphFont">
-    <w:name w:val="Default Paragraph Font"/>
-    <w:uiPriority w:val="1"/>
-    <w:semiHidden/>
-    <w:unhideWhenUsed/>
-  </w:style>
-  <w:style w:type="table" w:default="1" w:styleId="TableNormal">
-    <w:name w:val="Normal Table"/>
-    <w:uiPriority w:val="99"/>
-    <w:semiHidden/>
-    <w:unhideWhenUsed/>
-    <w:tblPr>
-      <w:tblInd w:w="0" w:type="dxa"/>
-      <w:tblCellMar>
-        <w:top w:w="0" w:type="dxa"/>
-        <w:left w:w="108" w:type="dxa"/>
-        <w:bottom w:w="0" w:type="dxa"/>
-        <w:right w:w="108" w:type="dxa"/>
-      </w:tblCellMar>
-    </w:tblPr>
-  </w:style>
-  <w:style w:type="numbering" w:default="1" w:styleId="NoList">
-    <w:name w:val="No List"/>
-    <w:uiPriority w:val="99"/>
-    <w:semiHidden/>
-    <w:unhideWhenUsed/>
-  </w:style>
-  <w:style w:type="paragraph" w:customStyle="1" w:styleId="9AA6DD69473B423AA7C312876E262229">
-    <w:name w:val="9AA6DD69473B423AA7C312876E262229"/>
-    <w:rsid w:val="00293E2C"/>
-  </w:style>
-  <w:style w:type="paragraph" w:customStyle="1" w:styleId="F7E4E8F32F334157A1114FA68C49DBE3">
-    <w:name w:val="F7E4E8F32F334157A1114FA68C49DBE3"/>
-    <w:rsid w:val="00293E2C"/>
-  </w:style>
-  <w:style w:type="paragraph" w:customStyle="1" w:styleId="F4ABBFDE373143228D43F8FD7206F259">
-    <w:name w:val="F4ABBFDE373143228D43F8FD7206F259"/>
-    <w:rsid w:val="00293E2C"/>
-  </w:style>
-  <w:style w:type="paragraph" w:customStyle="1" w:styleId="2AF9DE220401452F9774EAD0F9FCDA32">
-    <w:name w:val="2AF9DE220401452F9774EAD0F9FCDA32"/>
-    <w:rsid w:val="00293E2C"/>
-  </w:style>
-  <w:style w:type="paragraph" w:customStyle="1" w:styleId="C45D4DB7D0AE4A72851E5B59EB1F931C">
-    <w:name w:val="C45D4DB7D0AE4A72851E5B59EB1F931C"/>
-    <w:rsid w:val="00293E2C"/>
-  </w:style>
-  <w:style w:type="paragraph" w:customStyle="1" w:styleId="C67E9EA644024288ADA93C47304B435B">
-    <w:name w:val="C67E9EA644024288ADA93C47304B435B"/>
-    <w:rsid w:val="00293E2C"/>
-  </w:style>
-</w:styles>
-</file>
-
-<file path=word/glossary/webSettings.xml><?xml version="1.0" encoding="utf-8"?>
-<w:webSettings xmlns:mc="http://schemas.openxmlformats.org/markup-compatibility/2006" xmlns:r="http://schemas.openxmlformats.org/officeDocument/2006/relationships" xmlns:w="http://schemas.openxmlformats.org/wordprocessingml/2006/main" xmlns:w14="http://schemas.microsoft.com/office/word/2010/wordml" mc:Ignorable="w14">
-  <w:optimizeForBrowser/>
-  <w:allowPNG/>
-</w:webSettings>
-</file>
-
 <file path=word/theme/theme1.xml><?xml version="1.0" encoding="utf-8"?>
 <a:theme xmlns:a="http://schemas.openxmlformats.org/drawingml/2006/main" name="Office Theme">
   <a:themeElements>
@@ -4304,7 +5088,7 @@
 </file>
 
 <file path=customXml/itemProps1.xml><?xml version="1.0" encoding="utf-8"?>
-<ds:datastoreItem xmlns:ds="http://schemas.openxmlformats.org/officeDocument/2006/customXml" ds:itemID="{83D03EE7-2996-4797-B8FC-38C22DC40E74}">
+<ds:datastoreItem xmlns:ds="http://schemas.openxmlformats.org/officeDocument/2006/customXml" ds:itemID="{4238F540-B4F5-4306-865F-AD94848F0051}">
   <ds:schemaRefs>
     <ds:schemaRef ds:uri="http://schemas.openxmlformats.org/officeDocument/2006/bibliography"/>
   </ds:schemaRefs>

</xml_diff>